<commit_message>
More work on Grammar
</commit_message>
<xml_diff>
--- a/doc/LEGACY ASM286 GRAMMAR.docx
+++ b/doc/LEGACY ASM286 GRAMMAR.docx
@@ -1396,7 +1396,33 @@
                 <w:sz w:val="22"/>
                 <w:szCs w:val="22"/>
               </w:rPr>
-              <w:t xml:space="preserve"> expr</w:t>
+              <w:t xml:space="preserve"> </w:t>
+            </w:r>
+            <w:proofErr w:type="spellStart"/>
+            <w:r>
+              <w:rPr>
+                <w:rFonts w:ascii="Arial" w:hAnsi="Arial" w:cs="Arial"/>
+                <w:sz w:val="22"/>
+                <w:szCs w:val="22"/>
+              </w:rPr>
+              <w:t>immE</w:t>
+            </w:r>
+            <w:r>
+              <w:rPr>
+                <w:rFonts w:ascii="Arial" w:hAnsi="Arial" w:cs="Arial"/>
+                <w:sz w:val="22"/>
+                <w:szCs w:val="22"/>
+              </w:rPr>
+              <w:t>xpr</w:t>
+            </w:r>
+            <w:proofErr w:type="spellEnd"/>
+            <w:r>
+              <w:rPr>
+                <w:rFonts w:ascii="Arial" w:hAnsi="Arial" w:cs="Arial"/>
+                <w:sz w:val="22"/>
+                <w:szCs w:val="22"/>
+              </w:rPr>
+              <w:t xml:space="preserve"> newline</w:t>
             </w:r>
           </w:p>
         </w:tc>
@@ -1460,6 +1486,14 @@
               </w:rPr>
               <w:t>END</w:t>
             </w:r>
+            <w:r>
+              <w:rPr>
+                <w:rFonts w:ascii="Arial" w:hAnsi="Arial" w:cs="Arial"/>
+                <w:sz w:val="22"/>
+                <w:szCs w:val="22"/>
+              </w:rPr>
+              <w:t xml:space="preserve"> newline</w:t>
+            </w:r>
           </w:p>
         </w:tc>
         <w:tc>
@@ -1744,7 +1778,7 @@
                 <w:sz w:val="22"/>
                 <w:szCs w:val="22"/>
               </w:rPr>
-              <w:t>generalDirective</w:t>
+              <w:t>generalDir</w:t>
             </w:r>
             <w:proofErr w:type="spellEnd"/>
           </w:p>
@@ -2082,36 +2116,14 @@
                 <w:szCs w:val="22"/>
               </w:rPr>
             </w:pPr>
-          </w:p>
-        </w:tc>
-        <w:tc>
-          <w:tcPr>
-            <w:tcW w:w="3004" w:type="dxa"/>
-          </w:tcPr>
-          <w:p>
-            <w:pPr>
-              <w:rPr>
-                <w:rFonts w:ascii="Arial" w:hAnsi="Arial" w:cs="Arial"/>
-                <w:sz w:val="22"/>
-                <w:szCs w:val="22"/>
-              </w:rPr>
-            </w:pPr>
-          </w:p>
-        </w:tc>
-      </w:tr>
-      <w:tr>
-        <w:tc>
-          <w:tcPr>
-            <w:tcW w:w="3003" w:type="dxa"/>
-          </w:tcPr>
-          <w:p>
-            <w:pPr>
-              <w:rPr>
-                <w:rFonts w:ascii="Arial" w:hAnsi="Arial" w:cs="Arial"/>
-                <w:sz w:val="22"/>
-                <w:szCs w:val="22"/>
-              </w:rPr>
-            </w:pPr>
+            <w:r>
+              <w:rPr>
+                <w:rFonts w:ascii="Arial" w:hAnsi="Arial" w:cs="Arial"/>
+                <w:sz w:val="22"/>
+                <w:szCs w:val="22"/>
+              </w:rPr>
+              <w:t xml:space="preserve">| </w:t>
+            </w:r>
             <w:proofErr w:type="spellStart"/>
             <w:r>
               <w:rPr>
@@ -2119,6 +2131,42 @@
                 <w:sz w:val="22"/>
                 <w:szCs w:val="22"/>
               </w:rPr>
+              <w:t>simpleSegDir</w:t>
+            </w:r>
+            <w:proofErr w:type="spellEnd"/>
+            <w:r>
+              <w:rPr>
+                <w:rFonts w:ascii="Arial" w:hAnsi="Arial" w:cs="Arial"/>
+                <w:sz w:val="22"/>
+                <w:szCs w:val="22"/>
+              </w:rPr>
+              <w:t xml:space="preserve"> </w:t>
+            </w:r>
+            <w:proofErr w:type="spellStart"/>
+            <w:r>
+              <w:rPr>
+                <w:rFonts w:ascii="Arial" w:hAnsi="Arial" w:cs="Arial"/>
+                <w:sz w:val="22"/>
+                <w:szCs w:val="22"/>
+              </w:rPr>
+              <w:t>inSegDirList</w:t>
+            </w:r>
+            <w:proofErr w:type="spellEnd"/>
+            <w:r>
+              <w:rPr>
+                <w:rFonts w:ascii="Arial" w:hAnsi="Arial" w:cs="Arial"/>
+                <w:sz w:val="22"/>
+                <w:szCs w:val="22"/>
+              </w:rPr>
+              <w:t xml:space="preserve"> </w:t>
+            </w:r>
+            <w:proofErr w:type="spellStart"/>
+            <w:r>
+              <w:rPr>
+                <w:rFonts w:ascii="Arial" w:hAnsi="Arial" w:cs="Arial"/>
+                <w:sz w:val="22"/>
+                <w:szCs w:val="22"/>
+              </w:rPr>
               <w:t>endsDir</w:t>
             </w:r>
             <w:proofErr w:type="spellEnd"/>
@@ -2126,17 +2174,55 @@
         </w:tc>
         <w:tc>
           <w:tcPr>
-            <w:tcW w:w="3003" w:type="dxa"/>
-          </w:tcPr>
-          <w:p>
-            <w:pPr>
-              <w:pStyle w:val="NormalWeb"/>
-              <w:rPr>
-                <w:rFonts w:ascii="Arial" w:hAnsi="Arial" w:cs="Arial"/>
-                <w:sz w:val="22"/>
-                <w:szCs w:val="22"/>
-              </w:rPr>
-            </w:pPr>
+            <w:tcW w:w="3004" w:type="dxa"/>
+          </w:tcPr>
+          <w:p>
+            <w:pPr>
+              <w:rPr>
+                <w:rFonts w:ascii="Arial" w:hAnsi="Arial" w:cs="Arial"/>
+                <w:sz w:val="22"/>
+                <w:szCs w:val="22"/>
+              </w:rPr>
+            </w:pPr>
+          </w:p>
+        </w:tc>
+      </w:tr>
+      <w:tr>
+        <w:tc>
+          <w:tcPr>
+            <w:tcW w:w="3003" w:type="dxa"/>
+          </w:tcPr>
+          <w:p>
+            <w:pPr>
+              <w:rPr>
+                <w:rFonts w:ascii="Arial" w:hAnsi="Arial" w:cs="Arial"/>
+                <w:sz w:val="22"/>
+                <w:szCs w:val="22"/>
+              </w:rPr>
+            </w:pPr>
+          </w:p>
+        </w:tc>
+        <w:tc>
+          <w:tcPr>
+            <w:tcW w:w="3003" w:type="dxa"/>
+          </w:tcPr>
+          <w:p>
+            <w:pPr>
+              <w:pStyle w:val="NormalWeb"/>
+              <w:rPr>
+                <w:rFonts w:ascii="Arial" w:hAnsi="Arial" w:cs="Arial"/>
+                <w:sz w:val="22"/>
+                <w:szCs w:val="22"/>
+              </w:rPr>
+            </w:pPr>
+            <w:r>
+              <w:rPr>
+                <w:rFonts w:ascii="Arial" w:hAnsi="Arial" w:cs="Arial"/>
+                <w:sz w:val="22"/>
+                <w:szCs w:val="22"/>
+              </w:rPr>
+              <w:t xml:space="preserve">| </w:t>
+            </w:r>
             <w:proofErr w:type="spellStart"/>
             <w:r>
               <w:rPr>
@@ -2144,9 +2230,662 @@
                 <w:sz w:val="22"/>
                 <w:szCs w:val="22"/>
               </w:rPr>
+              <w:t>simpleSegDir</w:t>
+            </w:r>
+            <w:proofErr w:type="spellEnd"/>
+            <w:r>
+              <w:rPr>
+                <w:rFonts w:ascii="Arial" w:hAnsi="Arial" w:cs="Arial"/>
+                <w:sz w:val="22"/>
+                <w:szCs w:val="22"/>
+              </w:rPr>
+              <w:t xml:space="preserve"> </w:t>
+            </w:r>
+            <w:proofErr w:type="spellStart"/>
+            <w:r>
+              <w:rPr>
+                <w:rFonts w:ascii="Arial" w:hAnsi="Arial" w:cs="Arial"/>
+                <w:sz w:val="22"/>
+                <w:szCs w:val="22"/>
+              </w:rPr>
+              <w:t>endsDir</w:t>
+            </w:r>
+            <w:proofErr w:type="spellEnd"/>
+          </w:p>
+        </w:tc>
+        <w:tc>
+          <w:tcPr>
+            <w:tcW w:w="3004" w:type="dxa"/>
+          </w:tcPr>
+          <w:p>
+            <w:pPr>
+              <w:rPr>
+                <w:rFonts w:ascii="Arial" w:hAnsi="Arial" w:cs="Arial"/>
+                <w:sz w:val="22"/>
+                <w:szCs w:val="22"/>
+              </w:rPr>
+            </w:pPr>
+          </w:p>
+        </w:tc>
+      </w:tr>
+      <w:tr>
+        <w:tc>
+          <w:tcPr>
+            <w:tcW w:w="3003" w:type="dxa"/>
+          </w:tcPr>
+          <w:p>
+            <w:pPr>
+              <w:rPr>
+                <w:rFonts w:ascii="Arial" w:hAnsi="Arial" w:cs="Arial"/>
+                <w:sz w:val="22"/>
+                <w:szCs w:val="22"/>
+              </w:rPr>
+            </w:pPr>
+          </w:p>
+        </w:tc>
+        <w:tc>
+          <w:tcPr>
+            <w:tcW w:w="3003" w:type="dxa"/>
+          </w:tcPr>
+          <w:p>
+            <w:pPr>
+              <w:pStyle w:val="NormalWeb"/>
+              <w:rPr>
+                <w:rFonts w:ascii="Arial" w:hAnsi="Arial" w:cs="Arial"/>
+                <w:sz w:val="22"/>
+                <w:szCs w:val="22"/>
+              </w:rPr>
+            </w:pPr>
+            <w:r>
+              <w:rPr>
+                <w:rFonts w:ascii="Arial" w:hAnsi="Arial" w:cs="Arial"/>
+                <w:sz w:val="22"/>
+                <w:szCs w:val="22"/>
+              </w:rPr>
+              <w:t xml:space="preserve">| </w:t>
+            </w:r>
+            <w:proofErr w:type="spellStart"/>
+            <w:r>
+              <w:rPr>
+                <w:rFonts w:ascii="Arial" w:hAnsi="Arial" w:cs="Arial"/>
+                <w:sz w:val="22"/>
+                <w:szCs w:val="22"/>
+              </w:rPr>
+              <w:t>simpleSegDir</w:t>
+            </w:r>
+            <w:proofErr w:type="spellEnd"/>
+          </w:p>
+        </w:tc>
+        <w:tc>
+          <w:tcPr>
+            <w:tcW w:w="3004" w:type="dxa"/>
+          </w:tcPr>
+          <w:p>
+            <w:pPr>
+              <w:rPr>
+                <w:rFonts w:ascii="Arial" w:hAnsi="Arial" w:cs="Arial"/>
+                <w:sz w:val="22"/>
+                <w:szCs w:val="22"/>
+              </w:rPr>
+            </w:pPr>
+          </w:p>
+        </w:tc>
+      </w:tr>
+      <w:tr>
+        <w:tc>
+          <w:tcPr>
+            <w:tcW w:w="3003" w:type="dxa"/>
+          </w:tcPr>
+          <w:p>
+            <w:pPr>
+              <w:rPr>
+                <w:rFonts w:ascii="Arial" w:hAnsi="Arial" w:cs="Arial"/>
+                <w:sz w:val="22"/>
+                <w:szCs w:val="22"/>
+              </w:rPr>
+            </w:pPr>
+          </w:p>
+        </w:tc>
+        <w:tc>
+          <w:tcPr>
+            <w:tcW w:w="3003" w:type="dxa"/>
+          </w:tcPr>
+          <w:p>
+            <w:pPr>
+              <w:pStyle w:val="NormalWeb"/>
+              <w:rPr>
+                <w:rFonts w:ascii="Arial" w:hAnsi="Arial" w:cs="Arial"/>
+                <w:sz w:val="22"/>
+                <w:szCs w:val="22"/>
+              </w:rPr>
+            </w:pPr>
+          </w:p>
+        </w:tc>
+        <w:tc>
+          <w:tcPr>
+            <w:tcW w:w="3004" w:type="dxa"/>
+          </w:tcPr>
+          <w:p>
+            <w:pPr>
+              <w:rPr>
+                <w:rFonts w:ascii="Arial" w:hAnsi="Arial" w:cs="Arial"/>
+                <w:sz w:val="22"/>
+                <w:szCs w:val="22"/>
+              </w:rPr>
+            </w:pPr>
+          </w:p>
+        </w:tc>
+      </w:tr>
+      <w:tr>
+        <w:tc>
+          <w:tcPr>
+            <w:tcW w:w="3003" w:type="dxa"/>
+          </w:tcPr>
+          <w:p>
+            <w:pPr>
+              <w:rPr>
+                <w:rFonts w:ascii="Arial" w:hAnsi="Arial" w:cs="Arial"/>
+                <w:sz w:val="22"/>
+                <w:szCs w:val="22"/>
+              </w:rPr>
+            </w:pPr>
+            <w:proofErr w:type="spellStart"/>
+            <w:r>
+              <w:rPr>
+                <w:rFonts w:ascii="Arial" w:hAnsi="Arial" w:cs="Arial"/>
+                <w:sz w:val="22"/>
+                <w:szCs w:val="22"/>
+              </w:rPr>
+              <w:t>simpleSegDir</w:t>
+            </w:r>
+            <w:proofErr w:type="spellEnd"/>
+          </w:p>
+        </w:tc>
+        <w:tc>
+          <w:tcPr>
+            <w:tcW w:w="3003" w:type="dxa"/>
+          </w:tcPr>
+          <w:p>
+            <w:pPr>
+              <w:pStyle w:val="NormalWeb"/>
+              <w:rPr>
+                <w:rFonts w:ascii="Arial" w:hAnsi="Arial" w:cs="Arial"/>
+                <w:sz w:val="22"/>
+                <w:szCs w:val="22"/>
+              </w:rPr>
+            </w:pPr>
+            <w:proofErr w:type="spellStart"/>
+            <w:r>
+              <w:rPr>
+                <w:rFonts w:ascii="Arial" w:hAnsi="Arial" w:cs="Arial"/>
+                <w:sz w:val="22"/>
+                <w:szCs w:val="22"/>
+              </w:rPr>
+              <w:t>segDir</w:t>
+            </w:r>
+            <w:proofErr w:type="spellEnd"/>
+            <w:r>
+              <w:rPr>
+                <w:rFonts w:ascii="Arial" w:hAnsi="Arial" w:cs="Arial"/>
+                <w:sz w:val="22"/>
+                <w:szCs w:val="22"/>
+              </w:rPr>
+              <w:t xml:space="preserve"> newline</w:t>
+            </w:r>
+          </w:p>
+        </w:tc>
+        <w:tc>
+          <w:tcPr>
+            <w:tcW w:w="3004" w:type="dxa"/>
+          </w:tcPr>
+          <w:p>
+            <w:pPr>
+              <w:rPr>
+                <w:rFonts w:ascii="Arial" w:hAnsi="Arial" w:cs="Arial"/>
+                <w:sz w:val="22"/>
+                <w:szCs w:val="22"/>
+              </w:rPr>
+            </w:pPr>
+          </w:p>
+        </w:tc>
+      </w:tr>
+      <w:tr>
+        <w:tc>
+          <w:tcPr>
+            <w:tcW w:w="3003" w:type="dxa"/>
+          </w:tcPr>
+          <w:p>
+            <w:pPr>
+              <w:rPr>
+                <w:rFonts w:ascii="Arial" w:hAnsi="Arial" w:cs="Arial"/>
+                <w:sz w:val="22"/>
+                <w:szCs w:val="22"/>
+              </w:rPr>
+            </w:pPr>
+          </w:p>
+        </w:tc>
+        <w:tc>
+          <w:tcPr>
+            <w:tcW w:w="3003" w:type="dxa"/>
+          </w:tcPr>
+          <w:p>
+            <w:pPr>
+              <w:pStyle w:val="NormalWeb"/>
+              <w:rPr>
+                <w:rFonts w:ascii="Arial" w:hAnsi="Arial" w:cs="Arial"/>
+                <w:sz w:val="22"/>
+                <w:szCs w:val="22"/>
+              </w:rPr>
+            </w:pPr>
+          </w:p>
+        </w:tc>
+        <w:tc>
+          <w:tcPr>
+            <w:tcW w:w="3004" w:type="dxa"/>
+          </w:tcPr>
+          <w:p>
+            <w:pPr>
+              <w:rPr>
+                <w:rFonts w:ascii="Arial" w:hAnsi="Arial" w:cs="Arial"/>
+                <w:sz w:val="22"/>
+                <w:szCs w:val="22"/>
+              </w:rPr>
+            </w:pPr>
+          </w:p>
+        </w:tc>
+      </w:tr>
+      <w:tr>
+        <w:tc>
+          <w:tcPr>
+            <w:tcW w:w="3003" w:type="dxa"/>
+          </w:tcPr>
+          <w:p>
+            <w:pPr>
+              <w:rPr>
+                <w:rFonts w:ascii="Arial" w:hAnsi="Arial" w:cs="Arial"/>
+                <w:sz w:val="22"/>
+                <w:szCs w:val="22"/>
+              </w:rPr>
+            </w:pPr>
+            <w:proofErr w:type="spellStart"/>
+            <w:r>
+              <w:rPr>
+                <w:rFonts w:ascii="Arial" w:hAnsi="Arial" w:cs="Arial"/>
+                <w:sz w:val="22"/>
+                <w:szCs w:val="22"/>
+              </w:rPr>
+              <w:t>segDir</w:t>
+            </w:r>
+            <w:proofErr w:type="spellEnd"/>
+          </w:p>
+        </w:tc>
+        <w:tc>
+          <w:tcPr>
+            <w:tcW w:w="3003" w:type="dxa"/>
+          </w:tcPr>
+          <w:p>
+            <w:pPr>
+              <w:pStyle w:val="NormalWeb"/>
+              <w:rPr>
+                <w:rFonts w:ascii="Arial" w:hAnsi="Arial" w:cs="Arial"/>
+                <w:sz w:val="22"/>
+                <w:szCs w:val="22"/>
+              </w:rPr>
+            </w:pPr>
+            <w:proofErr w:type="gramStart"/>
+            <w:r>
+              <w:rPr>
+                <w:rFonts w:ascii="Arial" w:hAnsi="Arial" w:cs="Arial"/>
+                <w:b/>
+                <w:sz w:val="22"/>
+                <w:szCs w:val="22"/>
+              </w:rPr>
+              <w:t>.CODE</w:t>
+            </w:r>
+            <w:proofErr w:type="gramEnd"/>
+            <w:r>
+              <w:rPr>
+                <w:rFonts w:ascii="Arial" w:hAnsi="Arial" w:cs="Arial"/>
+                <w:sz w:val="22"/>
+                <w:szCs w:val="22"/>
+              </w:rPr>
+              <w:t xml:space="preserve"> </w:t>
+            </w:r>
+            <w:proofErr w:type="spellStart"/>
+            <w:r>
+              <w:rPr>
+                <w:rFonts w:ascii="Arial" w:hAnsi="Arial" w:cs="Arial"/>
+                <w:sz w:val="22"/>
+                <w:szCs w:val="22"/>
+              </w:rPr>
               <w:t>segId</w:t>
             </w:r>
             <w:proofErr w:type="spellEnd"/>
+          </w:p>
+        </w:tc>
+        <w:tc>
+          <w:tcPr>
+            <w:tcW w:w="3004" w:type="dxa"/>
+          </w:tcPr>
+          <w:p>
+            <w:pPr>
+              <w:rPr>
+                <w:rFonts w:ascii="Arial" w:hAnsi="Arial" w:cs="Arial"/>
+                <w:sz w:val="22"/>
+                <w:szCs w:val="22"/>
+              </w:rPr>
+            </w:pPr>
+          </w:p>
+        </w:tc>
+      </w:tr>
+      <w:tr>
+        <w:tc>
+          <w:tcPr>
+            <w:tcW w:w="3003" w:type="dxa"/>
+          </w:tcPr>
+          <w:p>
+            <w:pPr>
+              <w:rPr>
+                <w:rFonts w:ascii="Arial" w:hAnsi="Arial" w:cs="Arial"/>
+                <w:sz w:val="22"/>
+                <w:szCs w:val="22"/>
+              </w:rPr>
+            </w:pPr>
+          </w:p>
+        </w:tc>
+        <w:tc>
+          <w:tcPr>
+            <w:tcW w:w="3003" w:type="dxa"/>
+          </w:tcPr>
+          <w:p>
+            <w:pPr>
+              <w:pStyle w:val="NormalWeb"/>
+              <w:rPr>
+                <w:rFonts w:ascii="Arial" w:hAnsi="Arial" w:cs="Arial"/>
+                <w:sz w:val="22"/>
+                <w:szCs w:val="22"/>
+              </w:rPr>
+            </w:pPr>
+            <w:proofErr w:type="gramStart"/>
+            <w:r>
+              <w:rPr>
+                <w:rFonts w:ascii="Arial" w:hAnsi="Arial" w:cs="Arial"/>
+                <w:sz w:val="22"/>
+                <w:szCs w:val="22"/>
+              </w:rPr>
+              <w:t xml:space="preserve">| </w:t>
+            </w:r>
+            <w:r>
+              <w:rPr>
+                <w:rFonts w:ascii="Arial" w:hAnsi="Arial" w:cs="Arial"/>
+                <w:b/>
+                <w:sz w:val="22"/>
+                <w:szCs w:val="22"/>
+              </w:rPr>
+              <w:t>.CODE</w:t>
+            </w:r>
+            <w:proofErr w:type="gramEnd"/>
+          </w:p>
+        </w:tc>
+        <w:tc>
+          <w:tcPr>
+            <w:tcW w:w="3004" w:type="dxa"/>
+          </w:tcPr>
+          <w:p>
+            <w:pPr>
+              <w:rPr>
+                <w:rFonts w:ascii="Arial" w:hAnsi="Arial" w:cs="Arial"/>
+                <w:sz w:val="22"/>
+                <w:szCs w:val="22"/>
+              </w:rPr>
+            </w:pPr>
+          </w:p>
+        </w:tc>
+      </w:tr>
+      <w:tr>
+        <w:tc>
+          <w:tcPr>
+            <w:tcW w:w="3003" w:type="dxa"/>
+          </w:tcPr>
+          <w:p>
+            <w:pPr>
+              <w:rPr>
+                <w:rFonts w:ascii="Arial" w:hAnsi="Arial" w:cs="Arial"/>
+                <w:sz w:val="22"/>
+                <w:szCs w:val="22"/>
+              </w:rPr>
+            </w:pPr>
+          </w:p>
+        </w:tc>
+        <w:tc>
+          <w:tcPr>
+            <w:tcW w:w="3003" w:type="dxa"/>
+          </w:tcPr>
+          <w:p>
+            <w:pPr>
+              <w:pStyle w:val="NormalWeb"/>
+              <w:rPr>
+                <w:rFonts w:ascii="Arial" w:hAnsi="Arial" w:cs="Arial"/>
+                <w:sz w:val="22"/>
+                <w:szCs w:val="22"/>
+              </w:rPr>
+            </w:pPr>
+            <w:r>
+              <w:rPr>
+                <w:rFonts w:ascii="Arial" w:hAnsi="Arial" w:cs="Arial"/>
+                <w:sz w:val="22"/>
+                <w:szCs w:val="22"/>
+              </w:rPr>
+              <w:t xml:space="preserve">| </w:t>
+            </w:r>
+            <w:r>
+              <w:rPr>
+                <w:rFonts w:ascii="Arial" w:hAnsi="Arial" w:cs="Arial"/>
+                <w:b/>
+                <w:sz w:val="22"/>
+                <w:szCs w:val="22"/>
+              </w:rPr>
+              <w:t>.DATA?</w:t>
+            </w:r>
+          </w:p>
+        </w:tc>
+        <w:tc>
+          <w:tcPr>
+            <w:tcW w:w="3004" w:type="dxa"/>
+          </w:tcPr>
+          <w:p>
+            <w:pPr>
+              <w:rPr>
+                <w:rFonts w:ascii="Arial" w:hAnsi="Arial" w:cs="Arial"/>
+                <w:sz w:val="22"/>
+                <w:szCs w:val="22"/>
+              </w:rPr>
+            </w:pPr>
+          </w:p>
+        </w:tc>
+      </w:tr>
+      <w:tr>
+        <w:tc>
+          <w:tcPr>
+            <w:tcW w:w="3003" w:type="dxa"/>
+          </w:tcPr>
+          <w:p>
+            <w:pPr>
+              <w:rPr>
+                <w:rFonts w:ascii="Arial" w:hAnsi="Arial" w:cs="Arial"/>
+                <w:sz w:val="22"/>
+                <w:szCs w:val="22"/>
+              </w:rPr>
+            </w:pPr>
+          </w:p>
+        </w:tc>
+        <w:tc>
+          <w:tcPr>
+            <w:tcW w:w="3003" w:type="dxa"/>
+          </w:tcPr>
+          <w:p>
+            <w:pPr>
+              <w:pStyle w:val="NormalWeb"/>
+              <w:rPr>
+                <w:rFonts w:ascii="Arial" w:hAnsi="Arial" w:cs="Arial"/>
+                <w:sz w:val="22"/>
+                <w:szCs w:val="22"/>
+              </w:rPr>
+            </w:pPr>
+            <w:r>
+              <w:rPr>
+                <w:rFonts w:ascii="Arial" w:hAnsi="Arial" w:cs="Arial"/>
+                <w:sz w:val="22"/>
+                <w:szCs w:val="22"/>
+              </w:rPr>
+              <w:t xml:space="preserve">| </w:t>
+            </w:r>
+            <w:r>
+              <w:rPr>
+                <w:rFonts w:ascii="Arial" w:hAnsi="Arial" w:cs="Arial"/>
+                <w:b/>
+                <w:sz w:val="22"/>
+                <w:szCs w:val="22"/>
+              </w:rPr>
+              <w:t>.DATA</w:t>
+            </w:r>
+          </w:p>
+        </w:tc>
+        <w:tc>
+          <w:tcPr>
+            <w:tcW w:w="3004" w:type="dxa"/>
+          </w:tcPr>
+          <w:p>
+            <w:pPr>
+              <w:rPr>
+                <w:rFonts w:ascii="Arial" w:hAnsi="Arial" w:cs="Arial"/>
+                <w:sz w:val="22"/>
+                <w:szCs w:val="22"/>
+              </w:rPr>
+            </w:pPr>
+          </w:p>
+        </w:tc>
+      </w:tr>
+      <w:tr>
+        <w:tc>
+          <w:tcPr>
+            <w:tcW w:w="3003" w:type="dxa"/>
+          </w:tcPr>
+          <w:p>
+            <w:pPr>
+              <w:rPr>
+                <w:rFonts w:ascii="Arial" w:hAnsi="Arial" w:cs="Arial"/>
+                <w:sz w:val="22"/>
+                <w:szCs w:val="22"/>
+              </w:rPr>
+            </w:pPr>
+          </w:p>
+        </w:tc>
+        <w:tc>
+          <w:tcPr>
+            <w:tcW w:w="3003" w:type="dxa"/>
+          </w:tcPr>
+          <w:p>
+            <w:pPr>
+              <w:pStyle w:val="NormalWeb"/>
+              <w:rPr>
+                <w:rFonts w:ascii="Arial" w:hAnsi="Arial" w:cs="Arial"/>
+                <w:sz w:val="22"/>
+                <w:szCs w:val="22"/>
+              </w:rPr>
+            </w:pPr>
+            <w:proofErr w:type="gramStart"/>
+            <w:r>
+              <w:rPr>
+                <w:rFonts w:ascii="Arial" w:hAnsi="Arial" w:cs="Arial"/>
+                <w:sz w:val="22"/>
+                <w:szCs w:val="22"/>
+              </w:rPr>
+              <w:t xml:space="preserve">| </w:t>
+            </w:r>
+            <w:r>
+              <w:rPr>
+                <w:rFonts w:ascii="Arial" w:hAnsi="Arial" w:cs="Arial"/>
+                <w:b/>
+                <w:sz w:val="22"/>
+                <w:szCs w:val="22"/>
+              </w:rPr>
+              <w:t>.CONST</w:t>
+            </w:r>
+            <w:proofErr w:type="gramEnd"/>
+          </w:p>
+        </w:tc>
+        <w:tc>
+          <w:tcPr>
+            <w:tcW w:w="3004" w:type="dxa"/>
+          </w:tcPr>
+          <w:p>
+            <w:pPr>
+              <w:rPr>
+                <w:rFonts w:ascii="Arial" w:hAnsi="Arial" w:cs="Arial"/>
+                <w:sz w:val="22"/>
+                <w:szCs w:val="22"/>
+              </w:rPr>
+            </w:pPr>
+          </w:p>
+        </w:tc>
+      </w:tr>
+      <w:tr>
+        <w:tc>
+          <w:tcPr>
+            <w:tcW w:w="3003" w:type="dxa"/>
+          </w:tcPr>
+          <w:p>
+            <w:pPr>
+              <w:rPr>
+                <w:rFonts w:ascii="Arial" w:hAnsi="Arial" w:cs="Arial"/>
+                <w:sz w:val="22"/>
+                <w:szCs w:val="22"/>
+              </w:rPr>
+            </w:pPr>
+          </w:p>
+        </w:tc>
+        <w:tc>
+          <w:tcPr>
+            <w:tcW w:w="3003" w:type="dxa"/>
+          </w:tcPr>
+          <w:p>
+            <w:pPr>
+              <w:pStyle w:val="NormalWeb"/>
+              <w:rPr>
+                <w:rFonts w:ascii="Arial" w:hAnsi="Arial" w:cs="Arial"/>
+                <w:sz w:val="22"/>
+                <w:szCs w:val="22"/>
+              </w:rPr>
+            </w:pPr>
+            <w:proofErr w:type="gramStart"/>
+            <w:r>
+              <w:rPr>
+                <w:rFonts w:ascii="Arial" w:hAnsi="Arial" w:cs="Arial"/>
+                <w:sz w:val="22"/>
+                <w:szCs w:val="22"/>
+              </w:rPr>
+              <w:t xml:space="preserve">| </w:t>
+            </w:r>
+            <w:r>
+              <w:rPr>
+                <w:rFonts w:ascii="Arial" w:hAnsi="Arial" w:cs="Arial"/>
+                <w:b/>
+                <w:sz w:val="22"/>
+                <w:szCs w:val="22"/>
+              </w:rPr>
+              <w:t>.FARDATA</w:t>
+            </w:r>
+            <w:proofErr w:type="gramEnd"/>
+            <w:r>
+              <w:rPr>
+                <w:rFonts w:ascii="Arial" w:hAnsi="Arial" w:cs="Arial"/>
+                <w:b/>
+                <w:sz w:val="22"/>
+                <w:szCs w:val="22"/>
+              </w:rPr>
+              <w:t>?</w:t>
+            </w:r>
             <w:r>
               <w:rPr>
                 <w:rFonts w:ascii="Arial" w:hAnsi="Arial" w:cs="Arial"/>
@@ -2155,6 +2894,499 @@
               </w:rPr>
               <w:t xml:space="preserve"> </w:t>
             </w:r>
+            <w:proofErr w:type="spellStart"/>
+            <w:r>
+              <w:rPr>
+                <w:rFonts w:ascii="Arial" w:hAnsi="Arial" w:cs="Arial"/>
+                <w:sz w:val="22"/>
+                <w:szCs w:val="22"/>
+              </w:rPr>
+              <w:t>segId</w:t>
+            </w:r>
+            <w:proofErr w:type="spellEnd"/>
+          </w:p>
+        </w:tc>
+        <w:tc>
+          <w:tcPr>
+            <w:tcW w:w="3004" w:type="dxa"/>
+          </w:tcPr>
+          <w:p>
+            <w:pPr>
+              <w:rPr>
+                <w:rFonts w:ascii="Arial" w:hAnsi="Arial" w:cs="Arial"/>
+                <w:sz w:val="22"/>
+                <w:szCs w:val="22"/>
+              </w:rPr>
+            </w:pPr>
+          </w:p>
+        </w:tc>
+      </w:tr>
+      <w:tr>
+        <w:tc>
+          <w:tcPr>
+            <w:tcW w:w="3003" w:type="dxa"/>
+          </w:tcPr>
+          <w:p>
+            <w:pPr>
+              <w:rPr>
+                <w:rFonts w:ascii="Arial" w:hAnsi="Arial" w:cs="Arial"/>
+                <w:sz w:val="22"/>
+                <w:szCs w:val="22"/>
+              </w:rPr>
+            </w:pPr>
+          </w:p>
+        </w:tc>
+        <w:tc>
+          <w:tcPr>
+            <w:tcW w:w="3003" w:type="dxa"/>
+          </w:tcPr>
+          <w:p>
+            <w:pPr>
+              <w:pStyle w:val="NormalWeb"/>
+              <w:rPr>
+                <w:rFonts w:ascii="Arial" w:hAnsi="Arial" w:cs="Arial"/>
+                <w:sz w:val="22"/>
+                <w:szCs w:val="22"/>
+              </w:rPr>
+            </w:pPr>
+            <w:proofErr w:type="gramStart"/>
+            <w:r>
+              <w:rPr>
+                <w:rFonts w:ascii="Arial" w:hAnsi="Arial" w:cs="Arial"/>
+                <w:sz w:val="22"/>
+                <w:szCs w:val="22"/>
+              </w:rPr>
+              <w:t xml:space="preserve">| </w:t>
+            </w:r>
+            <w:r>
+              <w:rPr>
+                <w:rFonts w:ascii="Arial" w:hAnsi="Arial" w:cs="Arial"/>
+                <w:b/>
+                <w:sz w:val="22"/>
+                <w:szCs w:val="22"/>
+              </w:rPr>
+              <w:t>.FARDATA</w:t>
+            </w:r>
+            <w:proofErr w:type="gramEnd"/>
+            <w:r>
+              <w:rPr>
+                <w:rFonts w:ascii="Arial" w:hAnsi="Arial" w:cs="Arial"/>
+                <w:b/>
+                <w:sz w:val="22"/>
+                <w:szCs w:val="22"/>
+              </w:rPr>
+              <w:t>?</w:t>
+            </w:r>
+          </w:p>
+        </w:tc>
+        <w:tc>
+          <w:tcPr>
+            <w:tcW w:w="3004" w:type="dxa"/>
+          </w:tcPr>
+          <w:p>
+            <w:pPr>
+              <w:rPr>
+                <w:rFonts w:ascii="Arial" w:hAnsi="Arial" w:cs="Arial"/>
+                <w:sz w:val="22"/>
+                <w:szCs w:val="22"/>
+              </w:rPr>
+            </w:pPr>
+          </w:p>
+        </w:tc>
+      </w:tr>
+      <w:tr>
+        <w:tc>
+          <w:tcPr>
+            <w:tcW w:w="3003" w:type="dxa"/>
+          </w:tcPr>
+          <w:p>
+            <w:pPr>
+              <w:rPr>
+                <w:rFonts w:ascii="Arial" w:hAnsi="Arial" w:cs="Arial"/>
+                <w:sz w:val="22"/>
+                <w:szCs w:val="22"/>
+              </w:rPr>
+            </w:pPr>
+          </w:p>
+        </w:tc>
+        <w:tc>
+          <w:tcPr>
+            <w:tcW w:w="3003" w:type="dxa"/>
+          </w:tcPr>
+          <w:p>
+            <w:pPr>
+              <w:pStyle w:val="NormalWeb"/>
+              <w:rPr>
+                <w:rFonts w:ascii="Arial" w:hAnsi="Arial" w:cs="Arial"/>
+                <w:sz w:val="22"/>
+                <w:szCs w:val="22"/>
+              </w:rPr>
+            </w:pPr>
+            <w:proofErr w:type="gramStart"/>
+            <w:r>
+              <w:rPr>
+                <w:rFonts w:ascii="Arial" w:hAnsi="Arial" w:cs="Arial"/>
+                <w:sz w:val="22"/>
+                <w:szCs w:val="22"/>
+              </w:rPr>
+              <w:t xml:space="preserve">| </w:t>
+            </w:r>
+            <w:r>
+              <w:rPr>
+                <w:rFonts w:ascii="Arial" w:hAnsi="Arial" w:cs="Arial"/>
+                <w:b/>
+                <w:sz w:val="22"/>
+                <w:szCs w:val="22"/>
+              </w:rPr>
+              <w:t>.FARDATA</w:t>
+            </w:r>
+            <w:proofErr w:type="gramEnd"/>
+            <w:r>
+              <w:rPr>
+                <w:rFonts w:ascii="Arial" w:hAnsi="Arial" w:cs="Arial"/>
+                <w:sz w:val="22"/>
+                <w:szCs w:val="22"/>
+              </w:rPr>
+              <w:t xml:space="preserve"> </w:t>
+            </w:r>
+            <w:proofErr w:type="spellStart"/>
+            <w:r>
+              <w:rPr>
+                <w:rFonts w:ascii="Arial" w:hAnsi="Arial" w:cs="Arial"/>
+                <w:sz w:val="22"/>
+                <w:szCs w:val="22"/>
+              </w:rPr>
+              <w:t>segId</w:t>
+            </w:r>
+            <w:proofErr w:type="spellEnd"/>
+          </w:p>
+        </w:tc>
+        <w:tc>
+          <w:tcPr>
+            <w:tcW w:w="3004" w:type="dxa"/>
+          </w:tcPr>
+          <w:p>
+            <w:pPr>
+              <w:rPr>
+                <w:rFonts w:ascii="Arial" w:hAnsi="Arial" w:cs="Arial"/>
+                <w:sz w:val="22"/>
+                <w:szCs w:val="22"/>
+              </w:rPr>
+            </w:pPr>
+          </w:p>
+        </w:tc>
+      </w:tr>
+      <w:tr>
+        <w:tc>
+          <w:tcPr>
+            <w:tcW w:w="3003" w:type="dxa"/>
+          </w:tcPr>
+          <w:p>
+            <w:pPr>
+              <w:rPr>
+                <w:rFonts w:ascii="Arial" w:hAnsi="Arial" w:cs="Arial"/>
+                <w:sz w:val="22"/>
+                <w:szCs w:val="22"/>
+              </w:rPr>
+            </w:pPr>
+          </w:p>
+        </w:tc>
+        <w:tc>
+          <w:tcPr>
+            <w:tcW w:w="3003" w:type="dxa"/>
+          </w:tcPr>
+          <w:p>
+            <w:pPr>
+              <w:pStyle w:val="NormalWeb"/>
+              <w:rPr>
+                <w:rFonts w:ascii="Arial" w:hAnsi="Arial" w:cs="Arial"/>
+                <w:sz w:val="22"/>
+                <w:szCs w:val="22"/>
+              </w:rPr>
+            </w:pPr>
+            <w:proofErr w:type="gramStart"/>
+            <w:r>
+              <w:rPr>
+                <w:rFonts w:ascii="Arial" w:hAnsi="Arial" w:cs="Arial"/>
+                <w:sz w:val="22"/>
+                <w:szCs w:val="22"/>
+              </w:rPr>
+              <w:t xml:space="preserve">| </w:t>
+            </w:r>
+            <w:r>
+              <w:rPr>
+                <w:rFonts w:ascii="Arial" w:hAnsi="Arial" w:cs="Arial"/>
+                <w:b/>
+                <w:sz w:val="22"/>
+                <w:szCs w:val="22"/>
+              </w:rPr>
+              <w:t>.FARDATA</w:t>
+            </w:r>
+            <w:proofErr w:type="gramEnd"/>
+          </w:p>
+        </w:tc>
+        <w:tc>
+          <w:tcPr>
+            <w:tcW w:w="3004" w:type="dxa"/>
+          </w:tcPr>
+          <w:p>
+            <w:pPr>
+              <w:rPr>
+                <w:rFonts w:ascii="Arial" w:hAnsi="Arial" w:cs="Arial"/>
+                <w:sz w:val="22"/>
+                <w:szCs w:val="22"/>
+              </w:rPr>
+            </w:pPr>
+          </w:p>
+        </w:tc>
+      </w:tr>
+      <w:tr>
+        <w:tc>
+          <w:tcPr>
+            <w:tcW w:w="3003" w:type="dxa"/>
+          </w:tcPr>
+          <w:p>
+            <w:pPr>
+              <w:rPr>
+                <w:rFonts w:ascii="Arial" w:hAnsi="Arial" w:cs="Arial"/>
+                <w:sz w:val="22"/>
+                <w:szCs w:val="22"/>
+              </w:rPr>
+            </w:pPr>
+          </w:p>
+        </w:tc>
+        <w:tc>
+          <w:tcPr>
+            <w:tcW w:w="3003" w:type="dxa"/>
+          </w:tcPr>
+          <w:p>
+            <w:pPr>
+              <w:pStyle w:val="NormalWeb"/>
+              <w:rPr>
+                <w:rFonts w:ascii="Arial" w:hAnsi="Arial" w:cs="Arial"/>
+                <w:sz w:val="22"/>
+                <w:szCs w:val="22"/>
+              </w:rPr>
+            </w:pPr>
+            <w:proofErr w:type="gramStart"/>
+            <w:r>
+              <w:rPr>
+                <w:rFonts w:ascii="Arial" w:hAnsi="Arial" w:cs="Arial"/>
+                <w:sz w:val="22"/>
+                <w:szCs w:val="22"/>
+              </w:rPr>
+              <w:t xml:space="preserve">| </w:t>
+            </w:r>
+            <w:r>
+              <w:rPr>
+                <w:rFonts w:ascii="Arial" w:hAnsi="Arial" w:cs="Arial"/>
+                <w:b/>
+                <w:sz w:val="22"/>
+                <w:szCs w:val="22"/>
+              </w:rPr>
+              <w:t>.STACK</w:t>
+            </w:r>
+            <w:proofErr w:type="gramEnd"/>
+            <w:r>
+              <w:rPr>
+                <w:rFonts w:ascii="Arial" w:hAnsi="Arial" w:cs="Arial"/>
+                <w:sz w:val="22"/>
+                <w:szCs w:val="22"/>
+              </w:rPr>
+              <w:t xml:space="preserve"> </w:t>
+            </w:r>
+            <w:proofErr w:type="spellStart"/>
+            <w:r>
+              <w:rPr>
+                <w:rFonts w:ascii="Arial" w:hAnsi="Arial" w:cs="Arial"/>
+                <w:sz w:val="22"/>
+                <w:szCs w:val="22"/>
+              </w:rPr>
+              <w:t>constExpr</w:t>
+            </w:r>
+            <w:proofErr w:type="spellEnd"/>
+          </w:p>
+        </w:tc>
+        <w:tc>
+          <w:tcPr>
+            <w:tcW w:w="3004" w:type="dxa"/>
+          </w:tcPr>
+          <w:p>
+            <w:pPr>
+              <w:rPr>
+                <w:rFonts w:ascii="Arial" w:hAnsi="Arial" w:cs="Arial"/>
+                <w:sz w:val="22"/>
+                <w:szCs w:val="22"/>
+              </w:rPr>
+            </w:pPr>
+          </w:p>
+        </w:tc>
+      </w:tr>
+      <w:tr>
+        <w:tc>
+          <w:tcPr>
+            <w:tcW w:w="3003" w:type="dxa"/>
+          </w:tcPr>
+          <w:p>
+            <w:pPr>
+              <w:rPr>
+                <w:rFonts w:ascii="Arial" w:hAnsi="Arial" w:cs="Arial"/>
+                <w:sz w:val="22"/>
+                <w:szCs w:val="22"/>
+              </w:rPr>
+            </w:pPr>
+          </w:p>
+        </w:tc>
+        <w:tc>
+          <w:tcPr>
+            <w:tcW w:w="3003" w:type="dxa"/>
+          </w:tcPr>
+          <w:p>
+            <w:pPr>
+              <w:pStyle w:val="NormalWeb"/>
+              <w:rPr>
+                <w:rFonts w:ascii="Arial" w:hAnsi="Arial" w:cs="Arial"/>
+                <w:sz w:val="22"/>
+                <w:szCs w:val="22"/>
+              </w:rPr>
+            </w:pPr>
+            <w:proofErr w:type="gramStart"/>
+            <w:r>
+              <w:rPr>
+                <w:rFonts w:ascii="Arial" w:hAnsi="Arial" w:cs="Arial"/>
+                <w:sz w:val="22"/>
+                <w:szCs w:val="22"/>
+              </w:rPr>
+              <w:t xml:space="preserve">| </w:t>
+            </w:r>
+            <w:r>
+              <w:rPr>
+                <w:rFonts w:ascii="Arial" w:hAnsi="Arial" w:cs="Arial"/>
+                <w:b/>
+                <w:sz w:val="22"/>
+                <w:szCs w:val="22"/>
+              </w:rPr>
+              <w:t>.STACK</w:t>
+            </w:r>
+            <w:proofErr w:type="gramEnd"/>
+          </w:p>
+        </w:tc>
+        <w:tc>
+          <w:tcPr>
+            <w:tcW w:w="3004" w:type="dxa"/>
+          </w:tcPr>
+          <w:p>
+            <w:pPr>
+              <w:rPr>
+                <w:rFonts w:ascii="Arial" w:hAnsi="Arial" w:cs="Arial"/>
+                <w:sz w:val="22"/>
+                <w:szCs w:val="22"/>
+              </w:rPr>
+            </w:pPr>
+          </w:p>
+        </w:tc>
+      </w:tr>
+      <w:tr>
+        <w:tc>
+          <w:tcPr>
+            <w:tcW w:w="3003" w:type="dxa"/>
+          </w:tcPr>
+          <w:p>
+            <w:pPr>
+              <w:rPr>
+                <w:rFonts w:ascii="Arial" w:hAnsi="Arial" w:cs="Arial"/>
+                <w:sz w:val="22"/>
+                <w:szCs w:val="22"/>
+              </w:rPr>
+            </w:pPr>
+          </w:p>
+        </w:tc>
+        <w:tc>
+          <w:tcPr>
+            <w:tcW w:w="3003" w:type="dxa"/>
+          </w:tcPr>
+          <w:p>
+            <w:pPr>
+              <w:pStyle w:val="NormalWeb"/>
+              <w:rPr>
+                <w:rFonts w:ascii="Arial" w:hAnsi="Arial" w:cs="Arial"/>
+                <w:sz w:val="22"/>
+                <w:szCs w:val="22"/>
+              </w:rPr>
+            </w:pPr>
+          </w:p>
+        </w:tc>
+        <w:tc>
+          <w:tcPr>
+            <w:tcW w:w="3004" w:type="dxa"/>
+          </w:tcPr>
+          <w:p>
+            <w:pPr>
+              <w:rPr>
+                <w:rFonts w:ascii="Arial" w:hAnsi="Arial" w:cs="Arial"/>
+                <w:sz w:val="22"/>
+                <w:szCs w:val="22"/>
+              </w:rPr>
+            </w:pPr>
+          </w:p>
+        </w:tc>
+      </w:tr>
+      <w:tr>
+        <w:tc>
+          <w:tcPr>
+            <w:tcW w:w="3003" w:type="dxa"/>
+          </w:tcPr>
+          <w:p>
+            <w:pPr>
+              <w:rPr>
+                <w:rFonts w:ascii="Arial" w:hAnsi="Arial" w:cs="Arial"/>
+                <w:sz w:val="22"/>
+                <w:szCs w:val="22"/>
+              </w:rPr>
+            </w:pPr>
+            <w:proofErr w:type="spellStart"/>
+            <w:r>
+              <w:rPr>
+                <w:rFonts w:ascii="Arial" w:hAnsi="Arial" w:cs="Arial"/>
+                <w:sz w:val="22"/>
+                <w:szCs w:val="22"/>
+              </w:rPr>
+              <w:t>endsDir</w:t>
+            </w:r>
+            <w:proofErr w:type="spellEnd"/>
+          </w:p>
+        </w:tc>
+        <w:tc>
+          <w:tcPr>
+            <w:tcW w:w="3003" w:type="dxa"/>
+          </w:tcPr>
+          <w:p>
+            <w:pPr>
+              <w:pStyle w:val="NormalWeb"/>
+              <w:rPr>
+                <w:rFonts w:ascii="Arial" w:hAnsi="Arial" w:cs="Arial"/>
+                <w:sz w:val="22"/>
+                <w:szCs w:val="22"/>
+              </w:rPr>
+            </w:pPr>
+            <w:proofErr w:type="spellStart"/>
+            <w:r>
+              <w:rPr>
+                <w:rFonts w:ascii="Arial" w:hAnsi="Arial" w:cs="Arial"/>
+                <w:sz w:val="22"/>
+                <w:szCs w:val="22"/>
+              </w:rPr>
+              <w:t>segId</w:t>
+            </w:r>
+            <w:proofErr w:type="spellEnd"/>
+            <w:r>
+              <w:rPr>
+                <w:rFonts w:ascii="Arial" w:hAnsi="Arial" w:cs="Arial"/>
+                <w:sz w:val="22"/>
+                <w:szCs w:val="22"/>
+              </w:rPr>
+              <w:t xml:space="preserve"> </w:t>
+            </w:r>
             <w:r>
               <w:rPr>
                 <w:rFonts w:ascii="Arial" w:hAnsi="Arial" w:cs="Arial"/>
@@ -2790,7 +4022,6 @@
                 <w:sz w:val="22"/>
                 <w:szCs w:val="22"/>
               </w:rPr>
-              <w:lastRenderedPageBreak/>
               <w:t>idAlpha</w:t>
             </w:r>
             <w:proofErr w:type="spellEnd"/>
@@ -5840,7 +7071,6 @@
                 <w:sz w:val="22"/>
                 <w:szCs w:val="22"/>
               </w:rPr>
-              <w:lastRenderedPageBreak/>
               <w:t>labelDef</w:t>
             </w:r>
             <w:proofErr w:type="spellEnd"/>
@@ -7915,14 +9145,24 @@
                 <w:szCs w:val="22"/>
               </w:rPr>
             </w:pPr>
-            <w:r>
-              <w:rPr>
-                <w:rFonts w:ascii="Arial" w:hAnsi="Arial" w:cs="Arial"/>
-                <w:sz w:val="22"/>
-                <w:szCs w:val="22"/>
-              </w:rPr>
-              <w:t>expr</w:t>
-            </w:r>
+            <w:proofErr w:type="spellStart"/>
+            <w:r>
+              <w:rPr>
+                <w:rFonts w:ascii="Arial" w:hAnsi="Arial" w:cs="Arial"/>
+                <w:sz w:val="22"/>
+                <w:szCs w:val="22"/>
+              </w:rPr>
+              <w:t>immE</w:t>
+            </w:r>
+            <w:r>
+              <w:rPr>
+                <w:rFonts w:ascii="Arial" w:hAnsi="Arial" w:cs="Arial"/>
+                <w:sz w:val="22"/>
+                <w:szCs w:val="22"/>
+              </w:rPr>
+              <w:t>xpr</w:t>
+            </w:r>
+            <w:proofErr w:type="spellEnd"/>
           </w:p>
         </w:tc>
         <w:tc>
@@ -11247,6 +12487,7 @@
                 <w:sz w:val="22"/>
                 <w:szCs w:val="22"/>
               </w:rPr>
+              <w:lastRenderedPageBreak/>
               <w:t>nearfar</w:t>
             </w:r>
             <w:proofErr w:type="spellEnd"/>
@@ -11992,59 +13233,6 @@
                 <w:sz w:val="22"/>
                 <w:szCs w:val="22"/>
               </w:rPr>
-              <w:t>| =Dir</w:t>
-            </w:r>
-          </w:p>
-        </w:tc>
-        <w:tc>
-          <w:tcPr>
-            <w:tcW w:w="3004" w:type="dxa"/>
-          </w:tcPr>
-          <w:p>
-            <w:pPr>
-              <w:rPr>
-                <w:rFonts w:ascii="Arial" w:hAnsi="Arial" w:cs="Arial"/>
-                <w:sz w:val="22"/>
-                <w:szCs w:val="22"/>
-              </w:rPr>
-            </w:pPr>
-          </w:p>
-        </w:tc>
-      </w:tr>
-      <w:tr>
-        <w:tc>
-          <w:tcPr>
-            <w:tcW w:w="3003" w:type="dxa"/>
-          </w:tcPr>
-          <w:p>
-            <w:pPr>
-              <w:rPr>
-                <w:rFonts w:ascii="Arial" w:hAnsi="Arial" w:cs="Arial"/>
-                <w:sz w:val="22"/>
-                <w:szCs w:val="22"/>
-              </w:rPr>
-            </w:pPr>
-          </w:p>
-        </w:tc>
-        <w:tc>
-          <w:tcPr>
-            <w:tcW w:w="3003" w:type="dxa"/>
-          </w:tcPr>
-          <w:p>
-            <w:pPr>
-              <w:pStyle w:val="NormalWeb"/>
-              <w:rPr>
-                <w:rFonts w:ascii="Arial" w:hAnsi="Arial" w:cs="Arial"/>
-                <w:sz w:val="22"/>
-                <w:szCs w:val="22"/>
-              </w:rPr>
-            </w:pPr>
-            <w:r>
-              <w:rPr>
-                <w:rFonts w:ascii="Arial" w:hAnsi="Arial" w:cs="Arial"/>
-                <w:sz w:val="22"/>
-                <w:szCs w:val="22"/>
-              </w:rPr>
               <w:t xml:space="preserve">| </w:t>
             </w:r>
             <w:proofErr w:type="spellStart"/>
@@ -12054,6 +13242,77 @@
                 <w:sz w:val="22"/>
                 <w:szCs w:val="22"/>
               </w:rPr>
+              <w:t>equal</w:t>
+            </w:r>
+            <w:r>
+              <w:rPr>
+                <w:rFonts w:ascii="Arial" w:hAnsi="Arial" w:cs="Arial"/>
+                <w:sz w:val="22"/>
+                <w:szCs w:val="22"/>
+              </w:rPr>
+              <w:t>Dir</w:t>
+            </w:r>
+            <w:proofErr w:type="spellEnd"/>
+          </w:p>
+        </w:tc>
+        <w:tc>
+          <w:tcPr>
+            <w:tcW w:w="3004" w:type="dxa"/>
+          </w:tcPr>
+          <w:p>
+            <w:pPr>
+              <w:rPr>
+                <w:rFonts w:ascii="Arial" w:hAnsi="Arial" w:cs="Arial"/>
+                <w:sz w:val="22"/>
+                <w:szCs w:val="22"/>
+              </w:rPr>
+            </w:pPr>
+          </w:p>
+        </w:tc>
+      </w:tr>
+      <w:tr>
+        <w:tc>
+          <w:tcPr>
+            <w:tcW w:w="3003" w:type="dxa"/>
+          </w:tcPr>
+          <w:p>
+            <w:pPr>
+              <w:rPr>
+                <w:rFonts w:ascii="Arial" w:hAnsi="Arial" w:cs="Arial"/>
+                <w:sz w:val="22"/>
+                <w:szCs w:val="22"/>
+              </w:rPr>
+            </w:pPr>
+          </w:p>
+        </w:tc>
+        <w:tc>
+          <w:tcPr>
+            <w:tcW w:w="3003" w:type="dxa"/>
+          </w:tcPr>
+          <w:p>
+            <w:pPr>
+              <w:pStyle w:val="NormalWeb"/>
+              <w:rPr>
+                <w:rFonts w:ascii="Arial" w:hAnsi="Arial" w:cs="Arial"/>
+                <w:sz w:val="22"/>
+                <w:szCs w:val="22"/>
+              </w:rPr>
+            </w:pPr>
+            <w:r>
+              <w:rPr>
+                <w:rFonts w:ascii="Arial" w:hAnsi="Arial" w:cs="Arial"/>
+                <w:sz w:val="22"/>
+                <w:szCs w:val="22"/>
+              </w:rPr>
+              <w:t xml:space="preserve">| </w:t>
+            </w:r>
+            <w:proofErr w:type="spellStart"/>
+            <w:r>
+              <w:rPr>
+                <w:rFonts w:ascii="Arial" w:hAnsi="Arial" w:cs="Arial"/>
+                <w:sz w:val="22"/>
+                <w:szCs w:val="22"/>
+              </w:rPr>
               <w:t>processorDir</w:t>
             </w:r>
             <w:proofErr w:type="spellEnd"/>
@@ -13463,316 +14722,14 @@
                 <w:szCs w:val="22"/>
               </w:rPr>
             </w:pPr>
-          </w:p>
-        </w:tc>
-      </w:tr>
-      <w:tr>
-        <w:tc>
-          <w:tcPr>
-            <w:tcW w:w="3003" w:type="dxa"/>
-          </w:tcPr>
-          <w:p>
-            <w:pPr>
-              <w:rPr>
-                <w:rFonts w:ascii="Arial" w:hAnsi="Arial" w:cs="Arial"/>
-                <w:sz w:val="22"/>
-                <w:szCs w:val="22"/>
-              </w:rPr>
-            </w:pPr>
-          </w:p>
-        </w:tc>
-        <w:tc>
-          <w:tcPr>
-            <w:tcW w:w="3003" w:type="dxa"/>
-          </w:tcPr>
-          <w:p>
-            <w:pPr>
-              <w:pStyle w:val="NormalWeb"/>
-              <w:rPr>
-                <w:rFonts w:ascii="Arial" w:hAnsi="Arial" w:cs="Arial"/>
-                <w:sz w:val="22"/>
-                <w:szCs w:val="22"/>
-              </w:rPr>
-            </w:pPr>
-            <w:r>
-              <w:rPr>
-                <w:rFonts w:ascii="Arial" w:hAnsi="Arial" w:cs="Arial"/>
-                <w:sz w:val="22"/>
-                <w:szCs w:val="22"/>
-              </w:rPr>
-              <w:t xml:space="preserve">| </w:t>
-            </w:r>
-            <w:r>
-              <w:rPr>
-                <w:rFonts w:ascii="Arial" w:hAnsi="Arial" w:cs="Arial"/>
-                <w:b/>
-                <w:sz w:val="22"/>
-                <w:szCs w:val="22"/>
-              </w:rPr>
-              <w:t>PASCAL</w:t>
-            </w:r>
-          </w:p>
-        </w:tc>
-        <w:tc>
-          <w:tcPr>
-            <w:tcW w:w="3004" w:type="dxa"/>
-          </w:tcPr>
-          <w:p>
-            <w:pPr>
-              <w:rPr>
-                <w:rFonts w:ascii="Arial" w:hAnsi="Arial" w:cs="Arial"/>
-                <w:sz w:val="22"/>
-                <w:szCs w:val="22"/>
-              </w:rPr>
-            </w:pPr>
-          </w:p>
-        </w:tc>
-      </w:tr>
-      <w:tr>
-        <w:tc>
-          <w:tcPr>
-            <w:tcW w:w="3003" w:type="dxa"/>
-          </w:tcPr>
-          <w:p>
-            <w:pPr>
-              <w:rPr>
-                <w:rFonts w:ascii="Arial" w:hAnsi="Arial" w:cs="Arial"/>
-                <w:sz w:val="22"/>
-                <w:szCs w:val="22"/>
-              </w:rPr>
-            </w:pPr>
-          </w:p>
-        </w:tc>
-        <w:tc>
-          <w:tcPr>
-            <w:tcW w:w="3003" w:type="dxa"/>
-          </w:tcPr>
-          <w:p>
-            <w:pPr>
-              <w:pStyle w:val="NormalWeb"/>
-              <w:rPr>
-                <w:rFonts w:ascii="Arial" w:hAnsi="Arial" w:cs="Arial"/>
-                <w:sz w:val="22"/>
-                <w:szCs w:val="22"/>
-              </w:rPr>
-            </w:pPr>
-            <w:r>
-              <w:rPr>
-                <w:rFonts w:ascii="Arial" w:hAnsi="Arial" w:cs="Arial"/>
-                <w:sz w:val="22"/>
-                <w:szCs w:val="22"/>
-              </w:rPr>
-              <w:t xml:space="preserve">| </w:t>
-            </w:r>
-            <w:r>
-              <w:rPr>
-                <w:rFonts w:ascii="Arial" w:hAnsi="Arial" w:cs="Arial"/>
-                <w:b/>
-                <w:sz w:val="22"/>
-                <w:szCs w:val="22"/>
-              </w:rPr>
-              <w:t>FORTRAN</w:t>
-            </w:r>
-          </w:p>
-        </w:tc>
-        <w:tc>
-          <w:tcPr>
-            <w:tcW w:w="3004" w:type="dxa"/>
-          </w:tcPr>
-          <w:p>
-            <w:pPr>
-              <w:rPr>
-                <w:rFonts w:ascii="Arial" w:hAnsi="Arial" w:cs="Arial"/>
-                <w:sz w:val="22"/>
-                <w:szCs w:val="22"/>
-              </w:rPr>
-            </w:pPr>
-          </w:p>
-        </w:tc>
-      </w:tr>
-      <w:tr>
-        <w:tc>
-          <w:tcPr>
-            <w:tcW w:w="3003" w:type="dxa"/>
-          </w:tcPr>
-          <w:p>
-            <w:pPr>
-              <w:rPr>
-                <w:rFonts w:ascii="Arial" w:hAnsi="Arial" w:cs="Arial"/>
-                <w:sz w:val="22"/>
-                <w:szCs w:val="22"/>
-              </w:rPr>
-            </w:pPr>
-          </w:p>
-        </w:tc>
-        <w:tc>
-          <w:tcPr>
-            <w:tcW w:w="3003" w:type="dxa"/>
-          </w:tcPr>
-          <w:p>
-            <w:pPr>
-              <w:pStyle w:val="NormalWeb"/>
-              <w:rPr>
-                <w:rFonts w:ascii="Arial" w:hAnsi="Arial" w:cs="Arial"/>
-                <w:sz w:val="22"/>
-                <w:szCs w:val="22"/>
-              </w:rPr>
-            </w:pPr>
-            <w:r>
-              <w:rPr>
-                <w:rFonts w:ascii="Arial" w:hAnsi="Arial" w:cs="Arial"/>
-                <w:sz w:val="22"/>
-                <w:szCs w:val="22"/>
-              </w:rPr>
-              <w:t xml:space="preserve">| </w:t>
-            </w:r>
-            <w:r>
-              <w:rPr>
-                <w:rFonts w:ascii="Arial" w:hAnsi="Arial" w:cs="Arial"/>
-                <w:b/>
-                <w:sz w:val="22"/>
-                <w:szCs w:val="22"/>
-              </w:rPr>
-              <w:t>BASIC</w:t>
-            </w:r>
-          </w:p>
-        </w:tc>
-        <w:tc>
-          <w:tcPr>
-            <w:tcW w:w="3004" w:type="dxa"/>
-          </w:tcPr>
-          <w:p>
-            <w:pPr>
-              <w:rPr>
-                <w:rFonts w:ascii="Arial" w:hAnsi="Arial" w:cs="Arial"/>
-                <w:sz w:val="22"/>
-                <w:szCs w:val="22"/>
-              </w:rPr>
-            </w:pPr>
-          </w:p>
-        </w:tc>
-      </w:tr>
-      <w:tr>
-        <w:tc>
-          <w:tcPr>
-            <w:tcW w:w="3003" w:type="dxa"/>
-          </w:tcPr>
-          <w:p>
-            <w:pPr>
-              <w:rPr>
-                <w:rFonts w:ascii="Arial" w:hAnsi="Arial" w:cs="Arial"/>
-                <w:sz w:val="22"/>
-                <w:szCs w:val="22"/>
-              </w:rPr>
-            </w:pPr>
-          </w:p>
-        </w:tc>
-        <w:tc>
-          <w:tcPr>
-            <w:tcW w:w="3003" w:type="dxa"/>
-          </w:tcPr>
-          <w:p>
-            <w:pPr>
-              <w:pStyle w:val="NormalWeb"/>
-              <w:rPr>
-                <w:rFonts w:ascii="Arial" w:hAnsi="Arial" w:cs="Arial"/>
-                <w:sz w:val="22"/>
-                <w:szCs w:val="22"/>
-              </w:rPr>
-            </w:pPr>
-            <w:r>
-              <w:rPr>
-                <w:rFonts w:ascii="Arial" w:hAnsi="Arial" w:cs="Arial"/>
-                <w:sz w:val="22"/>
-                <w:szCs w:val="22"/>
-              </w:rPr>
-              <w:t xml:space="preserve">| </w:t>
-            </w:r>
-            <w:r>
-              <w:rPr>
-                <w:rFonts w:ascii="Arial" w:hAnsi="Arial" w:cs="Arial"/>
-                <w:b/>
-                <w:sz w:val="22"/>
-                <w:szCs w:val="22"/>
-              </w:rPr>
-              <w:t>SYSCALL</w:t>
-            </w:r>
-          </w:p>
-        </w:tc>
-        <w:tc>
-          <w:tcPr>
-            <w:tcW w:w="3004" w:type="dxa"/>
-          </w:tcPr>
-          <w:p>
-            <w:pPr>
-              <w:rPr>
-                <w:rFonts w:ascii="Arial" w:hAnsi="Arial" w:cs="Arial"/>
-                <w:sz w:val="22"/>
-                <w:szCs w:val="22"/>
-              </w:rPr>
-            </w:pPr>
-          </w:p>
-        </w:tc>
-      </w:tr>
-      <w:tr>
-        <w:tc>
-          <w:tcPr>
-            <w:tcW w:w="3003" w:type="dxa"/>
-          </w:tcPr>
-          <w:p>
-            <w:pPr>
-              <w:rPr>
-                <w:rFonts w:ascii="Arial" w:hAnsi="Arial" w:cs="Arial"/>
-                <w:sz w:val="22"/>
-                <w:szCs w:val="22"/>
-              </w:rPr>
-            </w:pPr>
-          </w:p>
-        </w:tc>
-        <w:tc>
-          <w:tcPr>
-            <w:tcW w:w="3003" w:type="dxa"/>
-          </w:tcPr>
-          <w:p>
-            <w:pPr>
-              <w:pStyle w:val="NormalWeb"/>
-              <w:rPr>
-                <w:rFonts w:ascii="Arial" w:hAnsi="Arial" w:cs="Arial"/>
-                <w:sz w:val="22"/>
-                <w:szCs w:val="22"/>
-              </w:rPr>
-            </w:pPr>
-            <w:r>
-              <w:rPr>
-                <w:rFonts w:ascii="Arial" w:hAnsi="Arial" w:cs="Arial"/>
-                <w:sz w:val="22"/>
-                <w:szCs w:val="22"/>
-              </w:rPr>
-              <w:t xml:space="preserve">| </w:t>
-            </w:r>
-            <w:r>
-              <w:rPr>
-                <w:rFonts w:ascii="Arial" w:hAnsi="Arial" w:cs="Arial"/>
-                <w:b/>
-                <w:sz w:val="22"/>
-                <w:szCs w:val="22"/>
-              </w:rPr>
-              <w:t>STDCALL</w:t>
-            </w:r>
-          </w:p>
-        </w:tc>
-        <w:tc>
-          <w:tcPr>
-            <w:tcW w:w="3004" w:type="dxa"/>
-          </w:tcPr>
-          <w:p>
-            <w:pPr>
-              <w:rPr>
-                <w:rFonts w:ascii="Arial" w:hAnsi="Arial" w:cs="Arial"/>
-                <w:sz w:val="22"/>
-                <w:szCs w:val="22"/>
-              </w:rPr>
-            </w:pPr>
+            <w:r>
+              <w:rPr>
+                <w:rFonts w:ascii="Arial" w:hAnsi="Arial" w:cs="Arial"/>
+                <w:sz w:val="22"/>
+                <w:szCs w:val="22"/>
+              </w:rPr>
+              <w:t>There are others</w:t>
+            </w:r>
           </w:p>
         </w:tc>
       </w:tr>
@@ -16104,6 +17061,7 @@
               <w:pStyle w:val="NormalWeb"/>
               <w:rPr>
                 <w:rFonts w:ascii="Arial" w:hAnsi="Arial" w:cs="Arial"/>
+                <w:b/>
                 <w:sz w:val="22"/>
                 <w:szCs w:val="22"/>
               </w:rPr>
@@ -16123,7 +17081,7 @@
                 <w:sz w:val="22"/>
                 <w:szCs w:val="22"/>
               </w:rPr>
-              <w:t>FS</w:t>
+              <w:t>SS</w:t>
             </w:r>
           </w:p>
         </w:tc>
@@ -17828,6 +18786,7 @@
                 <w:sz w:val="22"/>
                 <w:szCs w:val="22"/>
               </w:rPr>
+              <w:lastRenderedPageBreak/>
               <w:t>externDir</w:t>
             </w:r>
             <w:proofErr w:type="spellEnd"/>
@@ -18704,9 +19663,118 @@
                 <w:sz w:val="22"/>
                 <w:szCs w:val="22"/>
               </w:rPr>
-              <w:lastRenderedPageBreak/>
+              <w:t>altId</w:t>
+            </w:r>
+            <w:proofErr w:type="spellEnd"/>
+          </w:p>
+        </w:tc>
+        <w:tc>
+          <w:tcPr>
+            <w:tcW w:w="3003" w:type="dxa"/>
+          </w:tcPr>
+          <w:p>
+            <w:pPr>
+              <w:pStyle w:val="NormalWeb"/>
+              <w:rPr>
+                <w:rFonts w:ascii="Arial" w:hAnsi="Arial" w:cs="Arial"/>
+                <w:sz w:val="22"/>
+                <w:szCs w:val="22"/>
+              </w:rPr>
+            </w:pPr>
+            <w:r>
+              <w:rPr>
+                <w:rFonts w:ascii="Arial" w:hAnsi="Arial" w:cs="Arial"/>
+                <w:sz w:val="22"/>
+                <w:szCs w:val="22"/>
+              </w:rPr>
+              <w:t>id</w:t>
+            </w:r>
+          </w:p>
+        </w:tc>
+        <w:tc>
+          <w:tcPr>
+            <w:tcW w:w="3004" w:type="dxa"/>
+          </w:tcPr>
+          <w:p>
+            <w:pPr>
+              <w:rPr>
+                <w:rFonts w:ascii="Arial" w:hAnsi="Arial" w:cs="Arial"/>
+                <w:sz w:val="22"/>
+                <w:szCs w:val="22"/>
+              </w:rPr>
+            </w:pPr>
+          </w:p>
+        </w:tc>
+      </w:tr>
+      <w:tr>
+        <w:tc>
+          <w:tcPr>
+            <w:tcW w:w="3003" w:type="dxa"/>
+          </w:tcPr>
+          <w:p>
+            <w:pPr>
+              <w:rPr>
+                <w:rFonts w:ascii="Arial" w:hAnsi="Arial" w:cs="Arial"/>
+                <w:sz w:val="22"/>
+                <w:szCs w:val="22"/>
+              </w:rPr>
+            </w:pPr>
+          </w:p>
+        </w:tc>
+        <w:tc>
+          <w:tcPr>
+            <w:tcW w:w="3003" w:type="dxa"/>
+          </w:tcPr>
+          <w:p>
+            <w:pPr>
+              <w:pStyle w:val="NormalWeb"/>
+              <w:rPr>
+                <w:rFonts w:ascii="Arial" w:hAnsi="Arial" w:cs="Arial"/>
+                <w:sz w:val="22"/>
+                <w:szCs w:val="22"/>
+              </w:rPr>
+            </w:pPr>
+          </w:p>
+        </w:tc>
+        <w:tc>
+          <w:tcPr>
+            <w:tcW w:w="3004" w:type="dxa"/>
+          </w:tcPr>
+          <w:p>
+            <w:pPr>
+              <w:rPr>
+                <w:rFonts w:ascii="Arial" w:hAnsi="Arial" w:cs="Arial"/>
+                <w:sz w:val="22"/>
+                <w:szCs w:val="22"/>
+              </w:rPr>
+            </w:pPr>
+          </w:p>
+        </w:tc>
+      </w:tr>
+      <w:tr>
+        <w:tc>
+          <w:tcPr>
+            <w:tcW w:w="3003" w:type="dxa"/>
+          </w:tcPr>
+          <w:p>
+            <w:pPr>
+              <w:rPr>
+                <w:rFonts w:ascii="Arial" w:hAnsi="Arial" w:cs="Arial"/>
+                <w:sz w:val="22"/>
+                <w:szCs w:val="22"/>
+              </w:rPr>
+            </w:pPr>
+            <w:proofErr w:type="spellStart"/>
+            <w:r>
+              <w:rPr>
+                <w:rFonts w:ascii="Arial" w:hAnsi="Arial" w:cs="Arial"/>
+                <w:sz w:val="22"/>
+                <w:szCs w:val="22"/>
+              </w:rPr>
               <w:t>externType</w:t>
             </w:r>
+            <w:bookmarkStart w:id="0" w:name="_GoBack"/>
+            <w:bookmarkEnd w:id="0"/>
             <w:proofErr w:type="spellEnd"/>
           </w:p>
         </w:tc>
@@ -19947,14 +21015,24 @@
                 <w:szCs w:val="22"/>
               </w:rPr>
             </w:pPr>
-            <w:r>
-              <w:rPr>
-                <w:rFonts w:ascii="Arial" w:hAnsi="Arial" w:cs="Arial"/>
-                <w:sz w:val="22"/>
-                <w:szCs w:val="22"/>
-              </w:rPr>
-              <w:t>=Dir</w:t>
-            </w:r>
+            <w:proofErr w:type="spellStart"/>
+            <w:r>
+              <w:rPr>
+                <w:rFonts w:ascii="Arial" w:hAnsi="Arial" w:cs="Arial"/>
+                <w:sz w:val="22"/>
+                <w:szCs w:val="22"/>
+              </w:rPr>
+              <w:t>equal</w:t>
+            </w:r>
+            <w:r>
+              <w:rPr>
+                <w:rFonts w:ascii="Arial" w:hAnsi="Arial" w:cs="Arial"/>
+                <w:sz w:val="22"/>
+                <w:szCs w:val="22"/>
+              </w:rPr>
+              <w:t>Dir</w:t>
+            </w:r>
+            <w:proofErr w:type="spellEnd"/>
           </w:p>
         </w:tc>
         <w:tc>
@@ -20279,6 +21357,69 @@
               <w:pStyle w:val="NormalWeb"/>
               <w:rPr>
                 <w:rFonts w:ascii="Arial" w:hAnsi="Arial" w:cs="Arial"/>
+                <w:b/>
+                <w:sz w:val="22"/>
+                <w:szCs w:val="22"/>
+              </w:rPr>
+            </w:pPr>
+            <w:r>
+              <w:rPr>
+                <w:rFonts w:ascii="Arial" w:hAnsi="Arial" w:cs="Arial"/>
+                <w:sz w:val="22"/>
+                <w:szCs w:val="22"/>
+              </w:rPr>
+              <w:t xml:space="preserve">| </w:t>
+            </w:r>
+            <w:r>
+              <w:rPr>
+                <w:rFonts w:ascii="Arial" w:hAnsi="Arial" w:cs="Arial"/>
+                <w:b/>
+                <w:sz w:val="22"/>
+                <w:szCs w:val="22"/>
+              </w:rPr>
+              <w:t>.286P</w:t>
+            </w:r>
+          </w:p>
+        </w:tc>
+        <w:tc>
+          <w:tcPr>
+            <w:tcW w:w="3004" w:type="dxa"/>
+          </w:tcPr>
+          <w:p>
+            <w:pPr>
+              <w:rPr>
+                <w:rFonts w:ascii="Arial" w:hAnsi="Arial" w:cs="Arial"/>
+                <w:sz w:val="22"/>
+                <w:szCs w:val="22"/>
+              </w:rPr>
+            </w:pPr>
+          </w:p>
+        </w:tc>
+      </w:tr>
+      <w:tr>
+        <w:tc>
+          <w:tcPr>
+            <w:tcW w:w="3003" w:type="dxa"/>
+          </w:tcPr>
+          <w:p>
+            <w:pPr>
+              <w:rPr>
+                <w:rFonts w:ascii="Arial" w:hAnsi="Arial" w:cs="Arial"/>
+                <w:sz w:val="22"/>
+                <w:szCs w:val="22"/>
+              </w:rPr>
+            </w:pPr>
+          </w:p>
+        </w:tc>
+        <w:tc>
+          <w:tcPr>
+            <w:tcW w:w="3003" w:type="dxa"/>
+          </w:tcPr>
+          <w:p>
+            <w:pPr>
+              <w:pStyle w:val="NormalWeb"/>
+              <w:rPr>
+                <w:rFonts w:ascii="Arial" w:hAnsi="Arial" w:cs="Arial"/>
                 <w:sz w:val="22"/>
                 <w:szCs w:val="22"/>
               </w:rPr>
@@ -20576,6 +21717,68 @@
                 <w:szCs w:val="22"/>
               </w:rPr>
               <w:t>.287</w:t>
+            </w:r>
+          </w:p>
+        </w:tc>
+        <w:tc>
+          <w:tcPr>
+            <w:tcW w:w="3004" w:type="dxa"/>
+          </w:tcPr>
+          <w:p>
+            <w:pPr>
+              <w:rPr>
+                <w:rFonts w:ascii="Arial" w:hAnsi="Arial" w:cs="Arial"/>
+                <w:sz w:val="22"/>
+                <w:szCs w:val="22"/>
+              </w:rPr>
+            </w:pPr>
+          </w:p>
+        </w:tc>
+      </w:tr>
+      <w:tr>
+        <w:tc>
+          <w:tcPr>
+            <w:tcW w:w="3003" w:type="dxa"/>
+          </w:tcPr>
+          <w:p>
+            <w:pPr>
+              <w:rPr>
+                <w:rFonts w:ascii="Arial" w:hAnsi="Arial" w:cs="Arial"/>
+                <w:sz w:val="22"/>
+                <w:szCs w:val="22"/>
+              </w:rPr>
+            </w:pPr>
+          </w:p>
+        </w:tc>
+        <w:tc>
+          <w:tcPr>
+            <w:tcW w:w="3003" w:type="dxa"/>
+          </w:tcPr>
+          <w:p>
+            <w:pPr>
+              <w:pStyle w:val="NormalWeb"/>
+              <w:rPr>
+                <w:rFonts w:ascii="Arial" w:hAnsi="Arial" w:cs="Arial"/>
+                <w:sz w:val="22"/>
+                <w:szCs w:val="22"/>
+              </w:rPr>
+            </w:pPr>
+            <w:r>
+              <w:rPr>
+                <w:rFonts w:ascii="Arial" w:hAnsi="Arial" w:cs="Arial"/>
+                <w:sz w:val="22"/>
+                <w:szCs w:val="22"/>
+              </w:rPr>
+              <w:t xml:space="preserve">| </w:t>
+            </w:r>
+            <w:r>
+              <w:rPr>
+                <w:rFonts w:ascii="Arial" w:hAnsi="Arial" w:cs="Arial"/>
+                <w:b/>
+                <w:sz w:val="22"/>
+                <w:szCs w:val="22"/>
+              </w:rPr>
+              <w:t>.NO87</w:t>
             </w:r>
           </w:p>
         </w:tc>
@@ -21773,7 +22976,6 @@
                 <w:sz w:val="22"/>
                 <w:szCs w:val="22"/>
               </w:rPr>
-              <w:lastRenderedPageBreak/>
               <w:t>listDir</w:t>
             </w:r>
             <w:proofErr w:type="spellEnd"/>
@@ -33814,6 +35016,77 @@
                 <w:szCs w:val="22"/>
               </w:rPr>
             </w:pPr>
+            <w:r>
+              <w:rPr>
+                <w:rFonts w:ascii="Arial" w:hAnsi="Arial" w:cs="Arial"/>
+                <w:sz w:val="22"/>
+                <w:szCs w:val="22"/>
+              </w:rPr>
+              <w:t xml:space="preserve">| </w:t>
+            </w:r>
+            <w:r>
+              <w:rPr>
+                <w:rFonts w:ascii="Arial" w:hAnsi="Arial" w:cs="Arial"/>
+                <w:b/>
+                <w:sz w:val="22"/>
+                <w:szCs w:val="22"/>
+              </w:rPr>
+              <w:t>XLAT</w:t>
+            </w:r>
+            <w:r>
+              <w:rPr>
+                <w:rFonts w:ascii="Arial" w:hAnsi="Arial" w:cs="Arial"/>
+                <w:b/>
+                <w:sz w:val="22"/>
+                <w:szCs w:val="22"/>
+              </w:rPr>
+              <w:t>B</w:t>
+            </w:r>
+          </w:p>
+        </w:tc>
+        <w:tc>
+          <w:tcPr>
+            <w:tcW w:w="3004" w:type="dxa"/>
+          </w:tcPr>
+          <w:p>
+            <w:pPr>
+              <w:rPr>
+                <w:rFonts w:ascii="Arial" w:hAnsi="Arial" w:cs="Arial"/>
+                <w:sz w:val="22"/>
+                <w:szCs w:val="22"/>
+              </w:rPr>
+            </w:pPr>
+          </w:p>
+        </w:tc>
+      </w:tr>
+      <w:tr>
+        <w:tc>
+          <w:tcPr>
+            <w:tcW w:w="3003" w:type="dxa"/>
+          </w:tcPr>
+          <w:p>
+            <w:pPr>
+              <w:rPr>
+                <w:rFonts w:ascii="Arial" w:hAnsi="Arial" w:cs="Arial"/>
+                <w:sz w:val="22"/>
+                <w:szCs w:val="22"/>
+              </w:rPr>
+            </w:pPr>
+          </w:p>
+        </w:tc>
+        <w:tc>
+          <w:tcPr>
+            <w:tcW w:w="3003" w:type="dxa"/>
+          </w:tcPr>
+          <w:p>
+            <w:pPr>
+              <w:pStyle w:val="NormalWeb"/>
+              <w:rPr>
+                <w:rFonts w:ascii="Arial" w:hAnsi="Arial" w:cs="Arial"/>
+                <w:sz w:val="22"/>
+                <w:szCs w:val="22"/>
+              </w:rPr>
+            </w:pPr>
           </w:p>
         </w:tc>
         <w:tc>
@@ -36923,15 +38196,8 @@
                 <w:sz w:val="22"/>
                 <w:szCs w:val="22"/>
               </w:rPr>
-              <w:t>fpMnemoni</w:t>
-            </w:r>
-            <w:r>
-              <w:rPr>
-                <w:rFonts w:ascii="Arial" w:hAnsi="Arial" w:cs="Arial"/>
-                <w:sz w:val="22"/>
-                <w:szCs w:val="22"/>
-              </w:rPr>
-              <w:t>cOne</w:t>
+              <w:lastRenderedPageBreak/>
+              <w:t>fpMnemonicOne</w:t>
             </w:r>
             <w:proofErr w:type="spellEnd"/>
           </w:p>
@@ -39273,15 +40539,7 @@
                 <w:sz w:val="22"/>
                 <w:szCs w:val="22"/>
               </w:rPr>
-              <w:t>fpMnemoni</w:t>
-            </w:r>
-            <w:r>
-              <w:rPr>
-                <w:rFonts w:ascii="Arial" w:hAnsi="Arial" w:cs="Arial"/>
-                <w:sz w:val="22"/>
-                <w:szCs w:val="22"/>
-              </w:rPr>
-              <w:t>cZero</w:t>
+              <w:t>fpMnemonicZero</w:t>
             </w:r>
             <w:proofErr w:type="spellEnd"/>
           </w:p>
@@ -39865,7 +41123,25 @@
                 <w:sz w:val="22"/>
                 <w:szCs w:val="22"/>
               </w:rPr>
-              <w:t>FNEI</w:t>
+              <w:t>FNE</w:t>
+            </w:r>
+            <w:r>
+              <w:rPr>
+                <w:rFonts w:ascii="Arial" w:hAnsi="Arial" w:cs="Arial"/>
+                <w:b/>
+                <w:sz w:val="22"/>
+                <w:szCs w:val="22"/>
+              </w:rPr>
+              <w:t>N</w:t>
+            </w:r>
+            <w:r>
+              <w:rPr>
+                <w:rFonts w:ascii="Arial" w:hAnsi="Arial" w:cs="Arial"/>
+                <w:b/>
+                <w:sz w:val="22"/>
+                <w:szCs w:val="22"/>
+              </w:rPr>
+              <w:t>I</w:t>
             </w:r>
           </w:p>
         </w:tc>
@@ -39927,6 +41203,68 @@
                 <w:sz w:val="22"/>
                 <w:szCs w:val="22"/>
               </w:rPr>
+              <w:t>FINCSTP</w:t>
+            </w:r>
+          </w:p>
+        </w:tc>
+        <w:tc>
+          <w:tcPr>
+            <w:tcW w:w="3004" w:type="dxa"/>
+          </w:tcPr>
+          <w:p>
+            <w:pPr>
+              <w:rPr>
+                <w:rFonts w:ascii="Arial" w:hAnsi="Arial" w:cs="Arial"/>
+                <w:sz w:val="22"/>
+                <w:szCs w:val="22"/>
+              </w:rPr>
+            </w:pPr>
+          </w:p>
+        </w:tc>
+      </w:tr>
+      <w:tr>
+        <w:tc>
+          <w:tcPr>
+            <w:tcW w:w="3003" w:type="dxa"/>
+          </w:tcPr>
+          <w:p>
+            <w:pPr>
+              <w:rPr>
+                <w:rFonts w:ascii="Arial" w:hAnsi="Arial" w:cs="Arial"/>
+                <w:sz w:val="22"/>
+                <w:szCs w:val="22"/>
+              </w:rPr>
+            </w:pPr>
+          </w:p>
+        </w:tc>
+        <w:tc>
+          <w:tcPr>
+            <w:tcW w:w="3003" w:type="dxa"/>
+          </w:tcPr>
+          <w:p>
+            <w:pPr>
+              <w:pStyle w:val="NormalWeb"/>
+              <w:rPr>
+                <w:rFonts w:ascii="Arial" w:hAnsi="Arial" w:cs="Arial"/>
+                <w:sz w:val="22"/>
+                <w:szCs w:val="22"/>
+              </w:rPr>
+            </w:pPr>
+            <w:r>
+              <w:rPr>
+                <w:rFonts w:ascii="Arial" w:hAnsi="Arial" w:cs="Arial"/>
+                <w:sz w:val="22"/>
+                <w:szCs w:val="22"/>
+              </w:rPr>
+              <w:t xml:space="preserve">| </w:t>
+            </w:r>
+            <w:r>
+              <w:rPr>
+                <w:rFonts w:ascii="Arial" w:hAnsi="Arial" w:cs="Arial"/>
+                <w:b/>
+                <w:sz w:val="22"/>
+                <w:szCs w:val="22"/>
+              </w:rPr>
               <w:t>FINIT</w:t>
             </w:r>
           </w:p>
@@ -40051,25 +41389,7 @@
                 <w:sz w:val="22"/>
                 <w:szCs w:val="22"/>
               </w:rPr>
-              <w:t>FLDL</w:t>
-            </w:r>
-            <w:r>
-              <w:rPr>
-                <w:rFonts w:ascii="Arial" w:hAnsi="Arial" w:cs="Arial"/>
-                <w:b/>
-                <w:sz w:val="22"/>
-                <w:szCs w:val="22"/>
-              </w:rPr>
-              <w:t>G</w:t>
-            </w:r>
-            <w:r>
-              <w:rPr>
-                <w:rFonts w:ascii="Arial" w:hAnsi="Arial" w:cs="Arial"/>
-                <w:b/>
-                <w:sz w:val="22"/>
-                <w:szCs w:val="22"/>
-              </w:rPr>
-              <w:t>2</w:t>
+              <w:t>FLDLG2</w:t>
             </w:r>
           </w:p>
         </w:tc>
@@ -41311,8 +42631,6 @@
               </w:rPr>
               <w:t>F2XM1</w:t>
             </w:r>
-            <w:bookmarkStart w:id="0" w:name="_GoBack"/>
-            <w:bookmarkEnd w:id="0"/>
           </w:p>
         </w:tc>
         <w:tc>

</xml_diff>

<commit_message>
TEXTEQU, EQU, = done. LENGTH, SIZE removed. testList and ECHO done. sizeArg done.
</commit_message>
<xml_diff>
--- a/doc/LEGACY ASM286 GRAMMAR.docx
+++ b/doc/LEGACY ASM286 GRAMMAR.docx
@@ -13827,8 +13827,6 @@
               </w:rPr>
               <w:t>ifDir</w:t>
             </w:r>
-            <w:bookmarkStart w:id="0" w:name="_GoBack"/>
-            <w:bookmarkEnd w:id="0"/>
             <w:proofErr w:type="spellEnd"/>
           </w:p>
         </w:tc>
@@ -27857,7 +27855,7 @@
                 <w:sz w:val="22"/>
                 <w:szCs w:val="22"/>
               </w:rPr>
-              <w:t>SIZE</w:t>
+              <w:t>SIZEOF</w:t>
             </w:r>
             <w:r>
               <w:rPr>
@@ -27937,16 +27935,372 @@
                 <w:sz w:val="22"/>
                 <w:szCs w:val="22"/>
               </w:rPr>
-              <w:t>SIZEOF</w:t>
-            </w:r>
-            <w:r>
-              <w:rPr>
-                <w:rFonts w:ascii="Arial" w:hAnsi="Arial" w:cs="Arial"/>
+              <w:t>LENGTHOF</w:t>
+            </w:r>
+            <w:r>
+              <w:rPr>
+                <w:rFonts w:ascii="Arial" w:hAnsi="Arial" w:cs="Arial"/>
+                <w:sz w:val="22"/>
+                <w:szCs w:val="22"/>
+              </w:rPr>
+              <w:t xml:space="preserve"> id</w:t>
+            </w:r>
+          </w:p>
+        </w:tc>
+        <w:tc>
+          <w:tcPr>
+            <w:tcW w:w="3004" w:type="dxa"/>
+          </w:tcPr>
+          <w:p>
+            <w:pPr>
+              <w:rPr>
+                <w:rFonts w:ascii="Arial" w:hAnsi="Arial" w:cs="Arial"/>
+                <w:sz w:val="22"/>
+                <w:szCs w:val="22"/>
+              </w:rPr>
+            </w:pPr>
+          </w:p>
+        </w:tc>
+      </w:tr>
+      <w:tr>
+        <w:tc>
+          <w:tcPr>
+            <w:tcW w:w="3003" w:type="dxa"/>
+          </w:tcPr>
+          <w:p>
+            <w:pPr>
+              <w:rPr>
+                <w:rFonts w:ascii="Arial" w:hAnsi="Arial" w:cs="Arial"/>
+                <w:sz w:val="22"/>
+                <w:szCs w:val="22"/>
+              </w:rPr>
+            </w:pPr>
+            <w:bookmarkStart w:id="0" w:name="_GoBack"/>
+            <w:bookmarkEnd w:id="0"/>
+          </w:p>
+        </w:tc>
+        <w:tc>
+          <w:tcPr>
+            <w:tcW w:w="3003" w:type="dxa"/>
+          </w:tcPr>
+          <w:p>
+            <w:pPr>
+              <w:pStyle w:val="NormalWeb"/>
+              <w:rPr>
+                <w:rFonts w:ascii="Arial" w:hAnsi="Arial" w:cs="Arial"/>
+                <w:sz w:val="22"/>
+                <w:szCs w:val="22"/>
+              </w:rPr>
+            </w:pPr>
+            <w:r>
+              <w:rPr>
+                <w:rFonts w:ascii="Arial" w:hAnsi="Arial" w:cs="Arial"/>
+                <w:sz w:val="22"/>
+                <w:szCs w:val="22"/>
+              </w:rPr>
+              <w:t>| constant</w:t>
+            </w:r>
+          </w:p>
+        </w:tc>
+        <w:tc>
+          <w:tcPr>
+            <w:tcW w:w="3004" w:type="dxa"/>
+          </w:tcPr>
+          <w:p>
+            <w:pPr>
+              <w:rPr>
+                <w:rFonts w:ascii="Arial" w:hAnsi="Arial" w:cs="Arial"/>
+                <w:sz w:val="22"/>
+                <w:szCs w:val="22"/>
+              </w:rPr>
+            </w:pPr>
+          </w:p>
+        </w:tc>
+      </w:tr>
+      <w:tr>
+        <w:tc>
+          <w:tcPr>
+            <w:tcW w:w="3003" w:type="dxa"/>
+          </w:tcPr>
+          <w:p>
+            <w:pPr>
+              <w:rPr>
+                <w:rFonts w:ascii="Arial" w:hAnsi="Arial" w:cs="Arial"/>
+                <w:sz w:val="22"/>
+                <w:szCs w:val="22"/>
+              </w:rPr>
+            </w:pPr>
+          </w:p>
+        </w:tc>
+        <w:tc>
+          <w:tcPr>
+            <w:tcW w:w="3003" w:type="dxa"/>
+          </w:tcPr>
+          <w:p>
+            <w:pPr>
+              <w:pStyle w:val="NormalWeb"/>
+              <w:rPr>
+                <w:rFonts w:ascii="Arial" w:hAnsi="Arial" w:cs="Arial"/>
+                <w:sz w:val="22"/>
+                <w:szCs w:val="22"/>
+              </w:rPr>
+            </w:pPr>
+            <w:r>
+              <w:rPr>
+                <w:rFonts w:ascii="Arial" w:hAnsi="Arial" w:cs="Arial"/>
+                <w:sz w:val="22"/>
+                <w:szCs w:val="22"/>
+              </w:rPr>
+              <w:t>| string</w:t>
+            </w:r>
+          </w:p>
+        </w:tc>
+        <w:tc>
+          <w:tcPr>
+            <w:tcW w:w="3004" w:type="dxa"/>
+          </w:tcPr>
+          <w:p>
+            <w:pPr>
+              <w:rPr>
+                <w:rFonts w:ascii="Arial" w:hAnsi="Arial" w:cs="Arial"/>
+                <w:sz w:val="22"/>
+                <w:szCs w:val="22"/>
+              </w:rPr>
+            </w:pPr>
+          </w:p>
+        </w:tc>
+      </w:tr>
+      <w:tr>
+        <w:tc>
+          <w:tcPr>
+            <w:tcW w:w="3003" w:type="dxa"/>
+          </w:tcPr>
+          <w:p>
+            <w:pPr>
+              <w:rPr>
+                <w:rFonts w:ascii="Arial" w:hAnsi="Arial" w:cs="Arial"/>
+                <w:sz w:val="22"/>
+                <w:szCs w:val="22"/>
+              </w:rPr>
+            </w:pPr>
+          </w:p>
+        </w:tc>
+        <w:tc>
+          <w:tcPr>
+            <w:tcW w:w="3003" w:type="dxa"/>
+          </w:tcPr>
+          <w:p>
+            <w:pPr>
+              <w:pStyle w:val="NormalWeb"/>
+              <w:rPr>
+                <w:rFonts w:ascii="Arial" w:hAnsi="Arial" w:cs="Arial"/>
+                <w:sz w:val="22"/>
+                <w:szCs w:val="22"/>
+              </w:rPr>
+            </w:pPr>
+            <w:r>
+              <w:rPr>
+                <w:rFonts w:ascii="Arial" w:hAnsi="Arial" w:cs="Arial"/>
+                <w:sz w:val="22"/>
+                <w:szCs w:val="22"/>
+              </w:rPr>
+              <w:t xml:space="preserve">| </w:t>
+            </w:r>
+            <w:r>
+              <w:rPr>
+                <w:rFonts w:ascii="Arial" w:hAnsi="Arial" w:cs="Arial"/>
+                <w:b/>
+                <w:sz w:val="22"/>
+                <w:szCs w:val="22"/>
+              </w:rPr>
+              <w:t>DEFINED</w:t>
+            </w:r>
+            <w:r>
+              <w:rPr>
+                <w:rFonts w:ascii="Arial" w:hAnsi="Arial" w:cs="Arial"/>
+                <w:sz w:val="22"/>
+                <w:szCs w:val="22"/>
+              </w:rPr>
+              <w:t xml:space="preserve"> id</w:t>
+            </w:r>
+          </w:p>
+        </w:tc>
+        <w:tc>
+          <w:tcPr>
+            <w:tcW w:w="3004" w:type="dxa"/>
+          </w:tcPr>
+          <w:p>
+            <w:pPr>
+              <w:rPr>
+                <w:rFonts w:ascii="Arial" w:hAnsi="Arial" w:cs="Arial"/>
+                <w:sz w:val="22"/>
+                <w:szCs w:val="22"/>
+              </w:rPr>
+            </w:pPr>
+          </w:p>
+        </w:tc>
+      </w:tr>
+      <w:tr>
+        <w:tc>
+          <w:tcPr>
+            <w:tcW w:w="3003" w:type="dxa"/>
+          </w:tcPr>
+          <w:p>
+            <w:pPr>
+              <w:rPr>
+                <w:rFonts w:ascii="Arial" w:hAnsi="Arial" w:cs="Arial"/>
+                <w:sz w:val="22"/>
+                <w:szCs w:val="22"/>
+              </w:rPr>
+            </w:pPr>
+          </w:p>
+        </w:tc>
+        <w:tc>
+          <w:tcPr>
+            <w:tcW w:w="3003" w:type="dxa"/>
+          </w:tcPr>
+          <w:p>
+            <w:pPr>
+              <w:pStyle w:val="NormalWeb"/>
+              <w:rPr>
+                <w:rFonts w:ascii="Arial" w:hAnsi="Arial" w:cs="Arial"/>
+                <w:sz w:val="22"/>
+                <w:szCs w:val="22"/>
+              </w:rPr>
+            </w:pPr>
+            <w:r>
+              <w:rPr>
+                <w:rFonts w:ascii="Arial" w:hAnsi="Arial" w:cs="Arial"/>
+                <w:sz w:val="22"/>
+                <w:szCs w:val="22"/>
+              </w:rPr>
+              <w:t>| id</w:t>
+            </w:r>
+          </w:p>
+        </w:tc>
+        <w:tc>
+          <w:tcPr>
+            <w:tcW w:w="3004" w:type="dxa"/>
+          </w:tcPr>
+          <w:p>
+            <w:pPr>
+              <w:rPr>
+                <w:rFonts w:ascii="Arial" w:hAnsi="Arial" w:cs="Arial"/>
+                <w:sz w:val="22"/>
+                <w:szCs w:val="22"/>
+              </w:rPr>
+            </w:pPr>
+          </w:p>
+        </w:tc>
+      </w:tr>
+      <w:tr>
+        <w:tc>
+          <w:tcPr>
+            <w:tcW w:w="3003" w:type="dxa"/>
+          </w:tcPr>
+          <w:p>
+            <w:pPr>
+              <w:rPr>
+                <w:rFonts w:ascii="Arial" w:hAnsi="Arial" w:cs="Arial"/>
+                <w:sz w:val="22"/>
+                <w:szCs w:val="22"/>
+              </w:rPr>
+            </w:pPr>
+          </w:p>
+        </w:tc>
+        <w:tc>
+          <w:tcPr>
+            <w:tcW w:w="3003" w:type="dxa"/>
+          </w:tcPr>
+          <w:p>
+            <w:pPr>
+              <w:pStyle w:val="NormalWeb"/>
+              <w:rPr>
+                <w:rFonts w:ascii="Arial" w:hAnsi="Arial" w:cs="Arial"/>
+                <w:b/>
+                <w:sz w:val="22"/>
+                <w:szCs w:val="22"/>
+              </w:rPr>
+            </w:pPr>
+            <w:r>
+              <w:rPr>
+                <w:rFonts w:ascii="Arial" w:hAnsi="Arial" w:cs="Arial"/>
+                <w:sz w:val="22"/>
+                <w:szCs w:val="22"/>
+              </w:rPr>
+              <w:t>|</w:t>
+            </w:r>
+            <w:r>
+              <w:rPr>
+                <w:rFonts w:ascii="Arial" w:hAnsi="Arial" w:cs="Arial"/>
+                <w:b/>
                 <w:sz w:val="22"/>
                 <w:szCs w:val="22"/>
               </w:rPr>
               <w:t xml:space="preserve"> </w:t>
             </w:r>
+            <w:r>
+              <w:rPr>
+                <w:rFonts w:ascii="Arial" w:hAnsi="Arial" w:cs="Arial"/>
+                <w:b/>
+                <w:sz w:val="22"/>
+                <w:szCs w:val="22"/>
+              </w:rPr>
+              <w:t>$</w:t>
+            </w:r>
+          </w:p>
+        </w:tc>
+        <w:tc>
+          <w:tcPr>
+            <w:tcW w:w="3004" w:type="dxa"/>
+          </w:tcPr>
+          <w:p>
+            <w:pPr>
+              <w:rPr>
+                <w:rFonts w:ascii="Arial" w:hAnsi="Arial" w:cs="Arial"/>
+                <w:sz w:val="22"/>
+                <w:szCs w:val="22"/>
+              </w:rPr>
+            </w:pPr>
+          </w:p>
+        </w:tc>
+      </w:tr>
+      <w:tr>
+        <w:tc>
+          <w:tcPr>
+            <w:tcW w:w="3003" w:type="dxa"/>
+          </w:tcPr>
+          <w:p>
+            <w:pPr>
+              <w:rPr>
+                <w:rFonts w:ascii="Arial" w:hAnsi="Arial" w:cs="Arial"/>
+                <w:sz w:val="22"/>
+                <w:szCs w:val="22"/>
+              </w:rPr>
+            </w:pPr>
+          </w:p>
+        </w:tc>
+        <w:tc>
+          <w:tcPr>
+            <w:tcW w:w="3003" w:type="dxa"/>
+          </w:tcPr>
+          <w:p>
+            <w:pPr>
+              <w:pStyle w:val="NormalWeb"/>
+              <w:rPr>
+                <w:rFonts w:ascii="Arial" w:hAnsi="Arial" w:cs="Arial"/>
+                <w:sz w:val="22"/>
+                <w:szCs w:val="22"/>
+              </w:rPr>
+            </w:pPr>
+            <w:r>
+              <w:rPr>
+                <w:rFonts w:ascii="Arial" w:hAnsi="Arial" w:cs="Arial"/>
+                <w:sz w:val="22"/>
+                <w:szCs w:val="22"/>
+              </w:rPr>
+              <w:t xml:space="preserve">| </w:t>
+            </w:r>
             <w:proofErr w:type="spellStart"/>
             <w:r>
               <w:rPr>
@@ -27954,6 +28308,923 @@
                 <w:sz w:val="22"/>
                 <w:szCs w:val="22"/>
               </w:rPr>
+              <w:t>segmentRegister</w:t>
+            </w:r>
+            <w:proofErr w:type="spellEnd"/>
+          </w:p>
+        </w:tc>
+        <w:tc>
+          <w:tcPr>
+            <w:tcW w:w="3004" w:type="dxa"/>
+          </w:tcPr>
+          <w:p>
+            <w:pPr>
+              <w:rPr>
+                <w:rFonts w:ascii="Arial" w:hAnsi="Arial" w:cs="Arial"/>
+                <w:sz w:val="22"/>
+                <w:szCs w:val="22"/>
+              </w:rPr>
+            </w:pPr>
+          </w:p>
+        </w:tc>
+      </w:tr>
+      <w:tr>
+        <w:tc>
+          <w:tcPr>
+            <w:tcW w:w="3003" w:type="dxa"/>
+          </w:tcPr>
+          <w:p>
+            <w:pPr>
+              <w:rPr>
+                <w:rFonts w:ascii="Arial" w:hAnsi="Arial" w:cs="Arial"/>
+                <w:sz w:val="22"/>
+                <w:szCs w:val="22"/>
+              </w:rPr>
+            </w:pPr>
+          </w:p>
+        </w:tc>
+        <w:tc>
+          <w:tcPr>
+            <w:tcW w:w="3003" w:type="dxa"/>
+          </w:tcPr>
+          <w:p>
+            <w:pPr>
+              <w:pStyle w:val="NormalWeb"/>
+              <w:rPr>
+                <w:rFonts w:ascii="Arial" w:hAnsi="Arial" w:cs="Arial"/>
+                <w:sz w:val="22"/>
+                <w:szCs w:val="22"/>
+              </w:rPr>
+            </w:pPr>
+            <w:r>
+              <w:rPr>
+                <w:rFonts w:ascii="Arial" w:hAnsi="Arial" w:cs="Arial"/>
+                <w:sz w:val="22"/>
+                <w:szCs w:val="22"/>
+              </w:rPr>
+              <w:t>| register</w:t>
+            </w:r>
+          </w:p>
+        </w:tc>
+        <w:tc>
+          <w:tcPr>
+            <w:tcW w:w="3004" w:type="dxa"/>
+          </w:tcPr>
+          <w:p>
+            <w:pPr>
+              <w:rPr>
+                <w:rFonts w:ascii="Arial" w:hAnsi="Arial" w:cs="Arial"/>
+                <w:sz w:val="22"/>
+                <w:szCs w:val="22"/>
+              </w:rPr>
+            </w:pPr>
+          </w:p>
+        </w:tc>
+      </w:tr>
+      <w:tr>
+        <w:tc>
+          <w:tcPr>
+            <w:tcW w:w="3003" w:type="dxa"/>
+          </w:tcPr>
+          <w:p>
+            <w:pPr>
+              <w:rPr>
+                <w:rFonts w:ascii="Arial" w:hAnsi="Arial" w:cs="Arial"/>
+                <w:sz w:val="22"/>
+                <w:szCs w:val="22"/>
+              </w:rPr>
+            </w:pPr>
+          </w:p>
+        </w:tc>
+        <w:tc>
+          <w:tcPr>
+            <w:tcW w:w="3003" w:type="dxa"/>
+          </w:tcPr>
+          <w:p>
+            <w:pPr>
+              <w:pStyle w:val="NormalWeb"/>
+              <w:rPr>
+                <w:rFonts w:ascii="Arial" w:hAnsi="Arial" w:cs="Arial"/>
+                <w:sz w:val="22"/>
+                <w:szCs w:val="22"/>
+              </w:rPr>
+            </w:pPr>
+            <w:r>
+              <w:rPr>
+                <w:rFonts w:ascii="Arial" w:hAnsi="Arial" w:cs="Arial"/>
+                <w:sz w:val="22"/>
+                <w:szCs w:val="22"/>
+              </w:rPr>
+              <w:t xml:space="preserve">| </w:t>
+            </w:r>
+            <w:r>
+              <w:rPr>
+                <w:rFonts w:ascii="Arial" w:hAnsi="Arial" w:cs="Arial"/>
+                <w:b/>
+                <w:sz w:val="22"/>
+                <w:szCs w:val="22"/>
+              </w:rPr>
+              <w:t>ST</w:t>
+            </w:r>
+            <w:r>
+              <w:rPr>
+                <w:rFonts w:ascii="Arial" w:hAnsi="Arial" w:cs="Arial"/>
+                <w:sz w:val="22"/>
+                <w:szCs w:val="22"/>
+              </w:rPr>
+              <w:t xml:space="preserve"> </w:t>
+            </w:r>
+            <w:proofErr w:type="gramStart"/>
+            <w:r>
+              <w:rPr>
+                <w:rFonts w:ascii="Arial" w:hAnsi="Arial" w:cs="Arial"/>
+                <w:b/>
+                <w:sz w:val="22"/>
+                <w:szCs w:val="22"/>
+              </w:rPr>
+              <w:t>(</w:t>
+            </w:r>
+            <w:r>
+              <w:rPr>
+                <w:rFonts w:ascii="Arial" w:hAnsi="Arial" w:cs="Arial"/>
+                <w:sz w:val="22"/>
+                <w:szCs w:val="22"/>
+              </w:rPr>
+              <w:t xml:space="preserve"> expr</w:t>
+            </w:r>
+            <w:proofErr w:type="gramEnd"/>
+            <w:r>
+              <w:rPr>
+                <w:rFonts w:ascii="Arial" w:hAnsi="Arial" w:cs="Arial"/>
+                <w:sz w:val="22"/>
+                <w:szCs w:val="22"/>
+              </w:rPr>
+              <w:t xml:space="preserve"> </w:t>
+            </w:r>
+            <w:r>
+              <w:rPr>
+                <w:rFonts w:ascii="Arial" w:hAnsi="Arial" w:cs="Arial"/>
+                <w:b/>
+                <w:sz w:val="22"/>
+                <w:szCs w:val="22"/>
+              </w:rPr>
+              <w:t>)</w:t>
+            </w:r>
+          </w:p>
+        </w:tc>
+        <w:tc>
+          <w:tcPr>
+            <w:tcW w:w="3004" w:type="dxa"/>
+          </w:tcPr>
+          <w:p>
+            <w:pPr>
+              <w:rPr>
+                <w:rFonts w:ascii="Arial" w:hAnsi="Arial" w:cs="Arial"/>
+                <w:sz w:val="22"/>
+                <w:szCs w:val="22"/>
+              </w:rPr>
+            </w:pPr>
+          </w:p>
+        </w:tc>
+      </w:tr>
+      <w:tr>
+        <w:tc>
+          <w:tcPr>
+            <w:tcW w:w="3003" w:type="dxa"/>
+          </w:tcPr>
+          <w:p>
+            <w:pPr>
+              <w:rPr>
+                <w:rFonts w:ascii="Arial" w:hAnsi="Arial" w:cs="Arial"/>
+                <w:sz w:val="22"/>
+                <w:szCs w:val="22"/>
+              </w:rPr>
+            </w:pPr>
+          </w:p>
+        </w:tc>
+        <w:tc>
+          <w:tcPr>
+            <w:tcW w:w="3003" w:type="dxa"/>
+          </w:tcPr>
+          <w:p>
+            <w:pPr>
+              <w:pStyle w:val="NormalWeb"/>
+              <w:rPr>
+                <w:rFonts w:ascii="Arial" w:hAnsi="Arial" w:cs="Arial"/>
+                <w:sz w:val="22"/>
+                <w:szCs w:val="22"/>
+              </w:rPr>
+            </w:pPr>
+            <w:r>
+              <w:rPr>
+                <w:rFonts w:ascii="Arial" w:hAnsi="Arial" w:cs="Arial"/>
+                <w:sz w:val="22"/>
+                <w:szCs w:val="22"/>
+              </w:rPr>
+              <w:t xml:space="preserve">| </w:t>
+            </w:r>
+            <w:r>
+              <w:rPr>
+                <w:rFonts w:ascii="Arial" w:hAnsi="Arial" w:cs="Arial"/>
+                <w:b/>
+                <w:sz w:val="22"/>
+                <w:szCs w:val="22"/>
+              </w:rPr>
+              <w:t>ST</w:t>
+            </w:r>
+          </w:p>
+        </w:tc>
+        <w:tc>
+          <w:tcPr>
+            <w:tcW w:w="3004" w:type="dxa"/>
+          </w:tcPr>
+          <w:p>
+            <w:pPr>
+              <w:rPr>
+                <w:rFonts w:ascii="Arial" w:hAnsi="Arial" w:cs="Arial"/>
+                <w:sz w:val="22"/>
+                <w:szCs w:val="22"/>
+              </w:rPr>
+            </w:pPr>
+          </w:p>
+        </w:tc>
+      </w:tr>
+      <w:tr>
+        <w:tc>
+          <w:tcPr>
+            <w:tcW w:w="3003" w:type="dxa"/>
+          </w:tcPr>
+          <w:p>
+            <w:pPr>
+              <w:rPr>
+                <w:rFonts w:ascii="Arial" w:hAnsi="Arial" w:cs="Arial"/>
+                <w:sz w:val="22"/>
+                <w:szCs w:val="22"/>
+              </w:rPr>
+            </w:pPr>
+          </w:p>
+        </w:tc>
+        <w:tc>
+          <w:tcPr>
+            <w:tcW w:w="3003" w:type="dxa"/>
+          </w:tcPr>
+          <w:p>
+            <w:pPr>
+              <w:pStyle w:val="NormalWeb"/>
+              <w:rPr>
+                <w:rFonts w:ascii="Arial" w:hAnsi="Arial" w:cs="Arial"/>
+                <w:b/>
+                <w:sz w:val="22"/>
+                <w:szCs w:val="22"/>
+              </w:rPr>
+            </w:pPr>
+          </w:p>
+        </w:tc>
+        <w:tc>
+          <w:tcPr>
+            <w:tcW w:w="3004" w:type="dxa"/>
+          </w:tcPr>
+          <w:p>
+            <w:pPr>
+              <w:rPr>
+                <w:rFonts w:ascii="Arial" w:hAnsi="Arial" w:cs="Arial"/>
+                <w:sz w:val="22"/>
+                <w:szCs w:val="22"/>
+              </w:rPr>
+            </w:pPr>
+          </w:p>
+        </w:tc>
+      </w:tr>
+      <w:tr>
+        <w:tc>
+          <w:tcPr>
+            <w:tcW w:w="3003" w:type="dxa"/>
+          </w:tcPr>
+          <w:p>
+            <w:pPr>
+              <w:rPr>
+                <w:rFonts w:ascii="Arial" w:hAnsi="Arial" w:cs="Arial"/>
+                <w:sz w:val="22"/>
+                <w:szCs w:val="22"/>
+              </w:rPr>
+            </w:pPr>
+            <w:r>
+              <w:rPr>
+                <w:rFonts w:ascii="Arial" w:hAnsi="Arial" w:cs="Arial"/>
+                <w:sz w:val="22"/>
+                <w:szCs w:val="22"/>
+              </w:rPr>
+              <w:t>e12</w:t>
+            </w:r>
+          </w:p>
+        </w:tc>
+        <w:tc>
+          <w:tcPr>
+            <w:tcW w:w="3003" w:type="dxa"/>
+          </w:tcPr>
+          <w:p>
+            <w:pPr>
+              <w:pStyle w:val="NormalWeb"/>
+              <w:rPr>
+                <w:rFonts w:ascii="Arial" w:hAnsi="Arial" w:cs="Arial"/>
+                <w:b/>
+                <w:sz w:val="22"/>
+                <w:szCs w:val="22"/>
+              </w:rPr>
+            </w:pPr>
+            <w:proofErr w:type="gramStart"/>
+            <w:r>
+              <w:rPr>
+                <w:rFonts w:ascii="Arial" w:hAnsi="Arial" w:cs="Arial"/>
+                <w:b/>
+                <w:sz w:val="22"/>
+                <w:szCs w:val="22"/>
+              </w:rPr>
+              <w:t>(</w:t>
+            </w:r>
+            <w:r>
+              <w:rPr>
+                <w:rFonts w:ascii="Arial" w:hAnsi="Arial" w:cs="Arial"/>
+                <w:sz w:val="22"/>
+                <w:szCs w:val="22"/>
+              </w:rPr>
+              <w:t xml:space="preserve"> expr</w:t>
+            </w:r>
+            <w:proofErr w:type="gramEnd"/>
+            <w:r>
+              <w:rPr>
+                <w:rFonts w:ascii="Arial" w:hAnsi="Arial" w:cs="Arial"/>
+                <w:sz w:val="22"/>
+                <w:szCs w:val="22"/>
+              </w:rPr>
+              <w:t xml:space="preserve"> </w:t>
+            </w:r>
+            <w:r>
+              <w:rPr>
+                <w:rFonts w:ascii="Arial" w:hAnsi="Arial" w:cs="Arial"/>
+                <w:b/>
+                <w:sz w:val="22"/>
+                <w:szCs w:val="22"/>
+              </w:rPr>
+              <w:t>)</w:t>
+            </w:r>
+          </w:p>
+        </w:tc>
+        <w:tc>
+          <w:tcPr>
+            <w:tcW w:w="3004" w:type="dxa"/>
+          </w:tcPr>
+          <w:p>
+            <w:pPr>
+              <w:rPr>
+                <w:rFonts w:ascii="Arial" w:hAnsi="Arial" w:cs="Arial"/>
+                <w:sz w:val="22"/>
+                <w:szCs w:val="22"/>
+              </w:rPr>
+            </w:pPr>
+          </w:p>
+        </w:tc>
+      </w:tr>
+      <w:tr>
+        <w:tc>
+          <w:tcPr>
+            <w:tcW w:w="3003" w:type="dxa"/>
+          </w:tcPr>
+          <w:p>
+            <w:pPr>
+              <w:rPr>
+                <w:rFonts w:ascii="Arial" w:hAnsi="Arial" w:cs="Arial"/>
+                <w:sz w:val="22"/>
+                <w:szCs w:val="22"/>
+              </w:rPr>
+            </w:pPr>
+          </w:p>
+        </w:tc>
+        <w:tc>
+          <w:tcPr>
+            <w:tcW w:w="3003" w:type="dxa"/>
+          </w:tcPr>
+          <w:p>
+            <w:pPr>
+              <w:pStyle w:val="NormalWeb"/>
+              <w:rPr>
+                <w:rFonts w:ascii="Arial" w:hAnsi="Arial" w:cs="Arial"/>
+                <w:b/>
+                <w:sz w:val="22"/>
+                <w:szCs w:val="22"/>
+              </w:rPr>
+            </w:pPr>
+            <w:r>
+              <w:rPr>
+                <w:rFonts w:ascii="Arial" w:hAnsi="Arial" w:cs="Arial"/>
+                <w:sz w:val="22"/>
+                <w:szCs w:val="22"/>
+              </w:rPr>
+              <w:t xml:space="preserve">| </w:t>
+            </w:r>
+            <w:r>
+              <w:rPr>
+                <w:rFonts w:ascii="Arial" w:hAnsi="Arial" w:cs="Arial"/>
+                <w:b/>
+                <w:sz w:val="22"/>
+                <w:szCs w:val="22"/>
+              </w:rPr>
+              <w:t>[</w:t>
+            </w:r>
+            <w:r>
+              <w:rPr>
+                <w:rFonts w:ascii="Arial" w:hAnsi="Arial" w:cs="Arial"/>
+                <w:sz w:val="22"/>
+                <w:szCs w:val="22"/>
+              </w:rPr>
+              <w:t xml:space="preserve"> </w:t>
+            </w:r>
+            <w:proofErr w:type="gramStart"/>
+            <w:r>
+              <w:rPr>
+                <w:rFonts w:ascii="Arial" w:hAnsi="Arial" w:cs="Arial"/>
+                <w:sz w:val="22"/>
+                <w:szCs w:val="22"/>
+              </w:rPr>
+              <w:t xml:space="preserve">expr </w:t>
+            </w:r>
+            <w:r>
+              <w:rPr>
+                <w:rFonts w:ascii="Arial" w:hAnsi="Arial" w:cs="Arial"/>
+                <w:b/>
+                <w:sz w:val="22"/>
+                <w:szCs w:val="22"/>
+              </w:rPr>
+              <w:t>]</w:t>
+            </w:r>
+            <w:proofErr w:type="gramEnd"/>
+          </w:p>
+        </w:tc>
+        <w:tc>
+          <w:tcPr>
+            <w:tcW w:w="3004" w:type="dxa"/>
+          </w:tcPr>
+          <w:p>
+            <w:pPr>
+              <w:rPr>
+                <w:rFonts w:ascii="Arial" w:hAnsi="Arial" w:cs="Arial"/>
+                <w:sz w:val="22"/>
+                <w:szCs w:val="22"/>
+              </w:rPr>
+            </w:pPr>
+          </w:p>
+        </w:tc>
+      </w:tr>
+      <w:tr>
+        <w:tc>
+          <w:tcPr>
+            <w:tcW w:w="3003" w:type="dxa"/>
+          </w:tcPr>
+          <w:p>
+            <w:pPr>
+              <w:rPr>
+                <w:rFonts w:ascii="Arial" w:hAnsi="Arial" w:cs="Arial"/>
+                <w:sz w:val="22"/>
+                <w:szCs w:val="22"/>
+              </w:rPr>
+            </w:pPr>
+          </w:p>
+        </w:tc>
+        <w:tc>
+          <w:tcPr>
+            <w:tcW w:w="3003" w:type="dxa"/>
+          </w:tcPr>
+          <w:p>
+            <w:pPr>
+              <w:pStyle w:val="NormalWeb"/>
+              <w:rPr>
+                <w:rFonts w:ascii="Arial" w:hAnsi="Arial" w:cs="Arial"/>
+                <w:b/>
+                <w:sz w:val="22"/>
+                <w:szCs w:val="22"/>
+              </w:rPr>
+            </w:pPr>
+          </w:p>
+        </w:tc>
+        <w:tc>
+          <w:tcPr>
+            <w:tcW w:w="3004" w:type="dxa"/>
+          </w:tcPr>
+          <w:p>
+            <w:pPr>
+              <w:rPr>
+                <w:rFonts w:ascii="Arial" w:hAnsi="Arial" w:cs="Arial"/>
+                <w:sz w:val="22"/>
+                <w:szCs w:val="22"/>
+              </w:rPr>
+            </w:pPr>
+          </w:p>
+        </w:tc>
+      </w:tr>
+      <w:tr>
+        <w:tc>
+          <w:tcPr>
+            <w:tcW w:w="3003" w:type="dxa"/>
+          </w:tcPr>
+          <w:p>
+            <w:pPr>
+              <w:rPr>
+                <w:rFonts w:ascii="Arial" w:hAnsi="Arial" w:cs="Arial"/>
+                <w:sz w:val="22"/>
+                <w:szCs w:val="22"/>
+              </w:rPr>
+            </w:pPr>
+            <w:r>
+              <w:rPr>
+                <w:rFonts w:ascii="Arial" w:hAnsi="Arial" w:cs="Arial"/>
+                <w:sz w:val="22"/>
+                <w:szCs w:val="22"/>
+              </w:rPr>
+              <w:t>expr</w:t>
+            </w:r>
+          </w:p>
+        </w:tc>
+        <w:tc>
+          <w:tcPr>
+            <w:tcW w:w="3003" w:type="dxa"/>
+          </w:tcPr>
+          <w:p>
+            <w:pPr>
+              <w:pStyle w:val="NormalWeb"/>
+              <w:rPr>
+                <w:rFonts w:ascii="Arial" w:hAnsi="Arial" w:cs="Arial"/>
+                <w:sz w:val="22"/>
+                <w:szCs w:val="22"/>
+              </w:rPr>
+            </w:pPr>
+            <w:r>
+              <w:rPr>
+                <w:rFonts w:ascii="Arial" w:hAnsi="Arial" w:cs="Arial"/>
+                <w:b/>
+                <w:sz w:val="22"/>
+                <w:szCs w:val="22"/>
+              </w:rPr>
+              <w:t>SHORT</w:t>
+            </w:r>
+            <w:r>
+              <w:rPr>
+                <w:rFonts w:ascii="Arial" w:hAnsi="Arial" w:cs="Arial"/>
+                <w:sz w:val="22"/>
+                <w:szCs w:val="22"/>
+              </w:rPr>
+              <w:t xml:space="preserve"> e01</w:t>
+            </w:r>
+          </w:p>
+        </w:tc>
+        <w:tc>
+          <w:tcPr>
+            <w:tcW w:w="3004" w:type="dxa"/>
+          </w:tcPr>
+          <w:p>
+            <w:pPr>
+              <w:rPr>
+                <w:rFonts w:ascii="Arial" w:hAnsi="Arial" w:cs="Arial"/>
+                <w:sz w:val="22"/>
+                <w:szCs w:val="22"/>
+              </w:rPr>
+            </w:pPr>
+          </w:p>
+        </w:tc>
+      </w:tr>
+      <w:tr>
+        <w:tc>
+          <w:tcPr>
+            <w:tcW w:w="3003" w:type="dxa"/>
+          </w:tcPr>
+          <w:p>
+            <w:pPr>
+              <w:rPr>
+                <w:rFonts w:ascii="Arial" w:hAnsi="Arial" w:cs="Arial"/>
+                <w:sz w:val="22"/>
+                <w:szCs w:val="22"/>
+              </w:rPr>
+            </w:pPr>
+          </w:p>
+        </w:tc>
+        <w:tc>
+          <w:tcPr>
+            <w:tcW w:w="3003" w:type="dxa"/>
+          </w:tcPr>
+          <w:p>
+            <w:pPr>
+              <w:pStyle w:val="NormalWeb"/>
+              <w:rPr>
+                <w:rFonts w:ascii="Arial" w:hAnsi="Arial" w:cs="Arial"/>
+                <w:sz w:val="22"/>
+                <w:szCs w:val="22"/>
+              </w:rPr>
+            </w:pPr>
+            <w:r>
+              <w:rPr>
+                <w:rFonts w:ascii="Arial" w:hAnsi="Arial" w:cs="Arial"/>
+                <w:sz w:val="22"/>
+                <w:szCs w:val="22"/>
+              </w:rPr>
+              <w:t>| e01</w:t>
+            </w:r>
+          </w:p>
+        </w:tc>
+        <w:tc>
+          <w:tcPr>
+            <w:tcW w:w="3004" w:type="dxa"/>
+          </w:tcPr>
+          <w:p>
+            <w:pPr>
+              <w:rPr>
+                <w:rFonts w:ascii="Arial" w:hAnsi="Arial" w:cs="Arial"/>
+                <w:sz w:val="22"/>
+                <w:szCs w:val="22"/>
+              </w:rPr>
+            </w:pPr>
+          </w:p>
+        </w:tc>
+      </w:tr>
+      <w:tr>
+        <w:tc>
+          <w:tcPr>
+            <w:tcW w:w="3003" w:type="dxa"/>
+          </w:tcPr>
+          <w:p>
+            <w:pPr>
+              <w:rPr>
+                <w:rFonts w:ascii="Arial" w:hAnsi="Arial" w:cs="Arial"/>
+                <w:sz w:val="22"/>
+                <w:szCs w:val="22"/>
+              </w:rPr>
+            </w:pPr>
+          </w:p>
+        </w:tc>
+        <w:tc>
+          <w:tcPr>
+            <w:tcW w:w="3003" w:type="dxa"/>
+          </w:tcPr>
+          <w:p>
+            <w:pPr>
+              <w:pStyle w:val="NormalWeb"/>
+              <w:rPr>
+                <w:rFonts w:ascii="Arial" w:hAnsi="Arial" w:cs="Arial"/>
+                <w:sz w:val="22"/>
+                <w:szCs w:val="22"/>
+              </w:rPr>
+            </w:pPr>
+          </w:p>
+        </w:tc>
+        <w:tc>
+          <w:tcPr>
+            <w:tcW w:w="3004" w:type="dxa"/>
+          </w:tcPr>
+          <w:p>
+            <w:pPr>
+              <w:rPr>
+                <w:rFonts w:ascii="Arial" w:hAnsi="Arial" w:cs="Arial"/>
+                <w:sz w:val="22"/>
+                <w:szCs w:val="22"/>
+              </w:rPr>
+            </w:pPr>
+          </w:p>
+        </w:tc>
+      </w:tr>
+      <w:tr>
+        <w:tc>
+          <w:tcPr>
+            <w:tcW w:w="3003" w:type="dxa"/>
+          </w:tcPr>
+          <w:p>
+            <w:pPr>
+              <w:rPr>
+                <w:rFonts w:ascii="Arial" w:hAnsi="Arial" w:cs="Arial"/>
+                <w:sz w:val="22"/>
+                <w:szCs w:val="22"/>
+              </w:rPr>
+            </w:pPr>
+            <w:proofErr w:type="spellStart"/>
+            <w:r>
+              <w:rPr>
+                <w:rFonts w:ascii="Arial" w:hAnsi="Arial" w:cs="Arial"/>
+                <w:sz w:val="22"/>
+                <w:szCs w:val="22"/>
+              </w:rPr>
+              <w:t>constExpr</w:t>
+            </w:r>
+            <w:proofErr w:type="spellEnd"/>
+          </w:p>
+        </w:tc>
+        <w:tc>
+          <w:tcPr>
+            <w:tcW w:w="3003" w:type="dxa"/>
+          </w:tcPr>
+          <w:p>
+            <w:pPr>
+              <w:pStyle w:val="NormalWeb"/>
+              <w:rPr>
+                <w:rFonts w:ascii="Arial" w:hAnsi="Arial" w:cs="Arial"/>
+                <w:sz w:val="22"/>
+                <w:szCs w:val="22"/>
+              </w:rPr>
+            </w:pPr>
+            <w:r>
+              <w:rPr>
+                <w:rFonts w:ascii="Arial" w:hAnsi="Arial" w:cs="Arial"/>
+                <w:sz w:val="22"/>
+                <w:szCs w:val="22"/>
+              </w:rPr>
+              <w:t>expr</w:t>
+            </w:r>
+          </w:p>
+        </w:tc>
+        <w:tc>
+          <w:tcPr>
+            <w:tcW w:w="3004" w:type="dxa"/>
+          </w:tcPr>
+          <w:p>
+            <w:pPr>
+              <w:rPr>
+                <w:rFonts w:ascii="Arial" w:hAnsi="Arial" w:cs="Arial"/>
+                <w:sz w:val="22"/>
+                <w:szCs w:val="22"/>
+              </w:rPr>
+            </w:pPr>
+          </w:p>
+        </w:tc>
+      </w:tr>
+      <w:tr>
+        <w:tc>
+          <w:tcPr>
+            <w:tcW w:w="3003" w:type="dxa"/>
+          </w:tcPr>
+          <w:p>
+            <w:pPr>
+              <w:rPr>
+                <w:rFonts w:ascii="Arial" w:hAnsi="Arial" w:cs="Arial"/>
+                <w:sz w:val="22"/>
+                <w:szCs w:val="22"/>
+              </w:rPr>
+            </w:pPr>
+          </w:p>
+        </w:tc>
+        <w:tc>
+          <w:tcPr>
+            <w:tcW w:w="3003" w:type="dxa"/>
+          </w:tcPr>
+          <w:p>
+            <w:pPr>
+              <w:pStyle w:val="NormalWeb"/>
+              <w:rPr>
+                <w:rFonts w:ascii="Arial" w:hAnsi="Arial" w:cs="Arial"/>
+                <w:sz w:val="22"/>
+                <w:szCs w:val="22"/>
+              </w:rPr>
+            </w:pPr>
+          </w:p>
+        </w:tc>
+        <w:tc>
+          <w:tcPr>
+            <w:tcW w:w="3004" w:type="dxa"/>
+          </w:tcPr>
+          <w:p>
+            <w:pPr>
+              <w:rPr>
+                <w:rFonts w:ascii="Arial" w:hAnsi="Arial" w:cs="Arial"/>
+                <w:sz w:val="22"/>
+                <w:szCs w:val="22"/>
+              </w:rPr>
+            </w:pPr>
+          </w:p>
+        </w:tc>
+      </w:tr>
+      <w:tr>
+        <w:tc>
+          <w:tcPr>
+            <w:tcW w:w="3003" w:type="dxa"/>
+          </w:tcPr>
+          <w:p>
+            <w:pPr>
+              <w:rPr>
+                <w:rFonts w:ascii="Arial" w:hAnsi="Arial" w:cs="Arial"/>
+                <w:sz w:val="22"/>
+                <w:szCs w:val="22"/>
+              </w:rPr>
+            </w:pPr>
+            <w:proofErr w:type="spellStart"/>
+            <w:r>
+              <w:rPr>
+                <w:rFonts w:ascii="Arial" w:hAnsi="Arial" w:cs="Arial"/>
+                <w:sz w:val="22"/>
+                <w:szCs w:val="22"/>
+              </w:rPr>
+              <w:t>immExpr</w:t>
+            </w:r>
+            <w:proofErr w:type="spellEnd"/>
+          </w:p>
+        </w:tc>
+        <w:tc>
+          <w:tcPr>
+            <w:tcW w:w="3003" w:type="dxa"/>
+          </w:tcPr>
+          <w:p>
+            <w:pPr>
+              <w:pStyle w:val="NormalWeb"/>
+              <w:rPr>
+                <w:rFonts w:ascii="Arial" w:hAnsi="Arial" w:cs="Arial"/>
+                <w:sz w:val="22"/>
+                <w:szCs w:val="22"/>
+              </w:rPr>
+            </w:pPr>
+            <w:r>
+              <w:rPr>
+                <w:rFonts w:ascii="Arial" w:hAnsi="Arial" w:cs="Arial"/>
+                <w:sz w:val="22"/>
+                <w:szCs w:val="22"/>
+              </w:rPr>
+              <w:t>expr</w:t>
+            </w:r>
+          </w:p>
+        </w:tc>
+        <w:tc>
+          <w:tcPr>
+            <w:tcW w:w="3004" w:type="dxa"/>
+          </w:tcPr>
+          <w:p>
+            <w:pPr>
+              <w:rPr>
+                <w:rFonts w:ascii="Arial" w:hAnsi="Arial" w:cs="Arial"/>
+                <w:sz w:val="22"/>
+                <w:szCs w:val="22"/>
+              </w:rPr>
+            </w:pPr>
+          </w:p>
+        </w:tc>
+      </w:tr>
+      <w:tr>
+        <w:tc>
+          <w:tcPr>
+            <w:tcW w:w="3003" w:type="dxa"/>
+          </w:tcPr>
+          <w:p>
+            <w:pPr>
+              <w:rPr>
+                <w:rFonts w:ascii="Arial" w:hAnsi="Arial" w:cs="Arial"/>
+                <w:sz w:val="22"/>
+                <w:szCs w:val="22"/>
+              </w:rPr>
+            </w:pPr>
+          </w:p>
+        </w:tc>
+        <w:tc>
+          <w:tcPr>
+            <w:tcW w:w="3003" w:type="dxa"/>
+          </w:tcPr>
+          <w:p>
+            <w:pPr>
+              <w:pStyle w:val="NormalWeb"/>
+              <w:rPr>
+                <w:rFonts w:ascii="Arial" w:hAnsi="Arial" w:cs="Arial"/>
+                <w:sz w:val="22"/>
+                <w:szCs w:val="22"/>
+              </w:rPr>
+            </w:pPr>
+          </w:p>
+        </w:tc>
+        <w:tc>
+          <w:tcPr>
+            <w:tcW w:w="3004" w:type="dxa"/>
+          </w:tcPr>
+          <w:p>
+            <w:pPr>
+              <w:rPr>
+                <w:rFonts w:ascii="Arial" w:hAnsi="Arial" w:cs="Arial"/>
+                <w:sz w:val="22"/>
+                <w:szCs w:val="22"/>
+              </w:rPr>
+            </w:pPr>
+          </w:p>
+        </w:tc>
+      </w:tr>
+      <w:tr>
+        <w:tc>
+          <w:tcPr>
+            <w:tcW w:w="3003" w:type="dxa"/>
+          </w:tcPr>
+          <w:p>
+            <w:pPr>
+              <w:rPr>
+                <w:rFonts w:ascii="Arial" w:hAnsi="Arial" w:cs="Arial"/>
+                <w:sz w:val="22"/>
+                <w:szCs w:val="22"/>
+              </w:rPr>
+            </w:pPr>
+            <w:proofErr w:type="spellStart"/>
+            <w:r>
+              <w:rPr>
+                <w:rFonts w:ascii="Arial" w:hAnsi="Arial" w:cs="Arial"/>
+                <w:sz w:val="22"/>
+                <w:szCs w:val="22"/>
+              </w:rPr>
               <w:t>sizeArg</w:t>
             </w:r>
             <w:proofErr w:type="spellEnd"/>
@@ -27961,1370 +29232,63 @@
         </w:tc>
         <w:tc>
           <w:tcPr>
-            <w:tcW w:w="3004" w:type="dxa"/>
-          </w:tcPr>
-          <w:p>
-            <w:pPr>
-              <w:rPr>
-                <w:rFonts w:ascii="Arial" w:hAnsi="Arial" w:cs="Arial"/>
-                <w:sz w:val="22"/>
-                <w:szCs w:val="22"/>
-              </w:rPr>
-            </w:pPr>
-          </w:p>
-        </w:tc>
-      </w:tr>
-      <w:tr>
-        <w:tc>
-          <w:tcPr>
-            <w:tcW w:w="3003" w:type="dxa"/>
-          </w:tcPr>
-          <w:p>
-            <w:pPr>
-              <w:rPr>
-                <w:rFonts w:ascii="Arial" w:hAnsi="Arial" w:cs="Arial"/>
-                <w:sz w:val="22"/>
-                <w:szCs w:val="22"/>
-              </w:rPr>
-            </w:pPr>
-          </w:p>
-        </w:tc>
-        <w:tc>
-          <w:tcPr>
-            <w:tcW w:w="3003" w:type="dxa"/>
-          </w:tcPr>
-          <w:p>
-            <w:pPr>
-              <w:pStyle w:val="NormalWeb"/>
-              <w:rPr>
-                <w:rFonts w:ascii="Arial" w:hAnsi="Arial" w:cs="Arial"/>
-                <w:sz w:val="22"/>
-                <w:szCs w:val="22"/>
-              </w:rPr>
-            </w:pPr>
-            <w:r>
-              <w:rPr>
-                <w:rFonts w:ascii="Arial" w:hAnsi="Arial" w:cs="Arial"/>
-                <w:sz w:val="22"/>
-                <w:szCs w:val="22"/>
-              </w:rPr>
-              <w:t xml:space="preserve">| </w:t>
-            </w:r>
-            <w:r>
-              <w:rPr>
-                <w:rFonts w:ascii="Arial" w:hAnsi="Arial" w:cs="Arial"/>
-                <w:b/>
-                <w:sz w:val="22"/>
-                <w:szCs w:val="22"/>
-              </w:rPr>
-              <w:t>LENGTH</w:t>
-            </w:r>
-            <w:r>
-              <w:rPr>
-                <w:rFonts w:ascii="Arial" w:hAnsi="Arial" w:cs="Arial"/>
-                <w:sz w:val="22"/>
-                <w:szCs w:val="22"/>
-              </w:rPr>
-              <w:t xml:space="preserve"> id</w:t>
-            </w:r>
-          </w:p>
-        </w:tc>
-        <w:tc>
-          <w:tcPr>
-            <w:tcW w:w="3004" w:type="dxa"/>
-          </w:tcPr>
-          <w:p>
-            <w:pPr>
-              <w:rPr>
-                <w:rFonts w:ascii="Arial" w:hAnsi="Arial" w:cs="Arial"/>
-                <w:sz w:val="22"/>
-                <w:szCs w:val="22"/>
-              </w:rPr>
-            </w:pPr>
-          </w:p>
-        </w:tc>
-      </w:tr>
-      <w:tr>
-        <w:tc>
-          <w:tcPr>
-            <w:tcW w:w="3003" w:type="dxa"/>
-          </w:tcPr>
-          <w:p>
-            <w:pPr>
-              <w:rPr>
-                <w:rFonts w:ascii="Arial" w:hAnsi="Arial" w:cs="Arial"/>
-                <w:sz w:val="22"/>
-                <w:szCs w:val="22"/>
-              </w:rPr>
-            </w:pPr>
-          </w:p>
-        </w:tc>
-        <w:tc>
-          <w:tcPr>
-            <w:tcW w:w="3003" w:type="dxa"/>
-          </w:tcPr>
-          <w:p>
-            <w:pPr>
-              <w:pStyle w:val="NormalWeb"/>
-              <w:rPr>
-                <w:rFonts w:ascii="Arial" w:hAnsi="Arial" w:cs="Arial"/>
-                <w:sz w:val="22"/>
-                <w:szCs w:val="22"/>
-              </w:rPr>
-            </w:pPr>
-            <w:r>
-              <w:rPr>
-                <w:rFonts w:ascii="Arial" w:hAnsi="Arial" w:cs="Arial"/>
-                <w:sz w:val="22"/>
-                <w:szCs w:val="22"/>
-              </w:rPr>
-              <w:t xml:space="preserve">| </w:t>
-            </w:r>
-            <w:r>
-              <w:rPr>
-                <w:rFonts w:ascii="Arial" w:hAnsi="Arial" w:cs="Arial"/>
-                <w:b/>
-                <w:sz w:val="22"/>
-                <w:szCs w:val="22"/>
-              </w:rPr>
-              <w:t>LENGTHOF</w:t>
-            </w:r>
-            <w:r>
-              <w:rPr>
-                <w:rFonts w:ascii="Arial" w:hAnsi="Arial" w:cs="Arial"/>
-                <w:sz w:val="22"/>
-                <w:szCs w:val="22"/>
-              </w:rPr>
-              <w:t xml:space="preserve"> id</w:t>
-            </w:r>
-          </w:p>
-        </w:tc>
-        <w:tc>
-          <w:tcPr>
-            <w:tcW w:w="3004" w:type="dxa"/>
-          </w:tcPr>
-          <w:p>
-            <w:pPr>
-              <w:rPr>
-                <w:rFonts w:ascii="Arial" w:hAnsi="Arial" w:cs="Arial"/>
-                <w:sz w:val="22"/>
-                <w:szCs w:val="22"/>
-              </w:rPr>
-            </w:pPr>
-          </w:p>
-        </w:tc>
-      </w:tr>
-      <w:tr>
-        <w:tc>
-          <w:tcPr>
-            <w:tcW w:w="3003" w:type="dxa"/>
-          </w:tcPr>
-          <w:p>
-            <w:pPr>
-              <w:rPr>
-                <w:rFonts w:ascii="Arial" w:hAnsi="Arial" w:cs="Arial"/>
-                <w:sz w:val="22"/>
-                <w:szCs w:val="22"/>
-              </w:rPr>
-            </w:pPr>
-          </w:p>
-        </w:tc>
-        <w:tc>
-          <w:tcPr>
-            <w:tcW w:w="3003" w:type="dxa"/>
-          </w:tcPr>
-          <w:p>
-            <w:pPr>
-              <w:pStyle w:val="NormalWeb"/>
-              <w:rPr>
-                <w:rFonts w:ascii="Arial" w:hAnsi="Arial" w:cs="Arial"/>
-                <w:sz w:val="22"/>
-                <w:szCs w:val="22"/>
-              </w:rPr>
-            </w:pPr>
-            <w:r>
-              <w:rPr>
-                <w:rFonts w:ascii="Arial" w:hAnsi="Arial" w:cs="Arial"/>
-                <w:sz w:val="22"/>
-                <w:szCs w:val="22"/>
-              </w:rPr>
-              <w:t>| constant</w:t>
-            </w:r>
-          </w:p>
-        </w:tc>
-        <w:tc>
-          <w:tcPr>
-            <w:tcW w:w="3004" w:type="dxa"/>
-          </w:tcPr>
-          <w:p>
-            <w:pPr>
-              <w:rPr>
-                <w:rFonts w:ascii="Arial" w:hAnsi="Arial" w:cs="Arial"/>
-                <w:sz w:val="22"/>
-                <w:szCs w:val="22"/>
-              </w:rPr>
-            </w:pPr>
-          </w:p>
-        </w:tc>
-      </w:tr>
-      <w:tr>
-        <w:tc>
-          <w:tcPr>
-            <w:tcW w:w="3003" w:type="dxa"/>
-          </w:tcPr>
-          <w:p>
-            <w:pPr>
-              <w:rPr>
-                <w:rFonts w:ascii="Arial" w:hAnsi="Arial" w:cs="Arial"/>
-                <w:sz w:val="22"/>
-                <w:szCs w:val="22"/>
-              </w:rPr>
-            </w:pPr>
-          </w:p>
-        </w:tc>
-        <w:tc>
-          <w:tcPr>
-            <w:tcW w:w="3003" w:type="dxa"/>
-          </w:tcPr>
-          <w:p>
-            <w:pPr>
-              <w:pStyle w:val="NormalWeb"/>
-              <w:rPr>
-                <w:rFonts w:ascii="Arial" w:hAnsi="Arial" w:cs="Arial"/>
-                <w:sz w:val="22"/>
-                <w:szCs w:val="22"/>
-              </w:rPr>
-            </w:pPr>
-            <w:r>
-              <w:rPr>
-                <w:rFonts w:ascii="Arial" w:hAnsi="Arial" w:cs="Arial"/>
-                <w:sz w:val="22"/>
-                <w:szCs w:val="22"/>
-              </w:rPr>
-              <w:t xml:space="preserve">| </w:t>
-            </w:r>
-            <w:r>
-              <w:rPr>
-                <w:rFonts w:ascii="Arial" w:hAnsi="Arial" w:cs="Arial"/>
-                <w:b/>
-                <w:sz w:val="22"/>
-                <w:szCs w:val="22"/>
-              </w:rPr>
-              <w:t>DEFINED</w:t>
-            </w:r>
-            <w:r>
-              <w:rPr>
-                <w:rFonts w:ascii="Arial" w:hAnsi="Arial" w:cs="Arial"/>
-                <w:sz w:val="22"/>
-                <w:szCs w:val="22"/>
-              </w:rPr>
-              <w:t xml:space="preserve"> id</w:t>
-            </w:r>
-          </w:p>
-        </w:tc>
-        <w:tc>
-          <w:tcPr>
-            <w:tcW w:w="3004" w:type="dxa"/>
-          </w:tcPr>
-          <w:p>
-            <w:pPr>
-              <w:rPr>
-                <w:rFonts w:ascii="Arial" w:hAnsi="Arial" w:cs="Arial"/>
-                <w:sz w:val="22"/>
-                <w:szCs w:val="22"/>
-              </w:rPr>
-            </w:pPr>
-          </w:p>
-        </w:tc>
-      </w:tr>
-      <w:tr>
-        <w:tc>
-          <w:tcPr>
-            <w:tcW w:w="3003" w:type="dxa"/>
-          </w:tcPr>
-          <w:p>
-            <w:pPr>
-              <w:rPr>
-                <w:rFonts w:ascii="Arial" w:hAnsi="Arial" w:cs="Arial"/>
-                <w:sz w:val="22"/>
-                <w:szCs w:val="22"/>
-              </w:rPr>
-            </w:pPr>
-          </w:p>
-        </w:tc>
-        <w:tc>
-          <w:tcPr>
-            <w:tcW w:w="3003" w:type="dxa"/>
-          </w:tcPr>
-          <w:p>
-            <w:pPr>
-              <w:pStyle w:val="NormalWeb"/>
-              <w:rPr>
-                <w:rFonts w:ascii="Arial" w:hAnsi="Arial" w:cs="Arial"/>
-                <w:sz w:val="22"/>
-                <w:szCs w:val="22"/>
-              </w:rPr>
-            </w:pPr>
-            <w:r>
-              <w:rPr>
-                <w:rFonts w:ascii="Arial" w:hAnsi="Arial" w:cs="Arial"/>
-                <w:sz w:val="22"/>
-                <w:szCs w:val="22"/>
-              </w:rPr>
-              <w:t>| id</w:t>
-            </w:r>
-          </w:p>
-        </w:tc>
-        <w:tc>
-          <w:tcPr>
-            <w:tcW w:w="3004" w:type="dxa"/>
-          </w:tcPr>
-          <w:p>
-            <w:pPr>
-              <w:rPr>
-                <w:rFonts w:ascii="Arial" w:hAnsi="Arial" w:cs="Arial"/>
-                <w:sz w:val="22"/>
-                <w:szCs w:val="22"/>
-              </w:rPr>
-            </w:pPr>
-          </w:p>
-        </w:tc>
-      </w:tr>
-      <w:tr>
-        <w:tc>
-          <w:tcPr>
-            <w:tcW w:w="3003" w:type="dxa"/>
-          </w:tcPr>
-          <w:p>
-            <w:pPr>
-              <w:rPr>
-                <w:rFonts w:ascii="Arial" w:hAnsi="Arial" w:cs="Arial"/>
-                <w:sz w:val="22"/>
-                <w:szCs w:val="22"/>
-              </w:rPr>
-            </w:pPr>
-          </w:p>
-        </w:tc>
-        <w:tc>
-          <w:tcPr>
-            <w:tcW w:w="3003" w:type="dxa"/>
-          </w:tcPr>
-          <w:p>
-            <w:pPr>
-              <w:pStyle w:val="NormalWeb"/>
-              <w:rPr>
-                <w:rFonts w:ascii="Arial" w:hAnsi="Arial" w:cs="Arial"/>
-                <w:b/>
-                <w:sz w:val="22"/>
-                <w:szCs w:val="22"/>
-              </w:rPr>
-            </w:pPr>
-            <w:r>
-              <w:rPr>
-                <w:rFonts w:ascii="Arial" w:hAnsi="Arial" w:cs="Arial"/>
-                <w:sz w:val="22"/>
-                <w:szCs w:val="22"/>
-              </w:rPr>
-              <w:t>|</w:t>
-            </w:r>
-            <w:r>
-              <w:rPr>
-                <w:rFonts w:ascii="Arial" w:hAnsi="Arial" w:cs="Arial"/>
-                <w:b/>
-                <w:sz w:val="22"/>
-                <w:szCs w:val="22"/>
-              </w:rPr>
-              <w:t xml:space="preserve"> </w:t>
-            </w:r>
-            <w:r>
-              <w:rPr>
-                <w:rFonts w:ascii="Arial" w:hAnsi="Arial" w:cs="Arial"/>
-                <w:b/>
-                <w:sz w:val="22"/>
-                <w:szCs w:val="22"/>
-              </w:rPr>
-              <w:t>$</w:t>
-            </w:r>
-          </w:p>
-        </w:tc>
-        <w:tc>
-          <w:tcPr>
-            <w:tcW w:w="3004" w:type="dxa"/>
-          </w:tcPr>
-          <w:p>
-            <w:pPr>
-              <w:rPr>
-                <w:rFonts w:ascii="Arial" w:hAnsi="Arial" w:cs="Arial"/>
-                <w:sz w:val="22"/>
-                <w:szCs w:val="22"/>
-              </w:rPr>
-            </w:pPr>
-          </w:p>
-        </w:tc>
-      </w:tr>
-      <w:tr>
-        <w:tc>
-          <w:tcPr>
-            <w:tcW w:w="3003" w:type="dxa"/>
-          </w:tcPr>
-          <w:p>
-            <w:pPr>
-              <w:rPr>
-                <w:rFonts w:ascii="Arial" w:hAnsi="Arial" w:cs="Arial"/>
-                <w:sz w:val="22"/>
-                <w:szCs w:val="22"/>
-              </w:rPr>
-            </w:pPr>
-          </w:p>
-        </w:tc>
-        <w:tc>
-          <w:tcPr>
-            <w:tcW w:w="3003" w:type="dxa"/>
-          </w:tcPr>
-          <w:p>
-            <w:pPr>
-              <w:pStyle w:val="NormalWeb"/>
-              <w:rPr>
-                <w:rFonts w:ascii="Arial" w:hAnsi="Arial" w:cs="Arial"/>
-                <w:sz w:val="22"/>
-                <w:szCs w:val="22"/>
-              </w:rPr>
-            </w:pPr>
-            <w:r>
-              <w:rPr>
-                <w:rFonts w:ascii="Arial" w:hAnsi="Arial" w:cs="Arial"/>
-                <w:sz w:val="22"/>
-                <w:szCs w:val="22"/>
-              </w:rPr>
-              <w:t xml:space="preserve">| </w:t>
-            </w:r>
-            <w:proofErr w:type="spellStart"/>
-            <w:r>
-              <w:rPr>
-                <w:rFonts w:ascii="Arial" w:hAnsi="Arial" w:cs="Arial"/>
-                <w:sz w:val="22"/>
-                <w:szCs w:val="22"/>
-              </w:rPr>
-              <w:t>segmentRegister</w:t>
-            </w:r>
-            <w:proofErr w:type="spellEnd"/>
-          </w:p>
-        </w:tc>
-        <w:tc>
-          <w:tcPr>
-            <w:tcW w:w="3004" w:type="dxa"/>
-          </w:tcPr>
-          <w:p>
-            <w:pPr>
-              <w:rPr>
-                <w:rFonts w:ascii="Arial" w:hAnsi="Arial" w:cs="Arial"/>
-                <w:sz w:val="22"/>
-                <w:szCs w:val="22"/>
-              </w:rPr>
-            </w:pPr>
-          </w:p>
-        </w:tc>
-      </w:tr>
-      <w:tr>
-        <w:tc>
-          <w:tcPr>
-            <w:tcW w:w="3003" w:type="dxa"/>
-          </w:tcPr>
-          <w:p>
-            <w:pPr>
-              <w:rPr>
-                <w:rFonts w:ascii="Arial" w:hAnsi="Arial" w:cs="Arial"/>
-                <w:sz w:val="22"/>
-                <w:szCs w:val="22"/>
-              </w:rPr>
-            </w:pPr>
-          </w:p>
-        </w:tc>
-        <w:tc>
-          <w:tcPr>
-            <w:tcW w:w="3003" w:type="dxa"/>
-          </w:tcPr>
-          <w:p>
-            <w:pPr>
-              <w:pStyle w:val="NormalWeb"/>
-              <w:rPr>
-                <w:rFonts w:ascii="Arial" w:hAnsi="Arial" w:cs="Arial"/>
-                <w:sz w:val="22"/>
-                <w:szCs w:val="22"/>
-              </w:rPr>
-            </w:pPr>
-            <w:r>
-              <w:rPr>
-                <w:rFonts w:ascii="Arial" w:hAnsi="Arial" w:cs="Arial"/>
-                <w:sz w:val="22"/>
-                <w:szCs w:val="22"/>
-              </w:rPr>
-              <w:t>| register</w:t>
-            </w:r>
-          </w:p>
-        </w:tc>
-        <w:tc>
-          <w:tcPr>
-            <w:tcW w:w="3004" w:type="dxa"/>
-          </w:tcPr>
-          <w:p>
-            <w:pPr>
-              <w:rPr>
-                <w:rFonts w:ascii="Arial" w:hAnsi="Arial" w:cs="Arial"/>
-                <w:sz w:val="22"/>
-                <w:szCs w:val="22"/>
-              </w:rPr>
-            </w:pPr>
-          </w:p>
-        </w:tc>
-      </w:tr>
-      <w:tr>
-        <w:tc>
-          <w:tcPr>
-            <w:tcW w:w="3003" w:type="dxa"/>
-          </w:tcPr>
-          <w:p>
-            <w:pPr>
-              <w:rPr>
-                <w:rFonts w:ascii="Arial" w:hAnsi="Arial" w:cs="Arial"/>
-                <w:sz w:val="22"/>
-                <w:szCs w:val="22"/>
-              </w:rPr>
-            </w:pPr>
-          </w:p>
-        </w:tc>
-        <w:tc>
-          <w:tcPr>
-            <w:tcW w:w="3003" w:type="dxa"/>
-          </w:tcPr>
-          <w:p>
-            <w:pPr>
-              <w:pStyle w:val="NormalWeb"/>
-              <w:rPr>
-                <w:rFonts w:ascii="Arial" w:hAnsi="Arial" w:cs="Arial"/>
-                <w:sz w:val="22"/>
-                <w:szCs w:val="22"/>
-              </w:rPr>
-            </w:pPr>
-            <w:r>
-              <w:rPr>
-                <w:rFonts w:ascii="Arial" w:hAnsi="Arial" w:cs="Arial"/>
-                <w:sz w:val="22"/>
-                <w:szCs w:val="22"/>
-              </w:rPr>
-              <w:t xml:space="preserve">| </w:t>
-            </w:r>
-            <w:r>
-              <w:rPr>
-                <w:rFonts w:ascii="Arial" w:hAnsi="Arial" w:cs="Arial"/>
-                <w:b/>
-                <w:sz w:val="22"/>
-                <w:szCs w:val="22"/>
-              </w:rPr>
-              <w:t>ST</w:t>
-            </w:r>
-            <w:r>
-              <w:rPr>
-                <w:rFonts w:ascii="Arial" w:hAnsi="Arial" w:cs="Arial"/>
-                <w:sz w:val="22"/>
-                <w:szCs w:val="22"/>
-              </w:rPr>
-              <w:t xml:space="preserve"> </w:t>
-            </w:r>
-            <w:proofErr w:type="gramStart"/>
-            <w:r>
-              <w:rPr>
-                <w:rFonts w:ascii="Arial" w:hAnsi="Arial" w:cs="Arial"/>
-                <w:b/>
-                <w:sz w:val="22"/>
-                <w:szCs w:val="22"/>
-              </w:rPr>
-              <w:t>(</w:t>
-            </w:r>
-            <w:r>
-              <w:rPr>
-                <w:rFonts w:ascii="Arial" w:hAnsi="Arial" w:cs="Arial"/>
-                <w:sz w:val="22"/>
-                <w:szCs w:val="22"/>
-              </w:rPr>
-              <w:t xml:space="preserve"> expr</w:t>
-            </w:r>
-            <w:proofErr w:type="gramEnd"/>
-            <w:r>
-              <w:rPr>
-                <w:rFonts w:ascii="Arial" w:hAnsi="Arial" w:cs="Arial"/>
-                <w:sz w:val="22"/>
-                <w:szCs w:val="22"/>
-              </w:rPr>
-              <w:t xml:space="preserve"> </w:t>
-            </w:r>
-            <w:r>
-              <w:rPr>
-                <w:rFonts w:ascii="Arial" w:hAnsi="Arial" w:cs="Arial"/>
-                <w:b/>
-                <w:sz w:val="22"/>
-                <w:szCs w:val="22"/>
-              </w:rPr>
-              <w:t>)</w:t>
-            </w:r>
-          </w:p>
-        </w:tc>
-        <w:tc>
-          <w:tcPr>
-            <w:tcW w:w="3004" w:type="dxa"/>
-          </w:tcPr>
-          <w:p>
-            <w:pPr>
-              <w:rPr>
-                <w:rFonts w:ascii="Arial" w:hAnsi="Arial" w:cs="Arial"/>
-                <w:sz w:val="22"/>
-                <w:szCs w:val="22"/>
-              </w:rPr>
-            </w:pPr>
-          </w:p>
-        </w:tc>
-      </w:tr>
-      <w:tr>
-        <w:tc>
-          <w:tcPr>
-            <w:tcW w:w="3003" w:type="dxa"/>
-          </w:tcPr>
-          <w:p>
-            <w:pPr>
-              <w:rPr>
-                <w:rFonts w:ascii="Arial" w:hAnsi="Arial" w:cs="Arial"/>
-                <w:sz w:val="22"/>
-                <w:szCs w:val="22"/>
-              </w:rPr>
-            </w:pPr>
-          </w:p>
-        </w:tc>
-        <w:tc>
-          <w:tcPr>
-            <w:tcW w:w="3003" w:type="dxa"/>
-          </w:tcPr>
-          <w:p>
-            <w:pPr>
-              <w:pStyle w:val="NormalWeb"/>
-              <w:rPr>
-                <w:rFonts w:ascii="Arial" w:hAnsi="Arial" w:cs="Arial"/>
-                <w:sz w:val="22"/>
-                <w:szCs w:val="22"/>
-              </w:rPr>
-            </w:pPr>
-            <w:r>
-              <w:rPr>
-                <w:rFonts w:ascii="Arial" w:hAnsi="Arial" w:cs="Arial"/>
-                <w:sz w:val="22"/>
-                <w:szCs w:val="22"/>
-              </w:rPr>
-              <w:t xml:space="preserve">| </w:t>
-            </w:r>
-            <w:r>
-              <w:rPr>
-                <w:rFonts w:ascii="Arial" w:hAnsi="Arial" w:cs="Arial"/>
-                <w:b/>
-                <w:sz w:val="22"/>
-                <w:szCs w:val="22"/>
-              </w:rPr>
-              <w:t>ST</w:t>
-            </w:r>
-          </w:p>
-        </w:tc>
-        <w:tc>
-          <w:tcPr>
-            <w:tcW w:w="3004" w:type="dxa"/>
-          </w:tcPr>
-          <w:p>
-            <w:pPr>
-              <w:rPr>
-                <w:rFonts w:ascii="Arial" w:hAnsi="Arial" w:cs="Arial"/>
-                <w:sz w:val="22"/>
-                <w:szCs w:val="22"/>
-              </w:rPr>
-            </w:pPr>
-          </w:p>
-        </w:tc>
-      </w:tr>
-      <w:tr>
-        <w:tc>
-          <w:tcPr>
-            <w:tcW w:w="3003" w:type="dxa"/>
-          </w:tcPr>
-          <w:p>
-            <w:pPr>
-              <w:rPr>
-                <w:rFonts w:ascii="Arial" w:hAnsi="Arial" w:cs="Arial"/>
-                <w:sz w:val="22"/>
-                <w:szCs w:val="22"/>
-              </w:rPr>
-            </w:pPr>
-          </w:p>
-        </w:tc>
-        <w:tc>
-          <w:tcPr>
-            <w:tcW w:w="3003" w:type="dxa"/>
-          </w:tcPr>
-          <w:p>
-            <w:pPr>
-              <w:pStyle w:val="NormalWeb"/>
-              <w:rPr>
-                <w:rFonts w:ascii="Arial" w:hAnsi="Arial" w:cs="Arial"/>
-                <w:b/>
-                <w:sz w:val="22"/>
-                <w:szCs w:val="22"/>
-              </w:rPr>
-            </w:pPr>
-          </w:p>
-        </w:tc>
-        <w:tc>
-          <w:tcPr>
-            <w:tcW w:w="3004" w:type="dxa"/>
-          </w:tcPr>
-          <w:p>
-            <w:pPr>
-              <w:rPr>
-                <w:rFonts w:ascii="Arial" w:hAnsi="Arial" w:cs="Arial"/>
-                <w:sz w:val="22"/>
-                <w:szCs w:val="22"/>
-              </w:rPr>
-            </w:pPr>
-          </w:p>
-        </w:tc>
-      </w:tr>
-      <w:tr>
-        <w:tc>
-          <w:tcPr>
-            <w:tcW w:w="3003" w:type="dxa"/>
-          </w:tcPr>
-          <w:p>
-            <w:pPr>
-              <w:rPr>
-                <w:rFonts w:ascii="Arial" w:hAnsi="Arial" w:cs="Arial"/>
-                <w:sz w:val="22"/>
-                <w:szCs w:val="22"/>
-              </w:rPr>
-            </w:pPr>
-            <w:r>
-              <w:rPr>
-                <w:rFonts w:ascii="Arial" w:hAnsi="Arial" w:cs="Arial"/>
-                <w:sz w:val="22"/>
-                <w:szCs w:val="22"/>
-              </w:rPr>
-              <w:t>e12</w:t>
-            </w:r>
-          </w:p>
-        </w:tc>
-        <w:tc>
-          <w:tcPr>
-            <w:tcW w:w="3003" w:type="dxa"/>
-          </w:tcPr>
-          <w:p>
-            <w:pPr>
-              <w:pStyle w:val="NormalWeb"/>
-              <w:rPr>
-                <w:rFonts w:ascii="Arial" w:hAnsi="Arial" w:cs="Arial"/>
-                <w:b/>
-                <w:sz w:val="22"/>
-                <w:szCs w:val="22"/>
-              </w:rPr>
-            </w:pPr>
-            <w:proofErr w:type="gramStart"/>
-            <w:r>
-              <w:rPr>
-                <w:rFonts w:ascii="Arial" w:hAnsi="Arial" w:cs="Arial"/>
-                <w:b/>
-                <w:sz w:val="22"/>
-                <w:szCs w:val="22"/>
-              </w:rPr>
-              <w:t>(</w:t>
-            </w:r>
-            <w:r>
-              <w:rPr>
-                <w:rFonts w:ascii="Arial" w:hAnsi="Arial" w:cs="Arial"/>
-                <w:sz w:val="22"/>
-                <w:szCs w:val="22"/>
-              </w:rPr>
-              <w:t xml:space="preserve"> expr</w:t>
-            </w:r>
-            <w:proofErr w:type="gramEnd"/>
-            <w:r>
-              <w:rPr>
-                <w:rFonts w:ascii="Arial" w:hAnsi="Arial" w:cs="Arial"/>
-                <w:sz w:val="22"/>
-                <w:szCs w:val="22"/>
-              </w:rPr>
-              <w:t xml:space="preserve"> </w:t>
-            </w:r>
-            <w:r>
-              <w:rPr>
-                <w:rFonts w:ascii="Arial" w:hAnsi="Arial" w:cs="Arial"/>
-                <w:b/>
-                <w:sz w:val="22"/>
-                <w:szCs w:val="22"/>
-              </w:rPr>
-              <w:t>)</w:t>
-            </w:r>
-          </w:p>
-        </w:tc>
-        <w:tc>
-          <w:tcPr>
-            <w:tcW w:w="3004" w:type="dxa"/>
-          </w:tcPr>
-          <w:p>
-            <w:pPr>
-              <w:rPr>
-                <w:rFonts w:ascii="Arial" w:hAnsi="Arial" w:cs="Arial"/>
-                <w:sz w:val="22"/>
-                <w:szCs w:val="22"/>
-              </w:rPr>
-            </w:pPr>
-          </w:p>
-        </w:tc>
-      </w:tr>
-      <w:tr>
-        <w:tc>
-          <w:tcPr>
-            <w:tcW w:w="3003" w:type="dxa"/>
-          </w:tcPr>
-          <w:p>
-            <w:pPr>
-              <w:rPr>
-                <w:rFonts w:ascii="Arial" w:hAnsi="Arial" w:cs="Arial"/>
-                <w:sz w:val="22"/>
-                <w:szCs w:val="22"/>
-              </w:rPr>
-            </w:pPr>
-          </w:p>
-        </w:tc>
-        <w:tc>
-          <w:tcPr>
-            <w:tcW w:w="3003" w:type="dxa"/>
-          </w:tcPr>
-          <w:p>
-            <w:pPr>
-              <w:pStyle w:val="NormalWeb"/>
-              <w:rPr>
-                <w:rFonts w:ascii="Arial" w:hAnsi="Arial" w:cs="Arial"/>
-                <w:b/>
-                <w:sz w:val="22"/>
-                <w:szCs w:val="22"/>
-              </w:rPr>
-            </w:pPr>
-            <w:r>
-              <w:rPr>
-                <w:rFonts w:ascii="Arial" w:hAnsi="Arial" w:cs="Arial"/>
-                <w:sz w:val="22"/>
-                <w:szCs w:val="22"/>
-              </w:rPr>
-              <w:t xml:space="preserve">| </w:t>
-            </w:r>
-            <w:r>
-              <w:rPr>
-                <w:rFonts w:ascii="Arial" w:hAnsi="Arial" w:cs="Arial"/>
-                <w:b/>
-                <w:sz w:val="22"/>
-                <w:szCs w:val="22"/>
-              </w:rPr>
-              <w:t>[</w:t>
-            </w:r>
-            <w:r>
-              <w:rPr>
-                <w:rFonts w:ascii="Arial" w:hAnsi="Arial" w:cs="Arial"/>
-                <w:sz w:val="22"/>
-                <w:szCs w:val="22"/>
-              </w:rPr>
-              <w:t xml:space="preserve"> </w:t>
-            </w:r>
-            <w:proofErr w:type="gramStart"/>
-            <w:r>
-              <w:rPr>
-                <w:rFonts w:ascii="Arial" w:hAnsi="Arial" w:cs="Arial"/>
-                <w:sz w:val="22"/>
-                <w:szCs w:val="22"/>
-              </w:rPr>
-              <w:t xml:space="preserve">expr </w:t>
-            </w:r>
-            <w:r>
-              <w:rPr>
-                <w:rFonts w:ascii="Arial" w:hAnsi="Arial" w:cs="Arial"/>
-                <w:b/>
-                <w:sz w:val="22"/>
-                <w:szCs w:val="22"/>
-              </w:rPr>
-              <w:t>]</w:t>
-            </w:r>
-            <w:proofErr w:type="gramEnd"/>
-          </w:p>
-        </w:tc>
-        <w:tc>
-          <w:tcPr>
-            <w:tcW w:w="3004" w:type="dxa"/>
-          </w:tcPr>
-          <w:p>
-            <w:pPr>
-              <w:rPr>
-                <w:rFonts w:ascii="Arial" w:hAnsi="Arial" w:cs="Arial"/>
-                <w:sz w:val="22"/>
-                <w:szCs w:val="22"/>
-              </w:rPr>
-            </w:pPr>
-          </w:p>
-        </w:tc>
-      </w:tr>
-      <w:tr>
-        <w:tc>
-          <w:tcPr>
-            <w:tcW w:w="3003" w:type="dxa"/>
-          </w:tcPr>
-          <w:p>
-            <w:pPr>
-              <w:rPr>
-                <w:rFonts w:ascii="Arial" w:hAnsi="Arial" w:cs="Arial"/>
-                <w:sz w:val="22"/>
-                <w:szCs w:val="22"/>
-              </w:rPr>
-            </w:pPr>
-          </w:p>
-        </w:tc>
-        <w:tc>
-          <w:tcPr>
-            <w:tcW w:w="3003" w:type="dxa"/>
-          </w:tcPr>
-          <w:p>
-            <w:pPr>
-              <w:pStyle w:val="NormalWeb"/>
-              <w:rPr>
-                <w:rFonts w:ascii="Arial" w:hAnsi="Arial" w:cs="Arial"/>
-                <w:b/>
-                <w:sz w:val="22"/>
-                <w:szCs w:val="22"/>
-              </w:rPr>
-            </w:pPr>
-          </w:p>
-        </w:tc>
-        <w:tc>
-          <w:tcPr>
-            <w:tcW w:w="3004" w:type="dxa"/>
-          </w:tcPr>
-          <w:p>
-            <w:pPr>
-              <w:rPr>
-                <w:rFonts w:ascii="Arial" w:hAnsi="Arial" w:cs="Arial"/>
-                <w:sz w:val="22"/>
-                <w:szCs w:val="22"/>
-              </w:rPr>
-            </w:pPr>
-          </w:p>
-        </w:tc>
-      </w:tr>
-      <w:tr>
-        <w:tc>
-          <w:tcPr>
-            <w:tcW w:w="3003" w:type="dxa"/>
-          </w:tcPr>
-          <w:p>
-            <w:pPr>
-              <w:rPr>
-                <w:rFonts w:ascii="Arial" w:hAnsi="Arial" w:cs="Arial"/>
-                <w:sz w:val="22"/>
-                <w:szCs w:val="22"/>
-              </w:rPr>
-            </w:pPr>
-            <w:r>
-              <w:rPr>
-                <w:rFonts w:ascii="Arial" w:hAnsi="Arial" w:cs="Arial"/>
-                <w:sz w:val="22"/>
-                <w:szCs w:val="22"/>
-              </w:rPr>
-              <w:t>expr</w:t>
-            </w:r>
-          </w:p>
-        </w:tc>
-        <w:tc>
-          <w:tcPr>
-            <w:tcW w:w="3003" w:type="dxa"/>
-          </w:tcPr>
-          <w:p>
-            <w:pPr>
-              <w:pStyle w:val="NormalWeb"/>
-              <w:rPr>
-                <w:rFonts w:ascii="Arial" w:hAnsi="Arial" w:cs="Arial"/>
-                <w:sz w:val="22"/>
-                <w:szCs w:val="22"/>
-              </w:rPr>
-            </w:pPr>
-            <w:r>
-              <w:rPr>
-                <w:rFonts w:ascii="Arial" w:hAnsi="Arial" w:cs="Arial"/>
-                <w:b/>
-                <w:sz w:val="22"/>
-                <w:szCs w:val="22"/>
-              </w:rPr>
-              <w:t>SHORT</w:t>
-            </w:r>
-            <w:r>
-              <w:rPr>
-                <w:rFonts w:ascii="Arial" w:hAnsi="Arial" w:cs="Arial"/>
-                <w:sz w:val="22"/>
-                <w:szCs w:val="22"/>
-              </w:rPr>
-              <w:t xml:space="preserve"> e01</w:t>
-            </w:r>
-          </w:p>
-        </w:tc>
-        <w:tc>
-          <w:tcPr>
-            <w:tcW w:w="3004" w:type="dxa"/>
-          </w:tcPr>
-          <w:p>
-            <w:pPr>
-              <w:rPr>
-                <w:rFonts w:ascii="Arial" w:hAnsi="Arial" w:cs="Arial"/>
-                <w:sz w:val="22"/>
-                <w:szCs w:val="22"/>
-              </w:rPr>
-            </w:pPr>
-          </w:p>
-        </w:tc>
-      </w:tr>
-      <w:tr>
-        <w:tc>
-          <w:tcPr>
-            <w:tcW w:w="3003" w:type="dxa"/>
-          </w:tcPr>
-          <w:p>
-            <w:pPr>
-              <w:rPr>
-                <w:rFonts w:ascii="Arial" w:hAnsi="Arial" w:cs="Arial"/>
-                <w:sz w:val="22"/>
-                <w:szCs w:val="22"/>
-              </w:rPr>
-            </w:pPr>
-          </w:p>
-        </w:tc>
-        <w:tc>
-          <w:tcPr>
-            <w:tcW w:w="3003" w:type="dxa"/>
-          </w:tcPr>
-          <w:p>
-            <w:pPr>
-              <w:pStyle w:val="NormalWeb"/>
-              <w:rPr>
-                <w:rFonts w:ascii="Arial" w:hAnsi="Arial" w:cs="Arial"/>
-                <w:sz w:val="22"/>
-                <w:szCs w:val="22"/>
-              </w:rPr>
-            </w:pPr>
-            <w:r>
-              <w:rPr>
-                <w:rFonts w:ascii="Arial" w:hAnsi="Arial" w:cs="Arial"/>
-                <w:sz w:val="22"/>
-                <w:szCs w:val="22"/>
-              </w:rPr>
-              <w:t>| e01</w:t>
-            </w:r>
-          </w:p>
-        </w:tc>
-        <w:tc>
-          <w:tcPr>
-            <w:tcW w:w="3004" w:type="dxa"/>
-          </w:tcPr>
-          <w:p>
-            <w:pPr>
-              <w:rPr>
-                <w:rFonts w:ascii="Arial" w:hAnsi="Arial" w:cs="Arial"/>
-                <w:sz w:val="22"/>
-                <w:szCs w:val="22"/>
-              </w:rPr>
-            </w:pPr>
-          </w:p>
-        </w:tc>
-      </w:tr>
-      <w:tr>
-        <w:tc>
-          <w:tcPr>
-            <w:tcW w:w="3003" w:type="dxa"/>
-          </w:tcPr>
-          <w:p>
-            <w:pPr>
-              <w:rPr>
-                <w:rFonts w:ascii="Arial" w:hAnsi="Arial" w:cs="Arial"/>
-                <w:sz w:val="22"/>
-                <w:szCs w:val="22"/>
-              </w:rPr>
-            </w:pPr>
-          </w:p>
-        </w:tc>
-        <w:tc>
-          <w:tcPr>
-            <w:tcW w:w="3003" w:type="dxa"/>
-          </w:tcPr>
-          <w:p>
-            <w:pPr>
-              <w:pStyle w:val="NormalWeb"/>
-              <w:rPr>
-                <w:rFonts w:ascii="Arial" w:hAnsi="Arial" w:cs="Arial"/>
-                <w:sz w:val="22"/>
-                <w:szCs w:val="22"/>
-              </w:rPr>
-            </w:pPr>
-          </w:p>
-        </w:tc>
-        <w:tc>
-          <w:tcPr>
-            <w:tcW w:w="3004" w:type="dxa"/>
-          </w:tcPr>
-          <w:p>
-            <w:pPr>
-              <w:rPr>
-                <w:rFonts w:ascii="Arial" w:hAnsi="Arial" w:cs="Arial"/>
-                <w:sz w:val="22"/>
-                <w:szCs w:val="22"/>
-              </w:rPr>
-            </w:pPr>
-          </w:p>
-        </w:tc>
-      </w:tr>
-      <w:tr>
-        <w:tc>
-          <w:tcPr>
-            <w:tcW w:w="3003" w:type="dxa"/>
-          </w:tcPr>
-          <w:p>
-            <w:pPr>
-              <w:rPr>
-                <w:rFonts w:ascii="Arial" w:hAnsi="Arial" w:cs="Arial"/>
-                <w:sz w:val="22"/>
-                <w:szCs w:val="22"/>
-              </w:rPr>
-            </w:pPr>
-            <w:proofErr w:type="spellStart"/>
-            <w:r>
-              <w:rPr>
-                <w:rFonts w:ascii="Arial" w:hAnsi="Arial" w:cs="Arial"/>
-                <w:sz w:val="22"/>
-                <w:szCs w:val="22"/>
-              </w:rPr>
-              <w:t>constExpr</w:t>
-            </w:r>
-            <w:proofErr w:type="spellEnd"/>
-          </w:p>
-        </w:tc>
-        <w:tc>
-          <w:tcPr>
-            <w:tcW w:w="3003" w:type="dxa"/>
-          </w:tcPr>
-          <w:p>
-            <w:pPr>
-              <w:pStyle w:val="NormalWeb"/>
-              <w:rPr>
-                <w:rFonts w:ascii="Arial" w:hAnsi="Arial" w:cs="Arial"/>
-                <w:sz w:val="22"/>
-                <w:szCs w:val="22"/>
-              </w:rPr>
-            </w:pPr>
-            <w:r>
-              <w:rPr>
-                <w:rFonts w:ascii="Arial" w:hAnsi="Arial" w:cs="Arial"/>
-                <w:sz w:val="22"/>
-                <w:szCs w:val="22"/>
-              </w:rPr>
-              <w:t>expr</w:t>
-            </w:r>
-          </w:p>
-        </w:tc>
-        <w:tc>
-          <w:tcPr>
-            <w:tcW w:w="3004" w:type="dxa"/>
-          </w:tcPr>
-          <w:p>
-            <w:pPr>
-              <w:rPr>
-                <w:rFonts w:ascii="Arial" w:hAnsi="Arial" w:cs="Arial"/>
-                <w:sz w:val="22"/>
-                <w:szCs w:val="22"/>
-              </w:rPr>
-            </w:pPr>
-          </w:p>
-        </w:tc>
-      </w:tr>
-      <w:tr>
-        <w:tc>
-          <w:tcPr>
-            <w:tcW w:w="3003" w:type="dxa"/>
-          </w:tcPr>
-          <w:p>
-            <w:pPr>
-              <w:rPr>
-                <w:rFonts w:ascii="Arial" w:hAnsi="Arial" w:cs="Arial"/>
-                <w:sz w:val="22"/>
-                <w:szCs w:val="22"/>
-              </w:rPr>
-            </w:pPr>
-          </w:p>
-        </w:tc>
-        <w:tc>
-          <w:tcPr>
-            <w:tcW w:w="3003" w:type="dxa"/>
-          </w:tcPr>
-          <w:p>
-            <w:pPr>
-              <w:pStyle w:val="NormalWeb"/>
-              <w:rPr>
-                <w:rFonts w:ascii="Arial" w:hAnsi="Arial" w:cs="Arial"/>
-                <w:sz w:val="22"/>
-                <w:szCs w:val="22"/>
-              </w:rPr>
-            </w:pPr>
-          </w:p>
-        </w:tc>
-        <w:tc>
-          <w:tcPr>
-            <w:tcW w:w="3004" w:type="dxa"/>
-          </w:tcPr>
-          <w:p>
-            <w:pPr>
-              <w:rPr>
-                <w:rFonts w:ascii="Arial" w:hAnsi="Arial" w:cs="Arial"/>
-                <w:sz w:val="22"/>
-                <w:szCs w:val="22"/>
-              </w:rPr>
-            </w:pPr>
-          </w:p>
-        </w:tc>
-      </w:tr>
-      <w:tr>
-        <w:tc>
-          <w:tcPr>
-            <w:tcW w:w="3003" w:type="dxa"/>
-          </w:tcPr>
-          <w:p>
-            <w:pPr>
-              <w:rPr>
-                <w:rFonts w:ascii="Arial" w:hAnsi="Arial" w:cs="Arial"/>
-                <w:sz w:val="22"/>
-                <w:szCs w:val="22"/>
-              </w:rPr>
-            </w:pPr>
-            <w:proofErr w:type="spellStart"/>
-            <w:r>
-              <w:rPr>
-                <w:rFonts w:ascii="Arial" w:hAnsi="Arial" w:cs="Arial"/>
-                <w:sz w:val="22"/>
-                <w:szCs w:val="22"/>
-              </w:rPr>
-              <w:t>immExpr</w:t>
-            </w:r>
-            <w:proofErr w:type="spellEnd"/>
-          </w:p>
-        </w:tc>
-        <w:tc>
-          <w:tcPr>
-            <w:tcW w:w="3003" w:type="dxa"/>
-          </w:tcPr>
-          <w:p>
-            <w:pPr>
-              <w:pStyle w:val="NormalWeb"/>
-              <w:rPr>
-                <w:rFonts w:ascii="Arial" w:hAnsi="Arial" w:cs="Arial"/>
-                <w:sz w:val="22"/>
-                <w:szCs w:val="22"/>
-              </w:rPr>
-            </w:pPr>
-            <w:r>
-              <w:rPr>
-                <w:rFonts w:ascii="Arial" w:hAnsi="Arial" w:cs="Arial"/>
-                <w:sz w:val="22"/>
-                <w:szCs w:val="22"/>
-              </w:rPr>
-              <w:t>expr</w:t>
-            </w:r>
-          </w:p>
-        </w:tc>
-        <w:tc>
-          <w:tcPr>
-            <w:tcW w:w="3004" w:type="dxa"/>
-          </w:tcPr>
-          <w:p>
-            <w:pPr>
-              <w:rPr>
-                <w:rFonts w:ascii="Arial" w:hAnsi="Arial" w:cs="Arial"/>
-                <w:sz w:val="22"/>
-                <w:szCs w:val="22"/>
-              </w:rPr>
-            </w:pPr>
-          </w:p>
-        </w:tc>
-      </w:tr>
-      <w:tr>
-        <w:tc>
-          <w:tcPr>
-            <w:tcW w:w="3003" w:type="dxa"/>
-          </w:tcPr>
-          <w:p>
-            <w:pPr>
-              <w:rPr>
-                <w:rFonts w:ascii="Arial" w:hAnsi="Arial" w:cs="Arial"/>
-                <w:sz w:val="22"/>
-                <w:szCs w:val="22"/>
-              </w:rPr>
-            </w:pPr>
-          </w:p>
-        </w:tc>
-        <w:tc>
-          <w:tcPr>
-            <w:tcW w:w="3003" w:type="dxa"/>
-          </w:tcPr>
-          <w:p>
-            <w:pPr>
-              <w:pStyle w:val="NormalWeb"/>
-              <w:rPr>
-                <w:rFonts w:ascii="Arial" w:hAnsi="Arial" w:cs="Arial"/>
-                <w:sz w:val="22"/>
-                <w:szCs w:val="22"/>
-              </w:rPr>
-            </w:pPr>
-          </w:p>
-        </w:tc>
-        <w:tc>
-          <w:tcPr>
-            <w:tcW w:w="3004" w:type="dxa"/>
-          </w:tcPr>
-          <w:p>
-            <w:pPr>
-              <w:rPr>
-                <w:rFonts w:ascii="Arial" w:hAnsi="Arial" w:cs="Arial"/>
-                <w:sz w:val="22"/>
-                <w:szCs w:val="22"/>
-              </w:rPr>
-            </w:pPr>
-          </w:p>
-        </w:tc>
-      </w:tr>
-      <w:tr>
-        <w:tc>
-          <w:tcPr>
-            <w:tcW w:w="3003" w:type="dxa"/>
-          </w:tcPr>
-          <w:p>
-            <w:pPr>
-              <w:rPr>
-                <w:rFonts w:ascii="Arial" w:hAnsi="Arial" w:cs="Arial"/>
-                <w:sz w:val="22"/>
-                <w:szCs w:val="22"/>
-              </w:rPr>
-            </w:pPr>
-            <w:proofErr w:type="spellStart"/>
-            <w:r>
-              <w:rPr>
-                <w:rFonts w:ascii="Arial" w:hAnsi="Arial" w:cs="Arial"/>
-                <w:sz w:val="22"/>
-                <w:szCs w:val="22"/>
-              </w:rPr>
-              <w:t>sizeArg</w:t>
-            </w:r>
-            <w:proofErr w:type="spellEnd"/>
+            <w:tcW w:w="3003" w:type="dxa"/>
+          </w:tcPr>
+          <w:p>
+            <w:pPr>
+              <w:pStyle w:val="NormalWeb"/>
+              <w:rPr>
+                <w:rFonts w:ascii="Arial" w:hAnsi="Arial" w:cs="Arial"/>
+                <w:sz w:val="22"/>
+                <w:szCs w:val="22"/>
+              </w:rPr>
+            </w:pPr>
+            <w:r>
+              <w:rPr>
+                <w:rFonts w:ascii="Arial" w:hAnsi="Arial" w:cs="Arial"/>
+                <w:sz w:val="22"/>
+                <w:szCs w:val="22"/>
+              </w:rPr>
+              <w:t>type</w:t>
+            </w:r>
+          </w:p>
+        </w:tc>
+        <w:tc>
+          <w:tcPr>
+            <w:tcW w:w="3004" w:type="dxa"/>
+          </w:tcPr>
+          <w:p>
+            <w:pPr>
+              <w:rPr>
+                <w:rFonts w:ascii="Arial" w:hAnsi="Arial" w:cs="Arial"/>
+                <w:sz w:val="22"/>
+                <w:szCs w:val="22"/>
+              </w:rPr>
+            </w:pPr>
+            <w:r>
+              <w:rPr>
+                <w:rFonts w:ascii="Arial" w:hAnsi="Arial" w:cs="Arial"/>
+                <w:sz w:val="22"/>
+                <w:szCs w:val="22"/>
+              </w:rPr>
+              <w:t>*** there are more</w:t>
+            </w:r>
+          </w:p>
+        </w:tc>
+      </w:tr>
+      <w:tr>
+        <w:tc>
+          <w:tcPr>
+            <w:tcW w:w="3003" w:type="dxa"/>
+          </w:tcPr>
+          <w:p>
+            <w:pPr>
+              <w:rPr>
+                <w:rFonts w:ascii="Arial" w:hAnsi="Arial" w:cs="Arial"/>
+                <w:sz w:val="22"/>
+                <w:szCs w:val="22"/>
+              </w:rPr>
+            </w:pPr>
           </w:p>
         </w:tc>
         <w:tc>

</xml_diff>

<commit_message>
Work on simple segment definitions and segment options.
</commit_message>
<xml_diff>
--- a/doc/LEGACY ASM286 GRAMMAR.docx
+++ b/doc/LEGACY ASM286 GRAMMAR.docx
@@ -640,6 +640,14 @@
             <w:r>
               <w:rPr>
                 <w:rFonts w:ascii="Arial" w:hAnsi="Arial" w:cs="Arial"/>
+                <w:sz w:val="22"/>
+                <w:szCs w:val="22"/>
+              </w:rPr>
+              <w:t xml:space="preserve">| </w:t>
+            </w:r>
+            <w:r>
+              <w:rPr>
+                <w:rFonts w:ascii="Arial" w:hAnsi="Arial" w:cs="Arial"/>
                 <w:b/>
                 <w:sz w:val="22"/>
                 <w:szCs w:val="22"/>
@@ -8212,6 +8220,14 @@
                 <w:szCs w:val="22"/>
               </w:rPr>
             </w:pPr>
+            <w:r>
+              <w:rPr>
+                <w:rFonts w:ascii="Arial" w:hAnsi="Arial" w:cs="Arial"/>
+                <w:sz w:val="22"/>
+                <w:szCs w:val="22"/>
+              </w:rPr>
+              <w:t xml:space="preserve">| </w:t>
+            </w:r>
             <w:proofErr w:type="spellStart"/>
             <w:r>
               <w:rPr>
@@ -11502,6 +11518,14 @@
             <w:r>
               <w:rPr>
                 <w:rFonts w:ascii="Arial" w:hAnsi="Arial" w:cs="Arial"/>
+                <w:sz w:val="22"/>
+                <w:szCs w:val="22"/>
+              </w:rPr>
+              <w:t xml:space="preserve">| </w:t>
+            </w:r>
+            <w:r>
+              <w:rPr>
+                <w:rFonts w:ascii="Arial" w:hAnsi="Arial" w:cs="Arial"/>
                 <w:b/>
                 <w:sz w:val="22"/>
                 <w:szCs w:val="22"/>
@@ -11689,6 +11713,14 @@
                 <w:szCs w:val="22"/>
               </w:rPr>
             </w:pPr>
+            <w:r>
+              <w:rPr>
+                <w:rFonts w:ascii="Arial" w:hAnsi="Arial" w:cs="Arial"/>
+                <w:sz w:val="22"/>
+                <w:szCs w:val="22"/>
+              </w:rPr>
+              <w:t xml:space="preserve">| </w:t>
+            </w:r>
             <w:proofErr w:type="spellStart"/>
             <w:r>
               <w:rPr>
@@ -12853,6 +12885,14 @@
                 <w:sz w:val="22"/>
                 <w:szCs w:val="22"/>
               </w:rPr>
+              <w:t xml:space="preserve">| </w:t>
+            </w:r>
+            <w:r>
+              <w:rPr>
+                <w:rFonts w:ascii="Arial" w:hAnsi="Arial" w:cs="Arial"/>
+                <w:sz w:val="22"/>
+                <w:szCs w:val="22"/>
+              </w:rPr>
               <w:t>type</w:t>
             </w:r>
           </w:p>
@@ -14424,6 +14464,14 @@
               </w:rPr>
             </w:pPr>
             <w:proofErr w:type="gramStart"/>
+            <w:r>
+              <w:rPr>
+                <w:rFonts w:ascii="Arial" w:hAnsi="Arial" w:cs="Arial"/>
+                <w:sz w:val="22"/>
+                <w:szCs w:val="22"/>
+              </w:rPr>
+              <w:t xml:space="preserve">| </w:t>
+            </w:r>
             <w:r>
               <w:rPr>
                 <w:rFonts w:ascii="Arial" w:hAnsi="Arial" w:cs="Arial"/>
@@ -15080,6 +15128,14 @@
                 <w:szCs w:val="22"/>
               </w:rPr>
             </w:pPr>
+            <w:r>
+              <w:rPr>
+                <w:rFonts w:ascii="Arial" w:hAnsi="Arial" w:cs="Arial"/>
+                <w:sz w:val="22"/>
+                <w:szCs w:val="22"/>
+              </w:rPr>
+              <w:t xml:space="preserve">| </w:t>
+            </w:r>
             <w:proofErr w:type="spellStart"/>
             <w:r>
               <w:rPr>
@@ -24060,6 +24116,14 @@
             <w:r>
               <w:rPr>
                 <w:rFonts w:ascii="Arial" w:hAnsi="Arial" w:cs="Arial"/>
+                <w:sz w:val="22"/>
+                <w:szCs w:val="22"/>
+              </w:rPr>
+              <w:t xml:space="preserve">| </w:t>
+            </w:r>
+            <w:r>
+              <w:rPr>
+                <w:rFonts w:ascii="Arial" w:hAnsi="Arial" w:cs="Arial"/>
                 <w:b/>
                 <w:sz w:val="22"/>
                 <w:szCs w:val="22"/>
@@ -24617,6 +24681,14 @@
                 <w:sz w:val="22"/>
                 <w:szCs w:val="22"/>
               </w:rPr>
+              <w:t xml:space="preserve">| </w:t>
+            </w:r>
+            <w:r>
+              <w:rPr>
+                <w:rFonts w:ascii="Arial" w:hAnsi="Arial" w:cs="Arial"/>
+                <w:sz w:val="22"/>
+                <w:szCs w:val="22"/>
+              </w:rPr>
               <w:t>e03</w:t>
             </w:r>
           </w:p>
@@ -24896,6 +24968,14 @@
                 <w:sz w:val="22"/>
                 <w:szCs w:val="22"/>
               </w:rPr>
+              <w:t xml:space="preserve">| </w:t>
+            </w:r>
+            <w:r>
+              <w:rPr>
+                <w:rFonts w:ascii="Arial" w:hAnsi="Arial" w:cs="Arial"/>
+                <w:sz w:val="22"/>
+                <w:szCs w:val="22"/>
+              </w:rPr>
               <w:t>e04</w:t>
             </w:r>
           </w:p>
@@ -25073,6 +25153,14 @@
                 <w:sz w:val="22"/>
                 <w:szCs w:val="22"/>
               </w:rPr>
+              <w:t xml:space="preserve">| </w:t>
+            </w:r>
+            <w:r>
+              <w:rPr>
+                <w:rFonts w:ascii="Arial" w:hAnsi="Arial" w:cs="Arial"/>
+                <w:sz w:val="22"/>
+                <w:szCs w:val="22"/>
+              </w:rPr>
               <w:t>e05</w:t>
             </w:r>
           </w:p>
@@ -25670,6 +25758,14 @@
                 <w:sz w:val="22"/>
                 <w:szCs w:val="22"/>
               </w:rPr>
+              <w:t xml:space="preserve">| </w:t>
+            </w:r>
+            <w:r>
+              <w:rPr>
+                <w:rFonts w:ascii="Arial" w:hAnsi="Arial" w:cs="Arial"/>
+                <w:sz w:val="22"/>
+                <w:szCs w:val="22"/>
+              </w:rPr>
               <w:t>e06</w:t>
             </w:r>
           </w:p>
@@ -26019,6 +26115,14 @@
                 <w:sz w:val="22"/>
                 <w:szCs w:val="22"/>
               </w:rPr>
+              <w:t xml:space="preserve">| </w:t>
+            </w:r>
+            <w:r>
+              <w:rPr>
+                <w:rFonts w:ascii="Arial" w:hAnsi="Arial" w:cs="Arial"/>
+                <w:sz w:val="22"/>
+                <w:szCs w:val="22"/>
+              </w:rPr>
               <w:t>e07</w:t>
             </w:r>
           </w:p>
@@ -26546,6 +26650,14 @@
                 <w:sz w:val="22"/>
                 <w:szCs w:val="22"/>
               </w:rPr>
+              <w:t xml:space="preserve">| </w:t>
+            </w:r>
+            <w:r>
+              <w:rPr>
+                <w:rFonts w:ascii="Arial" w:hAnsi="Arial" w:cs="Arial"/>
+                <w:sz w:val="22"/>
+                <w:szCs w:val="22"/>
+              </w:rPr>
               <w:t>e08</w:t>
             </w:r>
           </w:p>
@@ -26737,6 +26849,14 @@
                 <w:sz w:val="22"/>
                 <w:szCs w:val="22"/>
               </w:rPr>
+              <w:t xml:space="preserve">| </w:t>
+            </w:r>
+            <w:r>
+              <w:rPr>
+                <w:rFonts w:ascii="Arial" w:hAnsi="Arial" w:cs="Arial"/>
+                <w:sz w:val="22"/>
+                <w:szCs w:val="22"/>
+              </w:rPr>
               <w:t>e0</w:t>
             </w:r>
             <w:r>
@@ -27707,7 +27827,95 @@
                 <w:sz w:val="22"/>
                 <w:szCs w:val="22"/>
               </w:rPr>
-              <w:t>WIDTH</w:t>
+              <w:t>SIZEOF</w:t>
+            </w:r>
+            <w:r>
+              <w:rPr>
+                <w:rFonts w:ascii="Arial" w:hAnsi="Arial" w:cs="Arial"/>
+                <w:sz w:val="22"/>
+                <w:szCs w:val="22"/>
+              </w:rPr>
+              <w:t xml:space="preserve"> </w:t>
+            </w:r>
+            <w:proofErr w:type="spellStart"/>
+            <w:r>
+              <w:rPr>
+                <w:rFonts w:ascii="Arial" w:hAnsi="Arial" w:cs="Arial"/>
+                <w:sz w:val="22"/>
+                <w:szCs w:val="22"/>
+              </w:rPr>
+              <w:t>sizeArg</w:t>
+            </w:r>
+            <w:proofErr w:type="spellEnd"/>
+          </w:p>
+        </w:tc>
+        <w:tc>
+          <w:tcPr>
+            <w:tcW w:w="3004" w:type="dxa"/>
+          </w:tcPr>
+          <w:p>
+            <w:pPr>
+              <w:rPr>
+                <w:rFonts w:ascii="Arial" w:hAnsi="Arial" w:cs="Arial"/>
+                <w:sz w:val="22"/>
+                <w:szCs w:val="22"/>
+              </w:rPr>
+            </w:pPr>
+            <w:r>
+              <w:rPr>
+                <w:rFonts w:ascii="Arial" w:hAnsi="Arial" w:cs="Arial"/>
+                <w:sz w:val="22"/>
+                <w:szCs w:val="22"/>
+              </w:rPr>
+              <w:t>*** there are more</w:t>
+            </w:r>
+          </w:p>
+        </w:tc>
+      </w:tr>
+      <w:tr>
+        <w:tc>
+          <w:tcPr>
+            <w:tcW w:w="3003" w:type="dxa"/>
+          </w:tcPr>
+          <w:p>
+            <w:pPr>
+              <w:rPr>
+                <w:rFonts w:ascii="Arial" w:hAnsi="Arial" w:cs="Arial"/>
+                <w:sz w:val="22"/>
+                <w:szCs w:val="22"/>
+              </w:rPr>
+            </w:pPr>
+          </w:p>
+        </w:tc>
+        <w:tc>
+          <w:tcPr>
+            <w:tcW w:w="3003" w:type="dxa"/>
+          </w:tcPr>
+          <w:p>
+            <w:pPr>
+              <w:pStyle w:val="NormalWeb"/>
+              <w:rPr>
+                <w:rFonts w:ascii="Arial" w:hAnsi="Arial" w:cs="Arial"/>
+                <w:sz w:val="22"/>
+                <w:szCs w:val="22"/>
+              </w:rPr>
+            </w:pPr>
+            <w:r>
+              <w:rPr>
+                <w:rFonts w:ascii="Arial" w:hAnsi="Arial" w:cs="Arial"/>
+                <w:sz w:val="22"/>
+                <w:szCs w:val="22"/>
+              </w:rPr>
+              <w:t xml:space="preserve">| </w:t>
+            </w:r>
+            <w:r>
+              <w:rPr>
+                <w:rFonts w:ascii="Arial" w:hAnsi="Arial" w:cs="Arial"/>
+                <w:b/>
+                <w:sz w:val="22"/>
+                <w:szCs w:val="22"/>
+              </w:rPr>
+              <w:t>LENGTHOF</w:t>
             </w:r>
             <w:r>
               <w:rPr>
@@ -27731,219 +27939,97 @@
                 <w:szCs w:val="22"/>
               </w:rPr>
             </w:pPr>
-            <w:r>
-              <w:rPr>
-                <w:rFonts w:ascii="Arial" w:hAnsi="Arial" w:cs="Arial"/>
-                <w:sz w:val="22"/>
-                <w:szCs w:val="22"/>
-              </w:rPr>
-              <w:t>*** there are more</w:t>
-            </w:r>
-          </w:p>
-        </w:tc>
-      </w:tr>
-      <w:tr>
-        <w:tc>
-          <w:tcPr>
-            <w:tcW w:w="3003" w:type="dxa"/>
-          </w:tcPr>
-          <w:p>
-            <w:pPr>
-              <w:rPr>
-                <w:rFonts w:ascii="Arial" w:hAnsi="Arial" w:cs="Arial"/>
-                <w:sz w:val="22"/>
-                <w:szCs w:val="22"/>
-              </w:rPr>
-            </w:pPr>
-          </w:p>
-        </w:tc>
-        <w:tc>
-          <w:tcPr>
-            <w:tcW w:w="3003" w:type="dxa"/>
-          </w:tcPr>
-          <w:p>
-            <w:pPr>
-              <w:pStyle w:val="NormalWeb"/>
-              <w:rPr>
-                <w:rFonts w:ascii="Arial" w:hAnsi="Arial" w:cs="Arial"/>
-                <w:sz w:val="22"/>
-                <w:szCs w:val="22"/>
-              </w:rPr>
-            </w:pPr>
-            <w:r>
-              <w:rPr>
-                <w:rFonts w:ascii="Arial" w:hAnsi="Arial" w:cs="Arial"/>
-                <w:sz w:val="22"/>
-                <w:szCs w:val="22"/>
-              </w:rPr>
-              <w:t xml:space="preserve">| </w:t>
-            </w:r>
-            <w:r>
-              <w:rPr>
-                <w:rFonts w:ascii="Arial" w:hAnsi="Arial" w:cs="Arial"/>
-                <w:b/>
-                <w:sz w:val="22"/>
-                <w:szCs w:val="22"/>
-              </w:rPr>
-              <w:t>MASK</w:t>
-            </w:r>
-            <w:r>
-              <w:rPr>
-                <w:rFonts w:ascii="Arial" w:hAnsi="Arial" w:cs="Arial"/>
-                <w:sz w:val="22"/>
-                <w:szCs w:val="22"/>
-              </w:rPr>
-              <w:t xml:space="preserve"> id</w:t>
-            </w:r>
-          </w:p>
-        </w:tc>
-        <w:tc>
-          <w:tcPr>
-            <w:tcW w:w="3004" w:type="dxa"/>
-          </w:tcPr>
-          <w:p>
-            <w:pPr>
-              <w:rPr>
-                <w:rFonts w:ascii="Arial" w:hAnsi="Arial" w:cs="Arial"/>
-                <w:sz w:val="22"/>
-                <w:szCs w:val="22"/>
-              </w:rPr>
-            </w:pPr>
-          </w:p>
-        </w:tc>
-      </w:tr>
-      <w:tr>
-        <w:tc>
-          <w:tcPr>
-            <w:tcW w:w="3003" w:type="dxa"/>
-          </w:tcPr>
-          <w:p>
-            <w:pPr>
-              <w:rPr>
-                <w:rFonts w:ascii="Arial" w:hAnsi="Arial" w:cs="Arial"/>
-                <w:sz w:val="22"/>
-                <w:szCs w:val="22"/>
-              </w:rPr>
-            </w:pPr>
-          </w:p>
-        </w:tc>
-        <w:tc>
-          <w:tcPr>
-            <w:tcW w:w="3003" w:type="dxa"/>
-          </w:tcPr>
-          <w:p>
-            <w:pPr>
-              <w:pStyle w:val="NormalWeb"/>
-              <w:rPr>
-                <w:rFonts w:ascii="Arial" w:hAnsi="Arial" w:cs="Arial"/>
-                <w:sz w:val="22"/>
-                <w:szCs w:val="22"/>
-              </w:rPr>
-            </w:pPr>
-            <w:r>
-              <w:rPr>
-                <w:rFonts w:ascii="Arial" w:hAnsi="Arial" w:cs="Arial"/>
-                <w:sz w:val="22"/>
-                <w:szCs w:val="22"/>
-              </w:rPr>
-              <w:t xml:space="preserve">| </w:t>
-            </w:r>
-            <w:r>
-              <w:rPr>
-                <w:rFonts w:ascii="Arial" w:hAnsi="Arial" w:cs="Arial"/>
-                <w:b/>
-                <w:sz w:val="22"/>
-                <w:szCs w:val="22"/>
-              </w:rPr>
-              <w:t>SIZEOF</w:t>
-            </w:r>
-            <w:r>
-              <w:rPr>
-                <w:rFonts w:ascii="Arial" w:hAnsi="Arial" w:cs="Arial"/>
-                <w:sz w:val="22"/>
-                <w:szCs w:val="22"/>
-              </w:rPr>
-              <w:t xml:space="preserve"> </w:t>
-            </w:r>
-            <w:proofErr w:type="spellStart"/>
-            <w:r>
-              <w:rPr>
-                <w:rFonts w:ascii="Arial" w:hAnsi="Arial" w:cs="Arial"/>
-                <w:sz w:val="22"/>
-                <w:szCs w:val="22"/>
-              </w:rPr>
-              <w:t>sizeArg</w:t>
-            </w:r>
-            <w:proofErr w:type="spellEnd"/>
-          </w:p>
-        </w:tc>
-        <w:tc>
-          <w:tcPr>
-            <w:tcW w:w="3004" w:type="dxa"/>
-          </w:tcPr>
-          <w:p>
-            <w:pPr>
-              <w:rPr>
-                <w:rFonts w:ascii="Arial" w:hAnsi="Arial" w:cs="Arial"/>
-                <w:sz w:val="22"/>
-                <w:szCs w:val="22"/>
-              </w:rPr>
-            </w:pPr>
-          </w:p>
-        </w:tc>
-      </w:tr>
-      <w:tr>
-        <w:tc>
-          <w:tcPr>
-            <w:tcW w:w="3003" w:type="dxa"/>
-          </w:tcPr>
-          <w:p>
-            <w:pPr>
-              <w:rPr>
-                <w:rFonts w:ascii="Arial" w:hAnsi="Arial" w:cs="Arial"/>
-                <w:sz w:val="22"/>
-                <w:szCs w:val="22"/>
-              </w:rPr>
-            </w:pPr>
-          </w:p>
-        </w:tc>
-        <w:tc>
-          <w:tcPr>
-            <w:tcW w:w="3003" w:type="dxa"/>
-          </w:tcPr>
-          <w:p>
-            <w:pPr>
-              <w:pStyle w:val="NormalWeb"/>
-              <w:rPr>
-                <w:rFonts w:ascii="Arial" w:hAnsi="Arial" w:cs="Arial"/>
-                <w:sz w:val="22"/>
-                <w:szCs w:val="22"/>
-              </w:rPr>
-            </w:pPr>
-            <w:r>
-              <w:rPr>
-                <w:rFonts w:ascii="Arial" w:hAnsi="Arial" w:cs="Arial"/>
-                <w:sz w:val="22"/>
-                <w:szCs w:val="22"/>
-              </w:rPr>
-              <w:t xml:space="preserve">| </w:t>
-            </w:r>
-            <w:r>
-              <w:rPr>
-                <w:rFonts w:ascii="Arial" w:hAnsi="Arial" w:cs="Arial"/>
-                <w:b/>
-                <w:sz w:val="22"/>
-                <w:szCs w:val="22"/>
-              </w:rPr>
-              <w:t>LENGTHOF</w:t>
-            </w:r>
-            <w:r>
-              <w:rPr>
-                <w:rFonts w:ascii="Arial" w:hAnsi="Arial" w:cs="Arial"/>
-                <w:sz w:val="22"/>
-                <w:szCs w:val="22"/>
-              </w:rPr>
-              <w:t xml:space="preserve"> id</w:t>
+          </w:p>
+        </w:tc>
+      </w:tr>
+      <w:tr>
+        <w:tc>
+          <w:tcPr>
+            <w:tcW w:w="3003" w:type="dxa"/>
+          </w:tcPr>
+          <w:p>
+            <w:pPr>
+              <w:rPr>
+                <w:rFonts w:ascii="Arial" w:hAnsi="Arial" w:cs="Arial"/>
+                <w:sz w:val="22"/>
+                <w:szCs w:val="22"/>
+              </w:rPr>
+            </w:pPr>
+          </w:p>
+        </w:tc>
+        <w:tc>
+          <w:tcPr>
+            <w:tcW w:w="3003" w:type="dxa"/>
+          </w:tcPr>
+          <w:p>
+            <w:pPr>
+              <w:pStyle w:val="NormalWeb"/>
+              <w:rPr>
+                <w:rFonts w:ascii="Arial" w:hAnsi="Arial" w:cs="Arial"/>
+                <w:sz w:val="22"/>
+                <w:szCs w:val="22"/>
+              </w:rPr>
+            </w:pPr>
+            <w:r>
+              <w:rPr>
+                <w:rFonts w:ascii="Arial" w:hAnsi="Arial" w:cs="Arial"/>
+                <w:sz w:val="22"/>
+                <w:szCs w:val="22"/>
+              </w:rPr>
+              <w:t>| constant</w:t>
+            </w:r>
+          </w:p>
+        </w:tc>
+        <w:tc>
+          <w:tcPr>
+            <w:tcW w:w="3004" w:type="dxa"/>
+          </w:tcPr>
+          <w:p>
+            <w:pPr>
+              <w:rPr>
+                <w:rFonts w:ascii="Arial" w:hAnsi="Arial" w:cs="Arial"/>
+                <w:sz w:val="22"/>
+                <w:szCs w:val="22"/>
+              </w:rPr>
+            </w:pPr>
+          </w:p>
+        </w:tc>
+      </w:tr>
+      <w:tr>
+        <w:tc>
+          <w:tcPr>
+            <w:tcW w:w="3003" w:type="dxa"/>
+          </w:tcPr>
+          <w:p>
+            <w:pPr>
+              <w:rPr>
+                <w:rFonts w:ascii="Arial" w:hAnsi="Arial" w:cs="Arial"/>
+                <w:sz w:val="22"/>
+                <w:szCs w:val="22"/>
+              </w:rPr>
+            </w:pPr>
+          </w:p>
+        </w:tc>
+        <w:tc>
+          <w:tcPr>
+            <w:tcW w:w="3003" w:type="dxa"/>
+          </w:tcPr>
+          <w:p>
+            <w:pPr>
+              <w:pStyle w:val="NormalWeb"/>
+              <w:rPr>
+                <w:rFonts w:ascii="Arial" w:hAnsi="Arial" w:cs="Arial"/>
+                <w:sz w:val="22"/>
+                <w:szCs w:val="22"/>
+              </w:rPr>
+            </w:pPr>
+            <w:r>
+              <w:rPr>
+                <w:rFonts w:ascii="Arial" w:hAnsi="Arial" w:cs="Arial"/>
+                <w:sz w:val="22"/>
+                <w:szCs w:val="22"/>
+              </w:rPr>
+              <w:t>| string</w:t>
             </w:r>
           </w:p>
         </w:tc>
@@ -27998,112 +28084,6 @@
                 <w:sz w:val="22"/>
                 <w:szCs w:val="22"/>
               </w:rPr>
-              <w:t>| constant</w:t>
-            </w:r>
-          </w:p>
-        </w:tc>
-        <w:tc>
-          <w:tcPr>
-            <w:tcW w:w="3004" w:type="dxa"/>
-          </w:tcPr>
-          <w:p>
-            <w:pPr>
-              <w:rPr>
-                <w:rFonts w:ascii="Arial" w:hAnsi="Arial" w:cs="Arial"/>
-                <w:sz w:val="22"/>
-                <w:szCs w:val="22"/>
-              </w:rPr>
-            </w:pPr>
-          </w:p>
-        </w:tc>
-      </w:tr>
-      <w:tr>
-        <w:tc>
-          <w:tcPr>
-            <w:tcW w:w="3003" w:type="dxa"/>
-          </w:tcPr>
-          <w:p>
-            <w:pPr>
-              <w:rPr>
-                <w:rFonts w:ascii="Arial" w:hAnsi="Arial" w:cs="Arial"/>
-                <w:sz w:val="22"/>
-                <w:szCs w:val="22"/>
-              </w:rPr>
-            </w:pPr>
-          </w:p>
-        </w:tc>
-        <w:tc>
-          <w:tcPr>
-            <w:tcW w:w="3003" w:type="dxa"/>
-          </w:tcPr>
-          <w:p>
-            <w:pPr>
-              <w:pStyle w:val="NormalWeb"/>
-              <w:rPr>
-                <w:rFonts w:ascii="Arial" w:hAnsi="Arial" w:cs="Arial"/>
-                <w:sz w:val="22"/>
-                <w:szCs w:val="22"/>
-              </w:rPr>
-            </w:pPr>
-            <w:r>
-              <w:rPr>
-                <w:rFonts w:ascii="Arial" w:hAnsi="Arial" w:cs="Arial"/>
-                <w:sz w:val="22"/>
-                <w:szCs w:val="22"/>
-              </w:rPr>
-              <w:t>| string</w:t>
-            </w:r>
-          </w:p>
-        </w:tc>
-        <w:tc>
-          <w:tcPr>
-            <w:tcW w:w="3004" w:type="dxa"/>
-          </w:tcPr>
-          <w:p>
-            <w:pPr>
-              <w:rPr>
-                <w:rFonts w:ascii="Arial" w:hAnsi="Arial" w:cs="Arial"/>
-                <w:sz w:val="22"/>
-                <w:szCs w:val="22"/>
-              </w:rPr>
-            </w:pPr>
-          </w:p>
-        </w:tc>
-      </w:tr>
-      <w:tr>
-        <w:tc>
-          <w:tcPr>
-            <w:tcW w:w="3003" w:type="dxa"/>
-          </w:tcPr>
-          <w:p>
-            <w:pPr>
-              <w:rPr>
-                <w:rFonts w:ascii="Arial" w:hAnsi="Arial" w:cs="Arial"/>
-                <w:sz w:val="22"/>
-                <w:szCs w:val="22"/>
-              </w:rPr>
-            </w:pPr>
-          </w:p>
-        </w:tc>
-        <w:tc>
-          <w:tcPr>
-            <w:tcW w:w="3003" w:type="dxa"/>
-          </w:tcPr>
-          <w:p>
-            <w:pPr>
-              <w:pStyle w:val="NormalWeb"/>
-              <w:rPr>
-                <w:rFonts w:ascii="Arial" w:hAnsi="Arial" w:cs="Arial"/>
-                <w:sz w:val="22"/>
-                <w:szCs w:val="22"/>
-              </w:rPr>
-            </w:pPr>
-            <w:r>
-              <w:rPr>
-                <w:rFonts w:ascii="Arial" w:hAnsi="Arial" w:cs="Arial"/>
-                <w:sz w:val="22"/>
-                <w:szCs w:val="22"/>
-              </w:rPr>
               <w:t xml:space="preserve">| </w:t>
             </w:r>
             <w:r>
@@ -28614,6 +28594,7 @@
                 <w:sz w:val="22"/>
                 <w:szCs w:val="22"/>
               </w:rPr>
+              <w:lastRenderedPageBreak/>
               <w:t>e12</w:t>
             </w:r>
           </w:p>
@@ -29310,6 +29291,14 @@
                 <w:sz w:val="22"/>
                 <w:szCs w:val="22"/>
               </w:rPr>
+              <w:t xml:space="preserve">| </w:t>
+            </w:r>
+            <w:r>
+              <w:rPr>
+                <w:rFonts w:ascii="Arial" w:hAnsi="Arial" w:cs="Arial"/>
+                <w:sz w:val="22"/>
+                <w:szCs w:val="22"/>
+              </w:rPr>
               <w:t>id</w:t>
             </w:r>
           </w:p>
@@ -45407,6 +45396,14 @@
                 <w:szCs w:val="22"/>
               </w:rPr>
             </w:pPr>
+            <w:r>
+              <w:rPr>
+                <w:rFonts w:ascii="Arial" w:hAnsi="Arial" w:cs="Arial"/>
+                <w:sz w:val="22"/>
+                <w:szCs w:val="22"/>
+              </w:rPr>
+              <w:t xml:space="preserve">| </w:t>
+            </w:r>
             <w:proofErr w:type="spellStart"/>
             <w:r>
               <w:rPr>

</xml_diff>

<commit_message>
Listing started matching to source file(s).
</commit_message>
<xml_diff>
--- a/doc/LEGACY ASM286 GRAMMAR.docx
+++ b/doc/LEGACY ASM286 GRAMMAR.docx
@@ -696,81 +696,14 @@
               </w:rPr>
               <w:t xml:space="preserve"> text linefeed</w:t>
             </w:r>
-          </w:p>
-        </w:tc>
-        <w:tc>
-          <w:tcPr>
-            <w:tcW w:w="3004" w:type="dxa"/>
-          </w:tcPr>
-          <w:p>
-            <w:pPr>
-              <w:rPr>
-                <w:rFonts w:ascii="Arial" w:hAnsi="Arial" w:cs="Arial"/>
-                <w:sz w:val="22"/>
-                <w:szCs w:val="22"/>
-              </w:rPr>
-            </w:pPr>
-          </w:p>
-        </w:tc>
-      </w:tr>
-      <w:tr>
-        <w:tc>
-          <w:tcPr>
-            <w:tcW w:w="3003" w:type="dxa"/>
-          </w:tcPr>
-          <w:p>
-            <w:pPr>
-              <w:rPr>
-                <w:rFonts w:ascii="Arial" w:hAnsi="Arial" w:cs="Arial"/>
-                <w:sz w:val="22"/>
-                <w:szCs w:val="22"/>
-              </w:rPr>
-            </w:pPr>
-          </w:p>
-        </w:tc>
-        <w:tc>
-          <w:tcPr>
-            <w:tcW w:w="3003" w:type="dxa"/>
-          </w:tcPr>
-          <w:p>
-            <w:pPr>
-              <w:pStyle w:val="NormalWeb"/>
-              <w:rPr>
-                <w:rFonts w:ascii="Arial" w:hAnsi="Arial" w:cs="Arial"/>
-                <w:sz w:val="22"/>
-                <w:szCs w:val="22"/>
-              </w:rPr>
-            </w:pPr>
-          </w:p>
-        </w:tc>
-        <w:tc>
-          <w:tcPr>
-            <w:tcW w:w="3004" w:type="dxa"/>
-          </w:tcPr>
-          <w:p>
-            <w:pPr>
-              <w:rPr>
-                <w:rFonts w:ascii="Arial" w:hAnsi="Arial" w:cs="Arial"/>
-                <w:sz w:val="22"/>
-                <w:szCs w:val="22"/>
-              </w:rPr>
-            </w:pPr>
-          </w:p>
-        </w:tc>
-      </w:tr>
-      <w:tr>
-        <w:tc>
-          <w:tcPr>
-            <w:tcW w:w="3003" w:type="dxa"/>
-          </w:tcPr>
-          <w:p>
-            <w:pPr>
-              <w:rPr>
-                <w:rFonts w:ascii="Arial" w:hAnsi="Arial" w:cs="Arial"/>
-                <w:sz w:val="22"/>
-                <w:szCs w:val="22"/>
-              </w:rPr>
-            </w:pPr>
+            <w:r>
+              <w:rPr>
+                <w:rFonts w:ascii="Arial" w:hAnsi="Arial" w:cs="Arial"/>
+                <w:sz w:val="22"/>
+                <w:szCs w:val="22"/>
+              </w:rPr>
+              <w:t xml:space="preserve"> </w:t>
+            </w:r>
             <w:proofErr w:type="spellStart"/>
             <w:r>
               <w:rPr>
@@ -778,6 +711,169 @@
                 <w:sz w:val="22"/>
                 <w:szCs w:val="22"/>
               </w:rPr>
+              <w:t>lineDir</w:t>
+            </w:r>
+            <w:proofErr w:type="spellEnd"/>
+            <w:r>
+              <w:rPr>
+                <w:rFonts w:ascii="Arial" w:hAnsi="Arial" w:cs="Arial"/>
+                <w:sz w:val="22"/>
+                <w:szCs w:val="22"/>
+              </w:rPr>
+              <w:t xml:space="preserve"> </w:t>
+            </w:r>
+          </w:p>
+        </w:tc>
+        <w:tc>
+          <w:tcPr>
+            <w:tcW w:w="3004" w:type="dxa"/>
+          </w:tcPr>
+          <w:p>
+            <w:pPr>
+              <w:rPr>
+                <w:rFonts w:ascii="Arial" w:hAnsi="Arial" w:cs="Arial"/>
+                <w:sz w:val="22"/>
+                <w:szCs w:val="22"/>
+              </w:rPr>
+            </w:pPr>
+          </w:p>
+        </w:tc>
+      </w:tr>
+      <w:tr>
+        <w:tc>
+          <w:tcPr>
+            <w:tcW w:w="3003" w:type="dxa"/>
+          </w:tcPr>
+          <w:p>
+            <w:pPr>
+              <w:rPr>
+                <w:rFonts w:ascii="Arial" w:hAnsi="Arial" w:cs="Arial"/>
+                <w:sz w:val="22"/>
+                <w:szCs w:val="22"/>
+              </w:rPr>
+            </w:pPr>
+          </w:p>
+        </w:tc>
+        <w:tc>
+          <w:tcPr>
+            <w:tcW w:w="3003" w:type="dxa"/>
+          </w:tcPr>
+          <w:p>
+            <w:pPr>
+              <w:pStyle w:val="NormalWeb"/>
+              <w:rPr>
+                <w:rFonts w:ascii="Arial" w:hAnsi="Arial" w:cs="Arial"/>
+                <w:sz w:val="22"/>
+                <w:szCs w:val="22"/>
+              </w:rPr>
+            </w:pPr>
+            <w:r>
+              <w:rPr>
+                <w:rFonts w:ascii="Arial" w:hAnsi="Arial" w:cs="Arial"/>
+                <w:sz w:val="22"/>
+                <w:szCs w:val="22"/>
+              </w:rPr>
+              <w:t xml:space="preserve">| </w:t>
+            </w:r>
+            <w:r>
+              <w:rPr>
+                <w:rFonts w:ascii="Arial" w:hAnsi="Arial" w:cs="Arial"/>
+                <w:b/>
+                <w:sz w:val="22"/>
+                <w:szCs w:val="22"/>
+              </w:rPr>
+              <w:t>\</w:t>
+            </w:r>
+            <w:r>
+              <w:rPr>
+                <w:rFonts w:ascii="Arial" w:hAnsi="Arial" w:cs="Arial"/>
+                <w:sz w:val="22"/>
+                <w:szCs w:val="22"/>
+              </w:rPr>
+              <w:t xml:space="preserve"> text linefeed</w:t>
+            </w:r>
+          </w:p>
+        </w:tc>
+        <w:tc>
+          <w:tcPr>
+            <w:tcW w:w="3004" w:type="dxa"/>
+          </w:tcPr>
+          <w:p>
+            <w:pPr>
+              <w:rPr>
+                <w:rFonts w:ascii="Arial" w:hAnsi="Arial" w:cs="Arial"/>
+                <w:sz w:val="22"/>
+                <w:szCs w:val="22"/>
+              </w:rPr>
+            </w:pPr>
+          </w:p>
+        </w:tc>
+      </w:tr>
+      <w:tr>
+        <w:tc>
+          <w:tcPr>
+            <w:tcW w:w="3003" w:type="dxa"/>
+          </w:tcPr>
+          <w:p>
+            <w:pPr>
+              <w:rPr>
+                <w:rFonts w:ascii="Arial" w:hAnsi="Arial" w:cs="Arial"/>
+                <w:sz w:val="22"/>
+                <w:szCs w:val="22"/>
+              </w:rPr>
+            </w:pPr>
+          </w:p>
+        </w:tc>
+        <w:tc>
+          <w:tcPr>
+            <w:tcW w:w="3003" w:type="dxa"/>
+          </w:tcPr>
+          <w:p>
+            <w:pPr>
+              <w:pStyle w:val="NormalWeb"/>
+              <w:rPr>
+                <w:rFonts w:ascii="Arial" w:hAnsi="Arial" w:cs="Arial"/>
+                <w:sz w:val="22"/>
+                <w:szCs w:val="22"/>
+              </w:rPr>
+            </w:pPr>
+          </w:p>
+        </w:tc>
+        <w:tc>
+          <w:tcPr>
+            <w:tcW w:w="3004" w:type="dxa"/>
+          </w:tcPr>
+          <w:p>
+            <w:pPr>
+              <w:rPr>
+                <w:rFonts w:ascii="Arial" w:hAnsi="Arial" w:cs="Arial"/>
+                <w:sz w:val="22"/>
+                <w:szCs w:val="22"/>
+              </w:rPr>
+            </w:pPr>
+          </w:p>
+        </w:tc>
+      </w:tr>
+      <w:tr>
+        <w:tc>
+          <w:tcPr>
+            <w:tcW w:w="3003" w:type="dxa"/>
+          </w:tcPr>
+          <w:p>
+            <w:pPr>
+              <w:rPr>
+                <w:rFonts w:ascii="Arial" w:hAnsi="Arial" w:cs="Arial"/>
+                <w:sz w:val="22"/>
+                <w:szCs w:val="22"/>
+              </w:rPr>
+            </w:pPr>
+            <w:proofErr w:type="spellStart"/>
+            <w:r>
+              <w:rPr>
+                <w:rFonts w:ascii="Arial" w:hAnsi="Arial" w:cs="Arial"/>
+                <w:sz w:val="22"/>
+                <w:szCs w:val="22"/>
+              </w:rPr>
               <w:t>whiteSpace</w:t>
             </w:r>
             <w:proofErr w:type="spellEnd"/>
@@ -9361,7 +9457,6 @@
                 <w:sz w:val="22"/>
                 <w:szCs w:val="22"/>
               </w:rPr>
-              <w:lastRenderedPageBreak/>
               <w:t>comma</w:t>
             </w:r>
             <w:r>
@@ -47797,6 +47892,32 @@
                 <w:szCs w:val="22"/>
               </w:rPr>
             </w:pPr>
+            <w:r>
+              <w:rPr>
+                <w:rFonts w:ascii="Arial" w:hAnsi="Arial" w:cs="Arial"/>
+                <w:sz w:val="22"/>
+                <w:szCs w:val="22"/>
+              </w:rPr>
+              <w:t xml:space="preserve">Entry point for pass 2 of the </w:t>
+            </w:r>
+            <w:proofErr w:type="gramStart"/>
+            <w:r>
+              <w:rPr>
+                <w:rFonts w:ascii="Arial" w:hAnsi="Arial" w:cs="Arial"/>
+                <w:sz w:val="22"/>
+                <w:szCs w:val="22"/>
+              </w:rPr>
+              <w:t>preprocessor</w:t>
+            </w:r>
+            <w:proofErr w:type="gramEnd"/>
+            <w:r>
+              <w:rPr>
+                <w:rFonts w:ascii="Arial" w:hAnsi="Arial" w:cs="Arial"/>
+                <w:sz w:val="22"/>
+                <w:szCs w:val="22"/>
+              </w:rPr>
+              <w:t>.</w:t>
+            </w:r>
           </w:p>
         </w:tc>
       </w:tr>
@@ -50919,7 +51040,722 @@
                 <w:sz w:val="22"/>
                 <w:szCs w:val="22"/>
               </w:rPr>
+              <w:lastRenderedPageBreak/>
               <w:t>ppT</w:t>
+            </w:r>
+            <w:r>
+              <w:rPr>
+                <w:rFonts w:ascii="Arial" w:hAnsi="Arial" w:cs="Arial"/>
+                <w:sz w:val="22"/>
+                <w:szCs w:val="22"/>
+              </w:rPr>
+              <w:t>okenSequence</w:t>
+            </w:r>
+            <w:proofErr w:type="spellEnd"/>
+          </w:p>
+        </w:tc>
+        <w:tc>
+          <w:tcPr>
+            <w:tcW w:w="3003" w:type="dxa"/>
+          </w:tcPr>
+          <w:p>
+            <w:pPr>
+              <w:pStyle w:val="NormalWeb"/>
+              <w:rPr>
+                <w:rFonts w:ascii="Arial" w:hAnsi="Arial" w:cs="Arial"/>
+                <w:sz w:val="22"/>
+                <w:szCs w:val="22"/>
+              </w:rPr>
+            </w:pPr>
+            <w:proofErr w:type="spellStart"/>
+            <w:r>
+              <w:rPr>
+                <w:rFonts w:ascii="Arial" w:hAnsi="Arial" w:cs="Arial"/>
+                <w:sz w:val="22"/>
+                <w:szCs w:val="22"/>
+              </w:rPr>
+              <w:t>ppDir</w:t>
+            </w:r>
+            <w:proofErr w:type="spellEnd"/>
+          </w:p>
+        </w:tc>
+        <w:tc>
+          <w:tcPr>
+            <w:tcW w:w="3004" w:type="dxa"/>
+          </w:tcPr>
+          <w:p>
+            <w:pPr>
+              <w:rPr>
+                <w:rFonts w:ascii="Arial" w:hAnsi="Arial" w:cs="Arial"/>
+                <w:sz w:val="22"/>
+                <w:szCs w:val="22"/>
+              </w:rPr>
+            </w:pPr>
+          </w:p>
+        </w:tc>
+      </w:tr>
+      <w:tr>
+        <w:tc>
+          <w:tcPr>
+            <w:tcW w:w="3003" w:type="dxa"/>
+          </w:tcPr>
+          <w:p>
+            <w:pPr>
+              <w:rPr>
+                <w:rFonts w:ascii="Arial" w:hAnsi="Arial" w:cs="Arial"/>
+                <w:sz w:val="22"/>
+                <w:szCs w:val="22"/>
+              </w:rPr>
+            </w:pPr>
+          </w:p>
+        </w:tc>
+        <w:tc>
+          <w:tcPr>
+            <w:tcW w:w="3003" w:type="dxa"/>
+          </w:tcPr>
+          <w:p>
+            <w:pPr>
+              <w:pStyle w:val="NormalWeb"/>
+              <w:rPr>
+                <w:rFonts w:ascii="Arial" w:hAnsi="Arial" w:cs="Arial"/>
+                <w:sz w:val="22"/>
+                <w:szCs w:val="22"/>
+              </w:rPr>
+            </w:pPr>
+            <w:r>
+              <w:rPr>
+                <w:rFonts w:ascii="Arial" w:hAnsi="Arial" w:cs="Arial"/>
+                <w:sz w:val="22"/>
+                <w:szCs w:val="22"/>
+              </w:rPr>
+              <w:t xml:space="preserve">| </w:t>
+            </w:r>
+            <w:proofErr w:type="spellStart"/>
+            <w:r>
+              <w:rPr>
+                <w:rFonts w:ascii="Arial" w:hAnsi="Arial" w:cs="Arial"/>
+                <w:sz w:val="22"/>
+                <w:szCs w:val="22"/>
+              </w:rPr>
+              <w:t>ppT</w:t>
+            </w:r>
+            <w:r>
+              <w:rPr>
+                <w:rFonts w:ascii="Arial" w:hAnsi="Arial" w:cs="Arial"/>
+                <w:sz w:val="22"/>
+                <w:szCs w:val="22"/>
+              </w:rPr>
+              <w:t>ext</w:t>
+            </w:r>
+            <w:proofErr w:type="spellEnd"/>
+            <w:r>
+              <w:rPr>
+                <w:rFonts w:ascii="Arial" w:hAnsi="Arial" w:cs="Arial"/>
+                <w:sz w:val="22"/>
+                <w:szCs w:val="22"/>
+              </w:rPr>
+              <w:t xml:space="preserve"> newline</w:t>
+            </w:r>
+          </w:p>
+        </w:tc>
+        <w:tc>
+          <w:tcPr>
+            <w:tcW w:w="3004" w:type="dxa"/>
+          </w:tcPr>
+          <w:p>
+            <w:pPr>
+              <w:rPr>
+                <w:rFonts w:ascii="Arial" w:hAnsi="Arial" w:cs="Arial"/>
+                <w:sz w:val="22"/>
+                <w:szCs w:val="22"/>
+              </w:rPr>
+            </w:pPr>
+          </w:p>
+        </w:tc>
+      </w:tr>
+      <w:tr>
+        <w:tc>
+          <w:tcPr>
+            <w:tcW w:w="3003" w:type="dxa"/>
+          </w:tcPr>
+          <w:p>
+            <w:pPr>
+              <w:rPr>
+                <w:rFonts w:ascii="Arial" w:hAnsi="Arial" w:cs="Arial"/>
+                <w:sz w:val="22"/>
+                <w:szCs w:val="22"/>
+              </w:rPr>
+            </w:pPr>
+          </w:p>
+        </w:tc>
+        <w:tc>
+          <w:tcPr>
+            <w:tcW w:w="3003" w:type="dxa"/>
+          </w:tcPr>
+          <w:p>
+            <w:pPr>
+              <w:pStyle w:val="NormalWeb"/>
+              <w:rPr>
+                <w:rFonts w:ascii="Arial" w:hAnsi="Arial" w:cs="Arial"/>
+                <w:sz w:val="22"/>
+                <w:szCs w:val="22"/>
+              </w:rPr>
+            </w:pPr>
+          </w:p>
+        </w:tc>
+        <w:tc>
+          <w:tcPr>
+            <w:tcW w:w="3004" w:type="dxa"/>
+          </w:tcPr>
+          <w:p>
+            <w:pPr>
+              <w:rPr>
+                <w:rFonts w:ascii="Arial" w:hAnsi="Arial" w:cs="Arial"/>
+                <w:sz w:val="22"/>
+                <w:szCs w:val="22"/>
+              </w:rPr>
+            </w:pPr>
+          </w:p>
+        </w:tc>
+      </w:tr>
+      <w:tr>
+        <w:tc>
+          <w:tcPr>
+            <w:tcW w:w="3003" w:type="dxa"/>
+          </w:tcPr>
+          <w:p>
+            <w:pPr>
+              <w:rPr>
+                <w:rFonts w:ascii="Arial" w:hAnsi="Arial" w:cs="Arial"/>
+                <w:sz w:val="22"/>
+                <w:szCs w:val="22"/>
+              </w:rPr>
+            </w:pPr>
+            <w:proofErr w:type="spellStart"/>
+            <w:r>
+              <w:rPr>
+                <w:rFonts w:ascii="Arial" w:hAnsi="Arial" w:cs="Arial"/>
+                <w:sz w:val="22"/>
+                <w:szCs w:val="22"/>
+              </w:rPr>
+              <w:t>ppText</w:t>
+            </w:r>
+            <w:proofErr w:type="spellEnd"/>
+          </w:p>
+        </w:tc>
+        <w:tc>
+          <w:tcPr>
+            <w:tcW w:w="3003" w:type="dxa"/>
+          </w:tcPr>
+          <w:p>
+            <w:pPr>
+              <w:pStyle w:val="NormalWeb"/>
+              <w:rPr>
+                <w:rFonts w:ascii="Arial" w:hAnsi="Arial" w:cs="Arial"/>
+                <w:sz w:val="22"/>
+                <w:szCs w:val="22"/>
+              </w:rPr>
+            </w:pPr>
+            <w:proofErr w:type="spellStart"/>
+            <w:r>
+              <w:rPr>
+                <w:rFonts w:ascii="Arial" w:hAnsi="Arial" w:cs="Arial"/>
+                <w:sz w:val="22"/>
+                <w:szCs w:val="22"/>
+              </w:rPr>
+              <w:t>ppCharacter</w:t>
+            </w:r>
+            <w:proofErr w:type="spellEnd"/>
+            <w:r>
+              <w:rPr>
+                <w:rFonts w:ascii="Arial" w:hAnsi="Arial" w:cs="Arial"/>
+                <w:sz w:val="22"/>
+                <w:szCs w:val="22"/>
+              </w:rPr>
+              <w:t xml:space="preserve"> text</w:t>
+            </w:r>
+          </w:p>
+        </w:tc>
+        <w:tc>
+          <w:tcPr>
+            <w:tcW w:w="3004" w:type="dxa"/>
+          </w:tcPr>
+          <w:p>
+            <w:pPr>
+              <w:rPr>
+                <w:rFonts w:ascii="Arial" w:hAnsi="Arial" w:cs="Arial"/>
+                <w:sz w:val="22"/>
+                <w:szCs w:val="22"/>
+              </w:rPr>
+            </w:pPr>
+          </w:p>
+        </w:tc>
+      </w:tr>
+      <w:tr>
+        <w:tc>
+          <w:tcPr>
+            <w:tcW w:w="3003" w:type="dxa"/>
+          </w:tcPr>
+          <w:p>
+            <w:pPr>
+              <w:rPr>
+                <w:rFonts w:ascii="Arial" w:hAnsi="Arial" w:cs="Arial"/>
+                <w:sz w:val="22"/>
+                <w:szCs w:val="22"/>
+              </w:rPr>
+            </w:pPr>
+          </w:p>
+        </w:tc>
+        <w:tc>
+          <w:tcPr>
+            <w:tcW w:w="3003" w:type="dxa"/>
+          </w:tcPr>
+          <w:p>
+            <w:pPr>
+              <w:pStyle w:val="NormalWeb"/>
+              <w:rPr>
+                <w:rFonts w:ascii="Arial" w:hAnsi="Arial" w:cs="Arial"/>
+                <w:sz w:val="22"/>
+                <w:szCs w:val="22"/>
+              </w:rPr>
+            </w:pPr>
+            <w:r>
+              <w:rPr>
+                <w:rFonts w:ascii="Arial" w:hAnsi="Arial" w:cs="Arial"/>
+                <w:sz w:val="22"/>
+                <w:szCs w:val="22"/>
+              </w:rPr>
+              <w:t xml:space="preserve">| </w:t>
+            </w:r>
+            <w:proofErr w:type="spellStart"/>
+            <w:r>
+              <w:rPr>
+                <w:rFonts w:ascii="Arial" w:hAnsi="Arial" w:cs="Arial"/>
+                <w:sz w:val="22"/>
+                <w:szCs w:val="22"/>
+              </w:rPr>
+              <w:t>ppCharacter</w:t>
+            </w:r>
+            <w:proofErr w:type="spellEnd"/>
+          </w:p>
+        </w:tc>
+        <w:tc>
+          <w:tcPr>
+            <w:tcW w:w="3004" w:type="dxa"/>
+          </w:tcPr>
+          <w:p>
+            <w:pPr>
+              <w:rPr>
+                <w:rFonts w:ascii="Arial" w:hAnsi="Arial" w:cs="Arial"/>
+                <w:sz w:val="22"/>
+                <w:szCs w:val="22"/>
+              </w:rPr>
+            </w:pPr>
+          </w:p>
+        </w:tc>
+      </w:tr>
+      <w:tr>
+        <w:tc>
+          <w:tcPr>
+            <w:tcW w:w="3003" w:type="dxa"/>
+          </w:tcPr>
+          <w:p>
+            <w:pPr>
+              <w:rPr>
+                <w:rFonts w:ascii="Arial" w:hAnsi="Arial" w:cs="Arial"/>
+                <w:sz w:val="22"/>
+                <w:szCs w:val="22"/>
+              </w:rPr>
+            </w:pPr>
+          </w:p>
+        </w:tc>
+        <w:tc>
+          <w:tcPr>
+            <w:tcW w:w="3003" w:type="dxa"/>
+          </w:tcPr>
+          <w:p>
+            <w:pPr>
+              <w:pStyle w:val="NormalWeb"/>
+              <w:rPr>
+                <w:rFonts w:ascii="Arial" w:hAnsi="Arial" w:cs="Arial"/>
+                <w:sz w:val="22"/>
+                <w:szCs w:val="22"/>
+              </w:rPr>
+            </w:pPr>
+          </w:p>
+        </w:tc>
+        <w:tc>
+          <w:tcPr>
+            <w:tcW w:w="3004" w:type="dxa"/>
+          </w:tcPr>
+          <w:p>
+            <w:pPr>
+              <w:rPr>
+                <w:rFonts w:ascii="Arial" w:hAnsi="Arial" w:cs="Arial"/>
+                <w:sz w:val="22"/>
+                <w:szCs w:val="22"/>
+              </w:rPr>
+            </w:pPr>
+          </w:p>
+        </w:tc>
+      </w:tr>
+      <w:tr>
+        <w:tc>
+          <w:tcPr>
+            <w:tcW w:w="3003" w:type="dxa"/>
+          </w:tcPr>
+          <w:p>
+            <w:pPr>
+              <w:rPr>
+                <w:rFonts w:ascii="Arial" w:hAnsi="Arial" w:cs="Arial"/>
+                <w:sz w:val="22"/>
+                <w:szCs w:val="22"/>
+              </w:rPr>
+            </w:pPr>
+            <w:proofErr w:type="spellStart"/>
+            <w:r>
+              <w:rPr>
+                <w:rFonts w:ascii="Arial" w:hAnsi="Arial" w:cs="Arial"/>
+                <w:sz w:val="22"/>
+                <w:szCs w:val="22"/>
+              </w:rPr>
+              <w:t>ppCharacter</w:t>
+            </w:r>
+            <w:proofErr w:type="spellEnd"/>
+          </w:p>
+        </w:tc>
+        <w:tc>
+          <w:tcPr>
+            <w:tcW w:w="3003" w:type="dxa"/>
+          </w:tcPr>
+          <w:p>
+            <w:pPr>
+              <w:pStyle w:val="NormalWeb"/>
+              <w:rPr>
+                <w:rFonts w:ascii="Arial" w:hAnsi="Arial" w:cs="Arial"/>
+                <w:sz w:val="22"/>
+                <w:szCs w:val="22"/>
+              </w:rPr>
+            </w:pPr>
+            <w:r>
+              <w:rPr>
+                <w:rFonts w:ascii="Arial" w:hAnsi="Arial" w:cs="Arial"/>
+                <w:sz w:val="22"/>
+                <w:szCs w:val="22"/>
+              </w:rPr>
+              <w:t>Any character except hash (#).</w:t>
+            </w:r>
+          </w:p>
+        </w:tc>
+        <w:tc>
+          <w:tcPr>
+            <w:tcW w:w="3004" w:type="dxa"/>
+          </w:tcPr>
+          <w:p>
+            <w:pPr>
+              <w:rPr>
+                <w:rFonts w:ascii="Arial" w:hAnsi="Arial" w:cs="Arial"/>
+                <w:sz w:val="22"/>
+                <w:szCs w:val="22"/>
+              </w:rPr>
+            </w:pPr>
+          </w:p>
+        </w:tc>
+      </w:tr>
+      <w:tr>
+        <w:tc>
+          <w:tcPr>
+            <w:tcW w:w="3003" w:type="dxa"/>
+          </w:tcPr>
+          <w:p>
+            <w:pPr>
+              <w:rPr>
+                <w:rFonts w:ascii="Arial" w:hAnsi="Arial" w:cs="Arial"/>
+                <w:sz w:val="22"/>
+                <w:szCs w:val="22"/>
+              </w:rPr>
+            </w:pPr>
+          </w:p>
+        </w:tc>
+        <w:tc>
+          <w:tcPr>
+            <w:tcW w:w="3003" w:type="dxa"/>
+          </w:tcPr>
+          <w:p>
+            <w:pPr>
+              <w:pStyle w:val="NormalWeb"/>
+              <w:rPr>
+                <w:rFonts w:ascii="Arial" w:hAnsi="Arial" w:cs="Arial"/>
+                <w:sz w:val="22"/>
+                <w:szCs w:val="22"/>
+              </w:rPr>
+            </w:pPr>
+          </w:p>
+        </w:tc>
+        <w:tc>
+          <w:tcPr>
+            <w:tcW w:w="3004" w:type="dxa"/>
+          </w:tcPr>
+          <w:p>
+            <w:pPr>
+              <w:rPr>
+                <w:rFonts w:ascii="Arial" w:hAnsi="Arial" w:cs="Arial"/>
+                <w:sz w:val="22"/>
+                <w:szCs w:val="22"/>
+              </w:rPr>
+            </w:pPr>
+          </w:p>
+        </w:tc>
+      </w:tr>
+      <w:tr>
+        <w:tc>
+          <w:tcPr>
+            <w:tcW w:w="3003" w:type="dxa"/>
+          </w:tcPr>
+          <w:p>
+            <w:pPr>
+              <w:rPr>
+                <w:rFonts w:ascii="Arial" w:hAnsi="Arial" w:cs="Arial"/>
+                <w:sz w:val="22"/>
+                <w:szCs w:val="22"/>
+              </w:rPr>
+            </w:pPr>
+            <w:proofErr w:type="spellStart"/>
+            <w:r>
+              <w:rPr>
+                <w:rFonts w:ascii="Arial" w:hAnsi="Arial" w:cs="Arial"/>
+                <w:sz w:val="22"/>
+                <w:szCs w:val="22"/>
+              </w:rPr>
+              <w:t>lineDir</w:t>
+            </w:r>
+            <w:proofErr w:type="spellEnd"/>
+          </w:p>
+        </w:tc>
+        <w:tc>
+          <w:tcPr>
+            <w:tcW w:w="3003" w:type="dxa"/>
+          </w:tcPr>
+          <w:p>
+            <w:pPr>
+              <w:pStyle w:val="NormalWeb"/>
+              <w:rPr>
+                <w:rFonts w:ascii="Arial" w:hAnsi="Arial" w:cs="Arial"/>
+                <w:sz w:val="22"/>
+                <w:szCs w:val="22"/>
+              </w:rPr>
+            </w:pPr>
+            <w:r>
+              <w:rPr>
+                <w:rFonts w:ascii="Arial" w:hAnsi="Arial" w:cs="Arial"/>
+                <w:b/>
+                <w:sz w:val="22"/>
+                <w:szCs w:val="22"/>
+              </w:rPr>
+              <w:t>LINE</w:t>
+            </w:r>
+            <w:r>
+              <w:rPr>
+                <w:rFonts w:ascii="Arial" w:hAnsi="Arial" w:cs="Arial"/>
+                <w:sz w:val="22"/>
+                <w:szCs w:val="22"/>
+              </w:rPr>
+              <w:t xml:space="preserve"> </w:t>
+            </w:r>
+            <w:proofErr w:type="spellStart"/>
+            <w:r>
+              <w:rPr>
+                <w:rFonts w:ascii="Arial" w:hAnsi="Arial" w:cs="Arial"/>
+                <w:sz w:val="22"/>
+                <w:szCs w:val="22"/>
+              </w:rPr>
+              <w:t>constExpr</w:t>
+            </w:r>
+            <w:proofErr w:type="spellEnd"/>
+            <w:r>
+              <w:rPr>
+                <w:rFonts w:ascii="Arial" w:hAnsi="Arial" w:cs="Arial"/>
+                <w:sz w:val="22"/>
+                <w:szCs w:val="22"/>
+              </w:rPr>
+              <w:t xml:space="preserve"> </w:t>
+            </w:r>
+            <w:proofErr w:type="spellStart"/>
+            <w:r>
+              <w:rPr>
+                <w:rFonts w:ascii="Arial" w:hAnsi="Arial" w:cs="Arial"/>
+                <w:sz w:val="22"/>
+                <w:szCs w:val="22"/>
+              </w:rPr>
+              <w:t>fileSpec</w:t>
+            </w:r>
+            <w:proofErr w:type="spellEnd"/>
+            <w:r>
+              <w:rPr>
+                <w:rFonts w:ascii="Arial" w:hAnsi="Arial" w:cs="Arial"/>
+                <w:sz w:val="22"/>
+                <w:szCs w:val="22"/>
+              </w:rPr>
+              <w:t xml:space="preserve"> newline</w:t>
+            </w:r>
+          </w:p>
+        </w:tc>
+        <w:tc>
+          <w:tcPr>
+            <w:tcW w:w="3004" w:type="dxa"/>
+          </w:tcPr>
+          <w:p>
+            <w:pPr>
+              <w:rPr>
+                <w:rFonts w:ascii="Arial" w:hAnsi="Arial" w:cs="Arial"/>
+                <w:sz w:val="22"/>
+                <w:szCs w:val="22"/>
+              </w:rPr>
+            </w:pPr>
+          </w:p>
+        </w:tc>
+      </w:tr>
+      <w:tr>
+        <w:tc>
+          <w:tcPr>
+            <w:tcW w:w="3003" w:type="dxa"/>
+          </w:tcPr>
+          <w:p>
+            <w:pPr>
+              <w:rPr>
+                <w:rFonts w:ascii="Arial" w:hAnsi="Arial" w:cs="Arial"/>
+                <w:sz w:val="22"/>
+                <w:szCs w:val="22"/>
+              </w:rPr>
+            </w:pPr>
+          </w:p>
+        </w:tc>
+        <w:tc>
+          <w:tcPr>
+            <w:tcW w:w="3003" w:type="dxa"/>
+          </w:tcPr>
+          <w:p>
+            <w:pPr>
+              <w:pStyle w:val="NormalWeb"/>
+              <w:rPr>
+                <w:rFonts w:ascii="Arial" w:hAnsi="Arial" w:cs="Arial"/>
+                <w:b/>
+                <w:sz w:val="22"/>
+                <w:szCs w:val="22"/>
+              </w:rPr>
+            </w:pPr>
+          </w:p>
+        </w:tc>
+        <w:tc>
+          <w:tcPr>
+            <w:tcW w:w="3004" w:type="dxa"/>
+          </w:tcPr>
+          <w:p>
+            <w:pPr>
+              <w:rPr>
+                <w:rFonts w:ascii="Arial" w:hAnsi="Arial" w:cs="Arial"/>
+                <w:sz w:val="22"/>
+                <w:szCs w:val="22"/>
+              </w:rPr>
+            </w:pPr>
+          </w:p>
+        </w:tc>
+      </w:tr>
+      <w:tr>
+        <w:tc>
+          <w:tcPr>
+            <w:tcW w:w="3003" w:type="dxa"/>
+          </w:tcPr>
+          <w:p>
+            <w:pPr>
+              <w:rPr>
+                <w:rFonts w:ascii="Arial" w:hAnsi="Arial" w:cs="Arial"/>
+                <w:sz w:val="22"/>
+                <w:szCs w:val="22"/>
+              </w:rPr>
+            </w:pPr>
+            <w:proofErr w:type="spellStart"/>
+            <w:r>
+              <w:rPr>
+                <w:rFonts w:ascii="Arial" w:hAnsi="Arial" w:cs="Arial"/>
+                <w:sz w:val="22"/>
+                <w:szCs w:val="22"/>
+              </w:rPr>
+              <w:t>ppItemList</w:t>
+            </w:r>
+            <w:proofErr w:type="spellEnd"/>
+          </w:p>
+        </w:tc>
+        <w:tc>
+          <w:tcPr>
+            <w:tcW w:w="3003" w:type="dxa"/>
+          </w:tcPr>
+          <w:p>
+            <w:pPr>
+              <w:pStyle w:val="NormalWeb"/>
+              <w:rPr>
+                <w:rFonts w:ascii="Arial" w:hAnsi="Arial" w:cs="Arial"/>
+                <w:sz w:val="22"/>
+                <w:szCs w:val="22"/>
+              </w:rPr>
+            </w:pPr>
+            <w:proofErr w:type="spellStart"/>
+            <w:r>
+              <w:rPr>
+                <w:rFonts w:ascii="Arial" w:hAnsi="Arial" w:cs="Arial"/>
+                <w:sz w:val="22"/>
+                <w:szCs w:val="22"/>
+              </w:rPr>
+              <w:t>ppItemList</w:t>
+            </w:r>
+            <w:proofErr w:type="spellEnd"/>
+            <w:r>
+              <w:rPr>
+                <w:rFonts w:ascii="Arial" w:hAnsi="Arial" w:cs="Arial"/>
+                <w:sz w:val="22"/>
+                <w:szCs w:val="22"/>
+              </w:rPr>
+              <w:t xml:space="preserve"> </w:t>
+            </w:r>
+            <w:proofErr w:type="spellStart"/>
+            <w:r>
+              <w:rPr>
+                <w:rFonts w:ascii="Arial" w:hAnsi="Arial" w:cs="Arial"/>
+                <w:sz w:val="22"/>
+                <w:szCs w:val="22"/>
+              </w:rPr>
+              <w:t>ppItem</w:t>
+            </w:r>
+            <w:proofErr w:type="spellEnd"/>
+          </w:p>
+        </w:tc>
+        <w:tc>
+          <w:tcPr>
+            <w:tcW w:w="3004" w:type="dxa"/>
+          </w:tcPr>
+          <w:p>
+            <w:pPr>
+              <w:rPr>
+                <w:rFonts w:ascii="Arial" w:hAnsi="Arial" w:cs="Arial"/>
+                <w:sz w:val="22"/>
+                <w:szCs w:val="22"/>
+              </w:rPr>
+            </w:pPr>
+            <w:r>
+              <w:rPr>
+                <w:rFonts w:ascii="Arial" w:hAnsi="Arial" w:cs="Arial"/>
+                <w:sz w:val="22"/>
+                <w:szCs w:val="22"/>
+              </w:rPr>
+              <w:t xml:space="preserve">Entry point for the pass </w:t>
+            </w:r>
+            <w:r>
+              <w:rPr>
+                <w:rFonts w:ascii="Arial" w:hAnsi="Arial" w:cs="Arial"/>
+                <w:sz w:val="22"/>
+                <w:szCs w:val="22"/>
+              </w:rPr>
+              <w:t xml:space="preserve">1 </w:t>
             </w:r>
             <w:bookmarkStart w:id="0" w:name="_GoBack"/>
             <w:bookmarkEnd w:id="0"/>
@@ -50929,18 +51765,127 @@
                 <w:sz w:val="22"/>
                 <w:szCs w:val="22"/>
               </w:rPr>
-              <w:t>okenSequence</w:t>
+              <w:t>of the preprocessor.</w:t>
+            </w:r>
+          </w:p>
+        </w:tc>
+      </w:tr>
+      <w:tr>
+        <w:tc>
+          <w:tcPr>
+            <w:tcW w:w="3003" w:type="dxa"/>
+          </w:tcPr>
+          <w:p>
+            <w:pPr>
+              <w:rPr>
+                <w:rFonts w:ascii="Arial" w:hAnsi="Arial" w:cs="Arial"/>
+                <w:sz w:val="22"/>
+                <w:szCs w:val="22"/>
+              </w:rPr>
+            </w:pPr>
+          </w:p>
+        </w:tc>
+        <w:tc>
+          <w:tcPr>
+            <w:tcW w:w="3003" w:type="dxa"/>
+          </w:tcPr>
+          <w:p>
+            <w:pPr>
+              <w:pStyle w:val="NormalWeb"/>
+              <w:rPr>
+                <w:rFonts w:ascii="Arial" w:hAnsi="Arial" w:cs="Arial"/>
+                <w:sz w:val="22"/>
+                <w:szCs w:val="22"/>
+              </w:rPr>
+            </w:pPr>
+            <w:r>
+              <w:rPr>
+                <w:rFonts w:ascii="Arial" w:hAnsi="Arial" w:cs="Arial"/>
+                <w:sz w:val="22"/>
+                <w:szCs w:val="22"/>
+              </w:rPr>
+              <w:t xml:space="preserve">| </w:t>
+            </w:r>
+            <w:proofErr w:type="spellStart"/>
+            <w:r>
+              <w:rPr>
+                <w:rFonts w:ascii="Arial" w:hAnsi="Arial" w:cs="Arial"/>
+                <w:sz w:val="22"/>
+                <w:szCs w:val="22"/>
+              </w:rPr>
+              <w:t>ppItem</w:t>
             </w:r>
             <w:proofErr w:type="spellEnd"/>
           </w:p>
         </w:tc>
         <w:tc>
           <w:tcPr>
-            <w:tcW w:w="3003" w:type="dxa"/>
-          </w:tcPr>
-          <w:p>
-            <w:pPr>
-              <w:pStyle w:val="NormalWeb"/>
+            <w:tcW w:w="3004" w:type="dxa"/>
+          </w:tcPr>
+          <w:p>
+            <w:pPr>
+              <w:rPr>
+                <w:rFonts w:ascii="Arial" w:hAnsi="Arial" w:cs="Arial"/>
+                <w:sz w:val="22"/>
+                <w:szCs w:val="22"/>
+              </w:rPr>
+            </w:pPr>
+          </w:p>
+        </w:tc>
+      </w:tr>
+      <w:tr>
+        <w:tc>
+          <w:tcPr>
+            <w:tcW w:w="3003" w:type="dxa"/>
+          </w:tcPr>
+          <w:p>
+            <w:pPr>
+              <w:rPr>
+                <w:rFonts w:ascii="Arial" w:hAnsi="Arial" w:cs="Arial"/>
+                <w:sz w:val="22"/>
+                <w:szCs w:val="22"/>
+              </w:rPr>
+            </w:pPr>
+          </w:p>
+        </w:tc>
+        <w:tc>
+          <w:tcPr>
+            <w:tcW w:w="3003" w:type="dxa"/>
+          </w:tcPr>
+          <w:p>
+            <w:pPr>
+              <w:pStyle w:val="NormalWeb"/>
+              <w:rPr>
+                <w:rFonts w:ascii="Arial" w:hAnsi="Arial" w:cs="Arial"/>
+                <w:b/>
+                <w:sz w:val="22"/>
+                <w:szCs w:val="22"/>
+              </w:rPr>
+            </w:pPr>
+          </w:p>
+        </w:tc>
+        <w:tc>
+          <w:tcPr>
+            <w:tcW w:w="3004" w:type="dxa"/>
+          </w:tcPr>
+          <w:p>
+            <w:pPr>
+              <w:rPr>
+                <w:rFonts w:ascii="Arial" w:hAnsi="Arial" w:cs="Arial"/>
+                <w:sz w:val="22"/>
+                <w:szCs w:val="22"/>
+              </w:rPr>
+            </w:pPr>
+          </w:p>
+        </w:tc>
+      </w:tr>
+      <w:tr>
+        <w:tc>
+          <w:tcPr>
+            <w:tcW w:w="3003" w:type="dxa"/>
+          </w:tcPr>
+          <w:p>
+            <w:pPr>
               <w:rPr>
                 <w:rFonts w:ascii="Arial" w:hAnsi="Arial" w:cs="Arial"/>
                 <w:sz w:val="22"/>
@@ -50954,13 +51899,99 @@
                 <w:sz w:val="22"/>
                 <w:szCs w:val="22"/>
               </w:rPr>
-              <w:t>ppDir</w:t>
+              <w:t>pp</w:t>
+            </w:r>
+            <w:r>
+              <w:rPr>
+                <w:rFonts w:ascii="Arial" w:hAnsi="Arial" w:cs="Arial"/>
+                <w:sz w:val="22"/>
+                <w:szCs w:val="22"/>
+              </w:rPr>
+              <w:t>Item</w:t>
             </w:r>
             <w:proofErr w:type="spellEnd"/>
           </w:p>
         </w:tc>
         <w:tc>
           <w:tcPr>
+            <w:tcW w:w="3003" w:type="dxa"/>
+          </w:tcPr>
+          <w:p>
+            <w:pPr>
+              <w:pStyle w:val="NormalWeb"/>
+              <w:rPr>
+                <w:rFonts w:ascii="Arial" w:hAnsi="Arial" w:cs="Arial"/>
+                <w:sz w:val="22"/>
+                <w:szCs w:val="22"/>
+              </w:rPr>
+            </w:pPr>
+            <w:proofErr w:type="spellStart"/>
+            <w:r>
+              <w:rPr>
+                <w:rFonts w:ascii="Arial" w:hAnsi="Arial" w:cs="Arial"/>
+                <w:sz w:val="22"/>
+                <w:szCs w:val="22"/>
+              </w:rPr>
+              <w:t>whiteSpace</w:t>
+            </w:r>
+            <w:proofErr w:type="spellEnd"/>
+          </w:p>
+        </w:tc>
+        <w:tc>
+          <w:tcPr>
+            <w:tcW w:w="3004" w:type="dxa"/>
+          </w:tcPr>
+          <w:p>
+            <w:pPr>
+              <w:rPr>
+                <w:rFonts w:ascii="Arial" w:hAnsi="Arial" w:cs="Arial"/>
+                <w:sz w:val="22"/>
+                <w:szCs w:val="22"/>
+              </w:rPr>
+            </w:pPr>
+          </w:p>
+        </w:tc>
+      </w:tr>
+      <w:tr>
+        <w:tc>
+          <w:tcPr>
+            <w:tcW w:w="3003" w:type="dxa"/>
+          </w:tcPr>
+          <w:p>
+            <w:pPr>
+              <w:rPr>
+                <w:rFonts w:ascii="Arial" w:hAnsi="Arial" w:cs="Arial"/>
+                <w:sz w:val="22"/>
+                <w:szCs w:val="22"/>
+              </w:rPr>
+            </w:pPr>
+          </w:p>
+        </w:tc>
+        <w:tc>
+          <w:tcPr>
+            <w:tcW w:w="3003" w:type="dxa"/>
+          </w:tcPr>
+          <w:p>
+            <w:pPr>
+              <w:pStyle w:val="NormalWeb"/>
+              <w:rPr>
+                <w:rFonts w:ascii="Arial" w:hAnsi="Arial" w:cs="Arial"/>
+                <w:sz w:val="22"/>
+                <w:szCs w:val="22"/>
+              </w:rPr>
+            </w:pPr>
+            <w:r>
+              <w:rPr>
+                <w:rFonts w:ascii="Arial" w:hAnsi="Arial" w:cs="Arial"/>
+                <w:sz w:val="22"/>
+                <w:szCs w:val="22"/>
+              </w:rPr>
+              <w:t>| newline</w:t>
+            </w:r>
+          </w:p>
+        </w:tc>
+        <w:tc>
+          <w:tcPr>
             <w:tcW w:w="3004" w:type="dxa"/>
           </w:tcPr>
           <w:p>
@@ -51016,91 +52047,207 @@
                 <w:sz w:val="22"/>
                 <w:szCs w:val="22"/>
               </w:rPr>
-              <w:t>text</w:t>
-            </w:r>
-            <w:r>
-              <w:rPr>
-                <w:rFonts w:ascii="Arial" w:hAnsi="Arial" w:cs="Arial"/>
-                <w:sz w:val="22"/>
-                <w:szCs w:val="22"/>
-              </w:rPr>
-              <w:t xml:space="preserve"> newline</w:t>
-            </w:r>
-          </w:p>
-        </w:tc>
-        <w:tc>
-          <w:tcPr>
-            <w:tcW w:w="3004" w:type="dxa"/>
-          </w:tcPr>
-          <w:p>
-            <w:pPr>
-              <w:rPr>
-                <w:rFonts w:ascii="Arial" w:hAnsi="Arial" w:cs="Arial"/>
-                <w:sz w:val="22"/>
-                <w:szCs w:val="22"/>
-              </w:rPr>
-            </w:pPr>
-          </w:p>
-        </w:tc>
-      </w:tr>
-      <w:tr>
-        <w:tc>
-          <w:tcPr>
-            <w:tcW w:w="3003" w:type="dxa"/>
-          </w:tcPr>
-          <w:p>
-            <w:pPr>
-              <w:rPr>
-                <w:rFonts w:ascii="Arial" w:hAnsi="Arial" w:cs="Arial"/>
-                <w:sz w:val="22"/>
-                <w:szCs w:val="22"/>
-              </w:rPr>
-            </w:pPr>
-          </w:p>
-        </w:tc>
-        <w:tc>
-          <w:tcPr>
-            <w:tcW w:w="3003" w:type="dxa"/>
-          </w:tcPr>
-          <w:p>
-            <w:pPr>
-              <w:pStyle w:val="NormalWeb"/>
-              <w:rPr>
-                <w:rFonts w:ascii="Arial" w:hAnsi="Arial" w:cs="Arial"/>
-                <w:sz w:val="22"/>
-                <w:szCs w:val="22"/>
-              </w:rPr>
-            </w:pPr>
-          </w:p>
-        </w:tc>
-        <w:tc>
-          <w:tcPr>
-            <w:tcW w:w="3004" w:type="dxa"/>
-          </w:tcPr>
-          <w:p>
-            <w:pPr>
-              <w:rPr>
-                <w:rFonts w:ascii="Arial" w:hAnsi="Arial" w:cs="Arial"/>
-                <w:sz w:val="22"/>
-                <w:szCs w:val="22"/>
-              </w:rPr>
-            </w:pPr>
-          </w:p>
-        </w:tc>
-      </w:tr>
-      <w:tr>
-        <w:tc>
-          <w:tcPr>
-            <w:tcW w:w="3003" w:type="dxa"/>
-          </w:tcPr>
-          <w:p>
-            <w:pPr>
-              <w:rPr>
-                <w:rFonts w:ascii="Arial" w:hAnsi="Arial" w:cs="Arial"/>
-                <w:sz w:val="22"/>
-                <w:szCs w:val="22"/>
-              </w:rPr>
-            </w:pPr>
+              <w:t>s</w:t>
+            </w:r>
+            <w:r>
+              <w:rPr>
+                <w:rFonts w:ascii="Arial" w:hAnsi="Arial" w:cs="Arial"/>
+                <w:sz w:val="22"/>
+                <w:szCs w:val="22"/>
+              </w:rPr>
+              <w:t>tring</w:t>
+            </w:r>
+          </w:p>
+        </w:tc>
+        <w:tc>
+          <w:tcPr>
+            <w:tcW w:w="3004" w:type="dxa"/>
+          </w:tcPr>
+          <w:p>
+            <w:pPr>
+              <w:rPr>
+                <w:rFonts w:ascii="Arial" w:hAnsi="Arial" w:cs="Arial"/>
+                <w:sz w:val="22"/>
+                <w:szCs w:val="22"/>
+              </w:rPr>
+            </w:pPr>
+          </w:p>
+        </w:tc>
+      </w:tr>
+      <w:tr>
+        <w:tc>
+          <w:tcPr>
+            <w:tcW w:w="3003" w:type="dxa"/>
+          </w:tcPr>
+          <w:p>
+            <w:pPr>
+              <w:rPr>
+                <w:rFonts w:ascii="Arial" w:hAnsi="Arial" w:cs="Arial"/>
+                <w:sz w:val="22"/>
+                <w:szCs w:val="22"/>
+              </w:rPr>
+            </w:pPr>
+          </w:p>
+        </w:tc>
+        <w:tc>
+          <w:tcPr>
+            <w:tcW w:w="3003" w:type="dxa"/>
+          </w:tcPr>
+          <w:p>
+            <w:pPr>
+              <w:pStyle w:val="NormalWeb"/>
+              <w:rPr>
+                <w:rFonts w:ascii="Arial" w:hAnsi="Arial" w:cs="Arial"/>
+                <w:sz w:val="22"/>
+                <w:szCs w:val="22"/>
+              </w:rPr>
+            </w:pPr>
+            <w:r>
+              <w:rPr>
+                <w:rFonts w:ascii="Arial" w:hAnsi="Arial" w:cs="Arial"/>
+                <w:sz w:val="22"/>
+                <w:szCs w:val="22"/>
+              </w:rPr>
+              <w:t xml:space="preserve">| </w:t>
+            </w:r>
+            <w:r>
+              <w:rPr>
+                <w:rFonts w:ascii="Arial" w:hAnsi="Arial" w:cs="Arial"/>
+                <w:sz w:val="22"/>
+                <w:szCs w:val="22"/>
+              </w:rPr>
+              <w:t>s</w:t>
+            </w:r>
+            <w:r>
+              <w:rPr>
+                <w:rFonts w:ascii="Arial" w:hAnsi="Arial" w:cs="Arial"/>
+                <w:sz w:val="22"/>
+                <w:szCs w:val="22"/>
+              </w:rPr>
+              <w:t>ymbol</w:t>
+            </w:r>
+          </w:p>
+        </w:tc>
+        <w:tc>
+          <w:tcPr>
+            <w:tcW w:w="3004" w:type="dxa"/>
+          </w:tcPr>
+          <w:p>
+            <w:pPr>
+              <w:rPr>
+                <w:rFonts w:ascii="Arial" w:hAnsi="Arial" w:cs="Arial"/>
+                <w:sz w:val="22"/>
+                <w:szCs w:val="22"/>
+              </w:rPr>
+            </w:pPr>
+          </w:p>
+        </w:tc>
+      </w:tr>
+      <w:tr>
+        <w:tc>
+          <w:tcPr>
+            <w:tcW w:w="3003" w:type="dxa"/>
+          </w:tcPr>
+          <w:p>
+            <w:pPr>
+              <w:rPr>
+                <w:rFonts w:ascii="Arial" w:hAnsi="Arial" w:cs="Arial"/>
+                <w:sz w:val="22"/>
+                <w:szCs w:val="22"/>
+              </w:rPr>
+            </w:pPr>
+          </w:p>
+        </w:tc>
+        <w:tc>
+          <w:tcPr>
+            <w:tcW w:w="3003" w:type="dxa"/>
+          </w:tcPr>
+          <w:p>
+            <w:pPr>
+              <w:pStyle w:val="NormalWeb"/>
+              <w:rPr>
+                <w:rFonts w:ascii="Arial" w:hAnsi="Arial" w:cs="Arial"/>
+                <w:sz w:val="22"/>
+                <w:szCs w:val="22"/>
+              </w:rPr>
+            </w:pPr>
+          </w:p>
+        </w:tc>
+        <w:tc>
+          <w:tcPr>
+            <w:tcW w:w="3004" w:type="dxa"/>
+          </w:tcPr>
+          <w:p>
+            <w:pPr>
+              <w:rPr>
+                <w:rFonts w:ascii="Arial" w:hAnsi="Arial" w:cs="Arial"/>
+                <w:sz w:val="22"/>
+                <w:szCs w:val="22"/>
+              </w:rPr>
+            </w:pPr>
+          </w:p>
+        </w:tc>
+      </w:tr>
+      <w:tr>
+        <w:tc>
+          <w:tcPr>
+            <w:tcW w:w="3003" w:type="dxa"/>
+          </w:tcPr>
+          <w:p>
+            <w:pPr>
+              <w:rPr>
+                <w:rFonts w:ascii="Arial" w:hAnsi="Arial" w:cs="Arial"/>
+                <w:sz w:val="22"/>
+                <w:szCs w:val="22"/>
+              </w:rPr>
+            </w:pPr>
+            <w:r>
+              <w:rPr>
+                <w:rFonts w:ascii="Arial" w:hAnsi="Arial" w:cs="Arial"/>
+                <w:sz w:val="22"/>
+                <w:szCs w:val="22"/>
+              </w:rPr>
+              <w:t>s</w:t>
+            </w:r>
+            <w:r>
+              <w:rPr>
+                <w:rFonts w:ascii="Arial" w:hAnsi="Arial" w:cs="Arial"/>
+                <w:sz w:val="22"/>
+                <w:szCs w:val="22"/>
+              </w:rPr>
+              <w:t>ymbol</w:t>
+            </w:r>
+          </w:p>
+        </w:tc>
+        <w:tc>
+          <w:tcPr>
+            <w:tcW w:w="3003" w:type="dxa"/>
+          </w:tcPr>
+          <w:p>
+            <w:pPr>
+              <w:pStyle w:val="NormalWeb"/>
+              <w:rPr>
+                <w:rFonts w:ascii="Arial" w:hAnsi="Arial" w:cs="Arial"/>
+                <w:sz w:val="22"/>
+                <w:szCs w:val="22"/>
+              </w:rPr>
+            </w:pPr>
+            <w:r>
+              <w:rPr>
+                <w:rFonts w:ascii="Arial" w:hAnsi="Arial" w:cs="Arial"/>
+                <w:sz w:val="22"/>
+                <w:szCs w:val="22"/>
+              </w:rPr>
+              <w:t>s</w:t>
+            </w:r>
+            <w:r>
+              <w:rPr>
+                <w:rFonts w:ascii="Arial" w:hAnsi="Arial" w:cs="Arial"/>
+                <w:sz w:val="22"/>
+                <w:szCs w:val="22"/>
+              </w:rPr>
+              <w:t xml:space="preserve">ymbol </w:t>
+            </w:r>
             <w:proofErr w:type="spellStart"/>
             <w:r>
               <w:rPr>
@@ -51108,40 +52255,69 @@
                 <w:sz w:val="22"/>
                 <w:szCs w:val="22"/>
               </w:rPr>
-              <w:t>lineDir</w:t>
+              <w:t>s</w:t>
+            </w:r>
+            <w:r>
+              <w:rPr>
+                <w:rFonts w:ascii="Arial" w:hAnsi="Arial" w:cs="Arial"/>
+                <w:sz w:val="22"/>
+                <w:szCs w:val="22"/>
+              </w:rPr>
+              <w:t>ymbolCharacter</w:t>
             </w:r>
             <w:proofErr w:type="spellEnd"/>
           </w:p>
         </w:tc>
         <w:tc>
           <w:tcPr>
-            <w:tcW w:w="3003" w:type="dxa"/>
-          </w:tcPr>
-          <w:p>
-            <w:pPr>
-              <w:pStyle w:val="NormalWeb"/>
-              <w:rPr>
-                <w:rFonts w:ascii="Arial" w:hAnsi="Arial" w:cs="Arial"/>
-                <w:sz w:val="22"/>
-                <w:szCs w:val="22"/>
-              </w:rPr>
-            </w:pPr>
-            <w:r>
-              <w:rPr>
-                <w:rFonts w:ascii="Arial" w:hAnsi="Arial" w:cs="Arial"/>
-                <w:b/>
-                <w:sz w:val="22"/>
-                <w:szCs w:val="22"/>
-              </w:rPr>
-              <w:t>LINE</w:t>
-            </w:r>
-            <w:r>
-              <w:rPr>
-                <w:rFonts w:ascii="Arial" w:hAnsi="Arial" w:cs="Arial"/>
-                <w:sz w:val="22"/>
-                <w:szCs w:val="22"/>
-              </w:rPr>
-              <w:t xml:space="preserve"> </w:t>
+            <w:tcW w:w="3004" w:type="dxa"/>
+          </w:tcPr>
+          <w:p>
+            <w:pPr>
+              <w:rPr>
+                <w:rFonts w:ascii="Arial" w:hAnsi="Arial" w:cs="Arial"/>
+                <w:sz w:val="22"/>
+                <w:szCs w:val="22"/>
+              </w:rPr>
+            </w:pPr>
+          </w:p>
+        </w:tc>
+      </w:tr>
+      <w:tr>
+        <w:tc>
+          <w:tcPr>
+            <w:tcW w:w="3003" w:type="dxa"/>
+          </w:tcPr>
+          <w:p>
+            <w:pPr>
+              <w:rPr>
+                <w:rFonts w:ascii="Arial" w:hAnsi="Arial" w:cs="Arial"/>
+                <w:sz w:val="22"/>
+                <w:szCs w:val="22"/>
+              </w:rPr>
+            </w:pPr>
+          </w:p>
+        </w:tc>
+        <w:tc>
+          <w:tcPr>
+            <w:tcW w:w="3003" w:type="dxa"/>
+          </w:tcPr>
+          <w:p>
+            <w:pPr>
+              <w:pStyle w:val="NormalWeb"/>
+              <w:rPr>
+                <w:rFonts w:ascii="Arial" w:hAnsi="Arial" w:cs="Arial"/>
+                <w:sz w:val="22"/>
+                <w:szCs w:val="22"/>
+              </w:rPr>
+            </w:pPr>
+            <w:r>
+              <w:rPr>
+                <w:rFonts w:ascii="Arial" w:hAnsi="Arial" w:cs="Arial"/>
+                <w:sz w:val="22"/>
+                <w:szCs w:val="22"/>
+              </w:rPr>
+              <w:t xml:space="preserve">| </w:t>
             </w:r>
             <w:proofErr w:type="spellStart"/>
             <w:r>
@@ -51150,17 +52326,92 @@
                 <w:sz w:val="22"/>
                 <w:szCs w:val="22"/>
               </w:rPr>
-              <w:t>constExpr</w:t>
+              <w:t>s</w:t>
+            </w:r>
+            <w:r>
+              <w:rPr>
+                <w:rFonts w:ascii="Arial" w:hAnsi="Arial" w:cs="Arial"/>
+                <w:sz w:val="22"/>
+                <w:szCs w:val="22"/>
+              </w:rPr>
+              <w:t>ymbolCharacter</w:t>
             </w:r>
             <w:proofErr w:type="spellEnd"/>
-            <w:r>
-              <w:rPr>
-                <w:rFonts w:ascii="Arial" w:hAnsi="Arial" w:cs="Arial"/>
-                <w:sz w:val="22"/>
-                <w:szCs w:val="22"/>
-              </w:rPr>
-              <w:t xml:space="preserve"> </w:t>
-            </w:r>
+          </w:p>
+        </w:tc>
+        <w:tc>
+          <w:tcPr>
+            <w:tcW w:w="3004" w:type="dxa"/>
+          </w:tcPr>
+          <w:p>
+            <w:pPr>
+              <w:rPr>
+                <w:rFonts w:ascii="Arial" w:hAnsi="Arial" w:cs="Arial"/>
+                <w:sz w:val="22"/>
+                <w:szCs w:val="22"/>
+              </w:rPr>
+            </w:pPr>
+          </w:p>
+        </w:tc>
+      </w:tr>
+      <w:tr>
+        <w:tc>
+          <w:tcPr>
+            <w:tcW w:w="3003" w:type="dxa"/>
+          </w:tcPr>
+          <w:p>
+            <w:pPr>
+              <w:rPr>
+                <w:rFonts w:ascii="Arial" w:hAnsi="Arial" w:cs="Arial"/>
+                <w:sz w:val="22"/>
+                <w:szCs w:val="22"/>
+              </w:rPr>
+            </w:pPr>
+          </w:p>
+        </w:tc>
+        <w:tc>
+          <w:tcPr>
+            <w:tcW w:w="3003" w:type="dxa"/>
+          </w:tcPr>
+          <w:p>
+            <w:pPr>
+              <w:pStyle w:val="NormalWeb"/>
+              <w:rPr>
+                <w:rFonts w:ascii="Arial" w:hAnsi="Arial" w:cs="Arial"/>
+                <w:sz w:val="22"/>
+                <w:szCs w:val="22"/>
+              </w:rPr>
+            </w:pPr>
+          </w:p>
+        </w:tc>
+        <w:tc>
+          <w:tcPr>
+            <w:tcW w:w="3004" w:type="dxa"/>
+          </w:tcPr>
+          <w:p>
+            <w:pPr>
+              <w:rPr>
+                <w:rFonts w:ascii="Arial" w:hAnsi="Arial" w:cs="Arial"/>
+                <w:sz w:val="22"/>
+                <w:szCs w:val="22"/>
+              </w:rPr>
+            </w:pPr>
+          </w:p>
+        </w:tc>
+      </w:tr>
+      <w:tr>
+        <w:tc>
+          <w:tcPr>
+            <w:tcW w:w="3003" w:type="dxa"/>
+          </w:tcPr>
+          <w:p>
+            <w:pPr>
+              <w:rPr>
+                <w:rFonts w:ascii="Arial" w:hAnsi="Arial" w:cs="Arial"/>
+                <w:sz w:val="22"/>
+                <w:szCs w:val="22"/>
+              </w:rPr>
+            </w:pPr>
             <w:proofErr w:type="spellStart"/>
             <w:r>
               <w:rPr>
@@ -51168,827 +52419,7 @@
                 <w:sz w:val="22"/>
                 <w:szCs w:val="22"/>
               </w:rPr>
-              <w:t>fileSpec</w:t>
-            </w:r>
-            <w:proofErr w:type="spellEnd"/>
-            <w:r>
-              <w:rPr>
-                <w:rFonts w:ascii="Arial" w:hAnsi="Arial" w:cs="Arial"/>
-                <w:sz w:val="22"/>
-                <w:szCs w:val="22"/>
-              </w:rPr>
-              <w:t xml:space="preserve"> newline</w:t>
-            </w:r>
-          </w:p>
-        </w:tc>
-        <w:tc>
-          <w:tcPr>
-            <w:tcW w:w="3004" w:type="dxa"/>
-          </w:tcPr>
-          <w:p>
-            <w:pPr>
-              <w:rPr>
-                <w:rFonts w:ascii="Arial" w:hAnsi="Arial" w:cs="Arial"/>
-                <w:sz w:val="22"/>
-                <w:szCs w:val="22"/>
-              </w:rPr>
-            </w:pPr>
-          </w:p>
-        </w:tc>
-      </w:tr>
-      <w:tr>
-        <w:tc>
-          <w:tcPr>
-            <w:tcW w:w="3003" w:type="dxa"/>
-          </w:tcPr>
-          <w:p>
-            <w:pPr>
-              <w:rPr>
-                <w:rFonts w:ascii="Arial" w:hAnsi="Arial" w:cs="Arial"/>
-                <w:sz w:val="22"/>
-                <w:szCs w:val="22"/>
-              </w:rPr>
-            </w:pPr>
-          </w:p>
-        </w:tc>
-        <w:tc>
-          <w:tcPr>
-            <w:tcW w:w="3003" w:type="dxa"/>
-          </w:tcPr>
-          <w:p>
-            <w:pPr>
-              <w:pStyle w:val="NormalWeb"/>
-              <w:rPr>
-                <w:rFonts w:ascii="Arial" w:hAnsi="Arial" w:cs="Arial"/>
-                <w:b/>
-                <w:sz w:val="22"/>
-                <w:szCs w:val="22"/>
-              </w:rPr>
-            </w:pPr>
-          </w:p>
-        </w:tc>
-        <w:tc>
-          <w:tcPr>
-            <w:tcW w:w="3004" w:type="dxa"/>
-          </w:tcPr>
-          <w:p>
-            <w:pPr>
-              <w:rPr>
-                <w:rFonts w:ascii="Arial" w:hAnsi="Arial" w:cs="Arial"/>
-                <w:sz w:val="22"/>
-                <w:szCs w:val="22"/>
-              </w:rPr>
-            </w:pPr>
-          </w:p>
-        </w:tc>
-      </w:tr>
-      <w:tr>
-        <w:tc>
-          <w:tcPr>
-            <w:tcW w:w="3003" w:type="dxa"/>
-          </w:tcPr>
-          <w:p>
-            <w:pPr>
-              <w:rPr>
-                <w:rFonts w:ascii="Arial" w:hAnsi="Arial" w:cs="Arial"/>
-                <w:sz w:val="22"/>
-                <w:szCs w:val="22"/>
-              </w:rPr>
-            </w:pPr>
-            <w:proofErr w:type="spellStart"/>
-            <w:r>
-              <w:rPr>
-                <w:rFonts w:ascii="Arial" w:hAnsi="Arial" w:cs="Arial"/>
-                <w:sz w:val="22"/>
-                <w:szCs w:val="22"/>
-              </w:rPr>
-              <w:t>ppItemList</w:t>
-            </w:r>
-            <w:proofErr w:type="spellEnd"/>
-          </w:p>
-        </w:tc>
-        <w:tc>
-          <w:tcPr>
-            <w:tcW w:w="3003" w:type="dxa"/>
-          </w:tcPr>
-          <w:p>
-            <w:pPr>
-              <w:pStyle w:val="NormalWeb"/>
-              <w:rPr>
-                <w:rFonts w:ascii="Arial" w:hAnsi="Arial" w:cs="Arial"/>
-                <w:sz w:val="22"/>
-                <w:szCs w:val="22"/>
-              </w:rPr>
-            </w:pPr>
-            <w:proofErr w:type="spellStart"/>
-            <w:r>
-              <w:rPr>
-                <w:rFonts w:ascii="Arial" w:hAnsi="Arial" w:cs="Arial"/>
-                <w:sz w:val="22"/>
-                <w:szCs w:val="22"/>
-              </w:rPr>
-              <w:t>ppItemList</w:t>
-            </w:r>
-            <w:proofErr w:type="spellEnd"/>
-            <w:r>
-              <w:rPr>
-                <w:rFonts w:ascii="Arial" w:hAnsi="Arial" w:cs="Arial"/>
-                <w:sz w:val="22"/>
-                <w:szCs w:val="22"/>
-              </w:rPr>
-              <w:t xml:space="preserve"> </w:t>
-            </w:r>
-            <w:proofErr w:type="spellStart"/>
-            <w:r>
-              <w:rPr>
-                <w:rFonts w:ascii="Arial" w:hAnsi="Arial" w:cs="Arial"/>
-                <w:sz w:val="22"/>
-                <w:szCs w:val="22"/>
-              </w:rPr>
-              <w:t>ppItem</w:t>
-            </w:r>
-            <w:proofErr w:type="spellEnd"/>
-          </w:p>
-        </w:tc>
-        <w:tc>
-          <w:tcPr>
-            <w:tcW w:w="3004" w:type="dxa"/>
-          </w:tcPr>
-          <w:p>
-            <w:pPr>
-              <w:rPr>
-                <w:rFonts w:ascii="Arial" w:hAnsi="Arial" w:cs="Arial"/>
-                <w:sz w:val="22"/>
-                <w:szCs w:val="22"/>
-              </w:rPr>
-            </w:pPr>
-          </w:p>
-        </w:tc>
-      </w:tr>
-      <w:tr>
-        <w:tc>
-          <w:tcPr>
-            <w:tcW w:w="3003" w:type="dxa"/>
-          </w:tcPr>
-          <w:p>
-            <w:pPr>
-              <w:rPr>
-                <w:rFonts w:ascii="Arial" w:hAnsi="Arial" w:cs="Arial"/>
-                <w:sz w:val="22"/>
-                <w:szCs w:val="22"/>
-              </w:rPr>
-            </w:pPr>
-          </w:p>
-        </w:tc>
-        <w:tc>
-          <w:tcPr>
-            <w:tcW w:w="3003" w:type="dxa"/>
-          </w:tcPr>
-          <w:p>
-            <w:pPr>
-              <w:pStyle w:val="NormalWeb"/>
-              <w:rPr>
-                <w:rFonts w:ascii="Arial" w:hAnsi="Arial" w:cs="Arial"/>
-                <w:sz w:val="22"/>
-                <w:szCs w:val="22"/>
-              </w:rPr>
-            </w:pPr>
-            <w:r>
-              <w:rPr>
-                <w:rFonts w:ascii="Arial" w:hAnsi="Arial" w:cs="Arial"/>
-                <w:sz w:val="22"/>
-                <w:szCs w:val="22"/>
-              </w:rPr>
-              <w:t xml:space="preserve">| </w:t>
-            </w:r>
-            <w:proofErr w:type="spellStart"/>
-            <w:r>
-              <w:rPr>
-                <w:rFonts w:ascii="Arial" w:hAnsi="Arial" w:cs="Arial"/>
-                <w:sz w:val="22"/>
-                <w:szCs w:val="22"/>
-              </w:rPr>
-              <w:t>ppItem</w:t>
-            </w:r>
-            <w:proofErr w:type="spellEnd"/>
-          </w:p>
-        </w:tc>
-        <w:tc>
-          <w:tcPr>
-            <w:tcW w:w="3004" w:type="dxa"/>
-          </w:tcPr>
-          <w:p>
-            <w:pPr>
-              <w:rPr>
-                <w:rFonts w:ascii="Arial" w:hAnsi="Arial" w:cs="Arial"/>
-                <w:sz w:val="22"/>
-                <w:szCs w:val="22"/>
-              </w:rPr>
-            </w:pPr>
-          </w:p>
-        </w:tc>
-      </w:tr>
-      <w:tr>
-        <w:tc>
-          <w:tcPr>
-            <w:tcW w:w="3003" w:type="dxa"/>
-          </w:tcPr>
-          <w:p>
-            <w:pPr>
-              <w:rPr>
-                <w:rFonts w:ascii="Arial" w:hAnsi="Arial" w:cs="Arial"/>
-                <w:sz w:val="22"/>
-                <w:szCs w:val="22"/>
-              </w:rPr>
-            </w:pPr>
-          </w:p>
-        </w:tc>
-        <w:tc>
-          <w:tcPr>
-            <w:tcW w:w="3003" w:type="dxa"/>
-          </w:tcPr>
-          <w:p>
-            <w:pPr>
-              <w:pStyle w:val="NormalWeb"/>
-              <w:rPr>
-                <w:rFonts w:ascii="Arial" w:hAnsi="Arial" w:cs="Arial"/>
-                <w:b/>
-                <w:sz w:val="22"/>
-                <w:szCs w:val="22"/>
-              </w:rPr>
-            </w:pPr>
-          </w:p>
-        </w:tc>
-        <w:tc>
-          <w:tcPr>
-            <w:tcW w:w="3004" w:type="dxa"/>
-          </w:tcPr>
-          <w:p>
-            <w:pPr>
-              <w:rPr>
-                <w:rFonts w:ascii="Arial" w:hAnsi="Arial" w:cs="Arial"/>
-                <w:sz w:val="22"/>
-                <w:szCs w:val="22"/>
-              </w:rPr>
-            </w:pPr>
-          </w:p>
-        </w:tc>
-      </w:tr>
-      <w:tr>
-        <w:tc>
-          <w:tcPr>
-            <w:tcW w:w="3003" w:type="dxa"/>
-          </w:tcPr>
-          <w:p>
-            <w:pPr>
-              <w:rPr>
-                <w:rFonts w:ascii="Arial" w:hAnsi="Arial" w:cs="Arial"/>
-                <w:sz w:val="22"/>
-                <w:szCs w:val="22"/>
-              </w:rPr>
-            </w:pPr>
-            <w:proofErr w:type="spellStart"/>
-            <w:r>
-              <w:rPr>
-                <w:rFonts w:ascii="Arial" w:hAnsi="Arial" w:cs="Arial"/>
-                <w:sz w:val="22"/>
-                <w:szCs w:val="22"/>
-              </w:rPr>
-              <w:t>pp</w:t>
-            </w:r>
-            <w:r>
-              <w:rPr>
-                <w:rFonts w:ascii="Arial" w:hAnsi="Arial" w:cs="Arial"/>
-                <w:sz w:val="22"/>
-                <w:szCs w:val="22"/>
-              </w:rPr>
-              <w:t>Item</w:t>
-            </w:r>
-            <w:proofErr w:type="spellEnd"/>
-          </w:p>
-        </w:tc>
-        <w:tc>
-          <w:tcPr>
-            <w:tcW w:w="3003" w:type="dxa"/>
-          </w:tcPr>
-          <w:p>
-            <w:pPr>
-              <w:pStyle w:val="NormalWeb"/>
-              <w:rPr>
-                <w:rFonts w:ascii="Arial" w:hAnsi="Arial" w:cs="Arial"/>
-                <w:sz w:val="22"/>
-                <w:szCs w:val="22"/>
-              </w:rPr>
-            </w:pPr>
-            <w:proofErr w:type="spellStart"/>
-            <w:r>
-              <w:rPr>
-                <w:rFonts w:ascii="Arial" w:hAnsi="Arial" w:cs="Arial"/>
-                <w:sz w:val="22"/>
-                <w:szCs w:val="22"/>
-              </w:rPr>
-              <w:t>whiteSpace</w:t>
-            </w:r>
-            <w:proofErr w:type="spellEnd"/>
-          </w:p>
-        </w:tc>
-        <w:tc>
-          <w:tcPr>
-            <w:tcW w:w="3004" w:type="dxa"/>
-          </w:tcPr>
-          <w:p>
-            <w:pPr>
-              <w:rPr>
-                <w:rFonts w:ascii="Arial" w:hAnsi="Arial" w:cs="Arial"/>
-                <w:sz w:val="22"/>
-                <w:szCs w:val="22"/>
-              </w:rPr>
-            </w:pPr>
-          </w:p>
-        </w:tc>
-      </w:tr>
-      <w:tr>
-        <w:tc>
-          <w:tcPr>
-            <w:tcW w:w="3003" w:type="dxa"/>
-          </w:tcPr>
-          <w:p>
-            <w:pPr>
-              <w:rPr>
-                <w:rFonts w:ascii="Arial" w:hAnsi="Arial" w:cs="Arial"/>
-                <w:sz w:val="22"/>
-                <w:szCs w:val="22"/>
-              </w:rPr>
-            </w:pPr>
-          </w:p>
-        </w:tc>
-        <w:tc>
-          <w:tcPr>
-            <w:tcW w:w="3003" w:type="dxa"/>
-          </w:tcPr>
-          <w:p>
-            <w:pPr>
-              <w:pStyle w:val="NormalWeb"/>
-              <w:rPr>
-                <w:rFonts w:ascii="Arial" w:hAnsi="Arial" w:cs="Arial"/>
-                <w:sz w:val="22"/>
-                <w:szCs w:val="22"/>
-              </w:rPr>
-            </w:pPr>
-            <w:r>
-              <w:rPr>
-                <w:rFonts w:ascii="Arial" w:hAnsi="Arial" w:cs="Arial"/>
-                <w:sz w:val="22"/>
-                <w:szCs w:val="22"/>
-              </w:rPr>
-              <w:t>| newline</w:t>
-            </w:r>
-          </w:p>
-        </w:tc>
-        <w:tc>
-          <w:tcPr>
-            <w:tcW w:w="3004" w:type="dxa"/>
-          </w:tcPr>
-          <w:p>
-            <w:pPr>
-              <w:rPr>
-                <w:rFonts w:ascii="Arial" w:hAnsi="Arial" w:cs="Arial"/>
-                <w:sz w:val="22"/>
-                <w:szCs w:val="22"/>
-              </w:rPr>
-            </w:pPr>
-          </w:p>
-        </w:tc>
-      </w:tr>
-      <w:tr>
-        <w:tc>
-          <w:tcPr>
-            <w:tcW w:w="3003" w:type="dxa"/>
-          </w:tcPr>
-          <w:p>
-            <w:pPr>
-              <w:rPr>
-                <w:rFonts w:ascii="Arial" w:hAnsi="Arial" w:cs="Arial"/>
-                <w:sz w:val="22"/>
-                <w:szCs w:val="22"/>
-              </w:rPr>
-            </w:pPr>
-          </w:p>
-        </w:tc>
-        <w:tc>
-          <w:tcPr>
-            <w:tcW w:w="3003" w:type="dxa"/>
-          </w:tcPr>
-          <w:p>
-            <w:pPr>
-              <w:pStyle w:val="NormalWeb"/>
-              <w:rPr>
-                <w:rFonts w:ascii="Arial" w:hAnsi="Arial" w:cs="Arial"/>
-                <w:sz w:val="22"/>
-                <w:szCs w:val="22"/>
-              </w:rPr>
-            </w:pPr>
-            <w:r>
-              <w:rPr>
-                <w:rFonts w:ascii="Arial" w:hAnsi="Arial" w:cs="Arial"/>
-                <w:sz w:val="22"/>
-                <w:szCs w:val="22"/>
-              </w:rPr>
-              <w:t xml:space="preserve">| </w:t>
-            </w:r>
-            <w:r>
-              <w:rPr>
-                <w:rFonts w:ascii="Arial" w:hAnsi="Arial" w:cs="Arial"/>
-                <w:sz w:val="22"/>
-                <w:szCs w:val="22"/>
-              </w:rPr>
               <w:t>s</w:t>
-            </w:r>
-            <w:r>
-              <w:rPr>
-                <w:rFonts w:ascii="Arial" w:hAnsi="Arial" w:cs="Arial"/>
-                <w:sz w:val="22"/>
-                <w:szCs w:val="22"/>
-              </w:rPr>
-              <w:t>tring</w:t>
-            </w:r>
-          </w:p>
-        </w:tc>
-        <w:tc>
-          <w:tcPr>
-            <w:tcW w:w="3004" w:type="dxa"/>
-          </w:tcPr>
-          <w:p>
-            <w:pPr>
-              <w:rPr>
-                <w:rFonts w:ascii="Arial" w:hAnsi="Arial" w:cs="Arial"/>
-                <w:sz w:val="22"/>
-                <w:szCs w:val="22"/>
-              </w:rPr>
-            </w:pPr>
-          </w:p>
-        </w:tc>
-      </w:tr>
-      <w:tr>
-        <w:tc>
-          <w:tcPr>
-            <w:tcW w:w="3003" w:type="dxa"/>
-          </w:tcPr>
-          <w:p>
-            <w:pPr>
-              <w:rPr>
-                <w:rFonts w:ascii="Arial" w:hAnsi="Arial" w:cs="Arial"/>
-                <w:sz w:val="22"/>
-                <w:szCs w:val="22"/>
-              </w:rPr>
-            </w:pPr>
-          </w:p>
-        </w:tc>
-        <w:tc>
-          <w:tcPr>
-            <w:tcW w:w="3003" w:type="dxa"/>
-          </w:tcPr>
-          <w:p>
-            <w:pPr>
-              <w:pStyle w:val="NormalWeb"/>
-              <w:rPr>
-                <w:rFonts w:ascii="Arial" w:hAnsi="Arial" w:cs="Arial"/>
-                <w:sz w:val="22"/>
-                <w:szCs w:val="22"/>
-              </w:rPr>
-            </w:pPr>
-            <w:r>
-              <w:rPr>
-                <w:rFonts w:ascii="Arial" w:hAnsi="Arial" w:cs="Arial"/>
-                <w:sz w:val="22"/>
-                <w:szCs w:val="22"/>
-              </w:rPr>
-              <w:t xml:space="preserve">| </w:t>
-            </w:r>
-            <w:proofErr w:type="spellStart"/>
-            <w:r>
-              <w:rPr>
-                <w:rFonts w:ascii="Arial" w:hAnsi="Arial" w:cs="Arial"/>
-                <w:sz w:val="22"/>
-                <w:szCs w:val="22"/>
-              </w:rPr>
-              <w:t>ppS</w:t>
-            </w:r>
-            <w:r>
-              <w:rPr>
-                <w:rFonts w:ascii="Arial" w:hAnsi="Arial" w:cs="Arial"/>
-                <w:sz w:val="22"/>
-                <w:szCs w:val="22"/>
-              </w:rPr>
-              <w:t>ymbol</w:t>
-            </w:r>
-            <w:proofErr w:type="spellEnd"/>
-          </w:p>
-        </w:tc>
-        <w:tc>
-          <w:tcPr>
-            <w:tcW w:w="3004" w:type="dxa"/>
-          </w:tcPr>
-          <w:p>
-            <w:pPr>
-              <w:rPr>
-                <w:rFonts w:ascii="Arial" w:hAnsi="Arial" w:cs="Arial"/>
-                <w:sz w:val="22"/>
-                <w:szCs w:val="22"/>
-              </w:rPr>
-            </w:pPr>
-          </w:p>
-        </w:tc>
-      </w:tr>
-      <w:tr>
-        <w:tc>
-          <w:tcPr>
-            <w:tcW w:w="3003" w:type="dxa"/>
-          </w:tcPr>
-          <w:p>
-            <w:pPr>
-              <w:rPr>
-                <w:rFonts w:ascii="Arial" w:hAnsi="Arial" w:cs="Arial"/>
-                <w:sz w:val="22"/>
-                <w:szCs w:val="22"/>
-              </w:rPr>
-            </w:pPr>
-          </w:p>
-        </w:tc>
-        <w:tc>
-          <w:tcPr>
-            <w:tcW w:w="3003" w:type="dxa"/>
-          </w:tcPr>
-          <w:p>
-            <w:pPr>
-              <w:pStyle w:val="NormalWeb"/>
-              <w:rPr>
-                <w:rFonts w:ascii="Arial" w:hAnsi="Arial" w:cs="Arial"/>
-                <w:sz w:val="22"/>
-                <w:szCs w:val="22"/>
-              </w:rPr>
-            </w:pPr>
-          </w:p>
-        </w:tc>
-        <w:tc>
-          <w:tcPr>
-            <w:tcW w:w="3004" w:type="dxa"/>
-          </w:tcPr>
-          <w:p>
-            <w:pPr>
-              <w:rPr>
-                <w:rFonts w:ascii="Arial" w:hAnsi="Arial" w:cs="Arial"/>
-                <w:sz w:val="22"/>
-                <w:szCs w:val="22"/>
-              </w:rPr>
-            </w:pPr>
-          </w:p>
-        </w:tc>
-      </w:tr>
-      <w:tr>
-        <w:tc>
-          <w:tcPr>
-            <w:tcW w:w="3003" w:type="dxa"/>
-          </w:tcPr>
-          <w:p>
-            <w:pPr>
-              <w:rPr>
-                <w:rFonts w:ascii="Arial" w:hAnsi="Arial" w:cs="Arial"/>
-                <w:sz w:val="22"/>
-                <w:szCs w:val="22"/>
-              </w:rPr>
-            </w:pPr>
-            <w:proofErr w:type="spellStart"/>
-            <w:r>
-              <w:rPr>
-                <w:rFonts w:ascii="Arial" w:hAnsi="Arial" w:cs="Arial"/>
-                <w:sz w:val="22"/>
-                <w:szCs w:val="22"/>
-              </w:rPr>
-              <w:t>ppS</w:t>
-            </w:r>
-            <w:r>
-              <w:rPr>
-                <w:rFonts w:ascii="Arial" w:hAnsi="Arial" w:cs="Arial"/>
-                <w:sz w:val="22"/>
-                <w:szCs w:val="22"/>
-              </w:rPr>
-              <w:t>ymbol</w:t>
-            </w:r>
-            <w:proofErr w:type="spellEnd"/>
-          </w:p>
-        </w:tc>
-        <w:tc>
-          <w:tcPr>
-            <w:tcW w:w="3003" w:type="dxa"/>
-          </w:tcPr>
-          <w:p>
-            <w:pPr>
-              <w:pStyle w:val="NormalWeb"/>
-              <w:rPr>
-                <w:rFonts w:ascii="Arial" w:hAnsi="Arial" w:cs="Arial"/>
-                <w:sz w:val="22"/>
-                <w:szCs w:val="22"/>
-              </w:rPr>
-            </w:pPr>
-            <w:proofErr w:type="spellStart"/>
-            <w:r>
-              <w:rPr>
-                <w:rFonts w:ascii="Arial" w:hAnsi="Arial" w:cs="Arial"/>
-                <w:sz w:val="22"/>
-                <w:szCs w:val="22"/>
-              </w:rPr>
-              <w:t>ppS</w:t>
-            </w:r>
-            <w:r>
-              <w:rPr>
-                <w:rFonts w:ascii="Arial" w:hAnsi="Arial" w:cs="Arial"/>
-                <w:sz w:val="22"/>
-                <w:szCs w:val="22"/>
-              </w:rPr>
-              <w:t>ymbol</w:t>
-            </w:r>
-            <w:proofErr w:type="spellEnd"/>
-            <w:r>
-              <w:rPr>
-                <w:rFonts w:ascii="Arial" w:hAnsi="Arial" w:cs="Arial"/>
-                <w:sz w:val="22"/>
-                <w:szCs w:val="22"/>
-              </w:rPr>
-              <w:t xml:space="preserve"> </w:t>
-            </w:r>
-            <w:proofErr w:type="spellStart"/>
-            <w:r>
-              <w:rPr>
-                <w:rFonts w:ascii="Arial" w:hAnsi="Arial" w:cs="Arial"/>
-                <w:sz w:val="22"/>
-                <w:szCs w:val="22"/>
-              </w:rPr>
-              <w:t>ppS</w:t>
-            </w:r>
-            <w:r>
-              <w:rPr>
-                <w:rFonts w:ascii="Arial" w:hAnsi="Arial" w:cs="Arial"/>
-                <w:sz w:val="22"/>
-                <w:szCs w:val="22"/>
-              </w:rPr>
-              <w:t>ymbolCharacter</w:t>
-            </w:r>
-            <w:proofErr w:type="spellEnd"/>
-          </w:p>
-        </w:tc>
-        <w:tc>
-          <w:tcPr>
-            <w:tcW w:w="3004" w:type="dxa"/>
-          </w:tcPr>
-          <w:p>
-            <w:pPr>
-              <w:rPr>
-                <w:rFonts w:ascii="Arial" w:hAnsi="Arial" w:cs="Arial"/>
-                <w:sz w:val="22"/>
-                <w:szCs w:val="22"/>
-              </w:rPr>
-            </w:pPr>
-          </w:p>
-        </w:tc>
-      </w:tr>
-      <w:tr>
-        <w:tc>
-          <w:tcPr>
-            <w:tcW w:w="3003" w:type="dxa"/>
-          </w:tcPr>
-          <w:p>
-            <w:pPr>
-              <w:rPr>
-                <w:rFonts w:ascii="Arial" w:hAnsi="Arial" w:cs="Arial"/>
-                <w:sz w:val="22"/>
-                <w:szCs w:val="22"/>
-              </w:rPr>
-            </w:pPr>
-          </w:p>
-        </w:tc>
-        <w:tc>
-          <w:tcPr>
-            <w:tcW w:w="3003" w:type="dxa"/>
-          </w:tcPr>
-          <w:p>
-            <w:pPr>
-              <w:pStyle w:val="NormalWeb"/>
-              <w:rPr>
-                <w:rFonts w:ascii="Arial" w:hAnsi="Arial" w:cs="Arial"/>
-                <w:sz w:val="22"/>
-                <w:szCs w:val="22"/>
-              </w:rPr>
-            </w:pPr>
-            <w:r>
-              <w:rPr>
-                <w:rFonts w:ascii="Arial" w:hAnsi="Arial" w:cs="Arial"/>
-                <w:sz w:val="22"/>
-                <w:szCs w:val="22"/>
-              </w:rPr>
-              <w:t xml:space="preserve">| </w:t>
-            </w:r>
-            <w:proofErr w:type="spellStart"/>
-            <w:r>
-              <w:rPr>
-                <w:rFonts w:ascii="Arial" w:hAnsi="Arial" w:cs="Arial"/>
-                <w:sz w:val="22"/>
-                <w:szCs w:val="22"/>
-              </w:rPr>
-              <w:t>ppS</w:t>
-            </w:r>
-            <w:r>
-              <w:rPr>
-                <w:rFonts w:ascii="Arial" w:hAnsi="Arial" w:cs="Arial"/>
-                <w:sz w:val="22"/>
-                <w:szCs w:val="22"/>
-              </w:rPr>
-              <w:t>ymbolCharacter</w:t>
-            </w:r>
-            <w:proofErr w:type="spellEnd"/>
-          </w:p>
-        </w:tc>
-        <w:tc>
-          <w:tcPr>
-            <w:tcW w:w="3004" w:type="dxa"/>
-          </w:tcPr>
-          <w:p>
-            <w:pPr>
-              <w:rPr>
-                <w:rFonts w:ascii="Arial" w:hAnsi="Arial" w:cs="Arial"/>
-                <w:sz w:val="22"/>
-                <w:szCs w:val="22"/>
-              </w:rPr>
-            </w:pPr>
-          </w:p>
-        </w:tc>
-      </w:tr>
-      <w:tr>
-        <w:tc>
-          <w:tcPr>
-            <w:tcW w:w="3003" w:type="dxa"/>
-          </w:tcPr>
-          <w:p>
-            <w:pPr>
-              <w:rPr>
-                <w:rFonts w:ascii="Arial" w:hAnsi="Arial" w:cs="Arial"/>
-                <w:sz w:val="22"/>
-                <w:szCs w:val="22"/>
-              </w:rPr>
-            </w:pPr>
-          </w:p>
-        </w:tc>
-        <w:tc>
-          <w:tcPr>
-            <w:tcW w:w="3003" w:type="dxa"/>
-          </w:tcPr>
-          <w:p>
-            <w:pPr>
-              <w:pStyle w:val="NormalWeb"/>
-              <w:rPr>
-                <w:rFonts w:ascii="Arial" w:hAnsi="Arial" w:cs="Arial"/>
-                <w:sz w:val="22"/>
-                <w:szCs w:val="22"/>
-              </w:rPr>
-            </w:pPr>
-          </w:p>
-        </w:tc>
-        <w:tc>
-          <w:tcPr>
-            <w:tcW w:w="3004" w:type="dxa"/>
-          </w:tcPr>
-          <w:p>
-            <w:pPr>
-              <w:rPr>
-                <w:rFonts w:ascii="Arial" w:hAnsi="Arial" w:cs="Arial"/>
-                <w:sz w:val="22"/>
-                <w:szCs w:val="22"/>
-              </w:rPr>
-            </w:pPr>
-          </w:p>
-        </w:tc>
-      </w:tr>
-      <w:tr>
-        <w:tc>
-          <w:tcPr>
-            <w:tcW w:w="3003" w:type="dxa"/>
-          </w:tcPr>
-          <w:p>
-            <w:pPr>
-              <w:rPr>
-                <w:rFonts w:ascii="Arial" w:hAnsi="Arial" w:cs="Arial"/>
-                <w:sz w:val="22"/>
-                <w:szCs w:val="22"/>
-              </w:rPr>
-            </w:pPr>
-            <w:proofErr w:type="spellStart"/>
-            <w:r>
-              <w:rPr>
-                <w:rFonts w:ascii="Arial" w:hAnsi="Arial" w:cs="Arial"/>
-                <w:sz w:val="22"/>
-                <w:szCs w:val="22"/>
-              </w:rPr>
-              <w:t>ppS</w:t>
             </w:r>
             <w:r>
               <w:rPr>

</xml_diff>